<commit_message>
XLSX parsing tested and operational
</commit_message>
<xml_diff>
--- a/docgen/MOU_input.docx
+++ b/docgen/MOU_input.docx
@@ -126,22 +126,13 @@
         </w:rPr>
         <w:t>{</w:t>
       </w:r>
-      <w:proofErr w:type="spellStart"/>
-      <w:r>
-        <w:rPr>
-          <w:rFonts w:ascii="Arial" w:hAnsi="Arial" w:cs="Arial"/>
-          <w:b/>
-        </w:rPr>
-        <w:t>partner_A_first_</w:t>
-      </w:r>
-      <w:r>
-        <w:rPr>
-          <w:rFonts w:ascii="Arial" w:hAnsi="Arial" w:cs="Arial"/>
-          <w:b/>
-        </w:rPr>
-        <w:t>name</w:t>
-      </w:r>
-      <w:proofErr w:type="spellEnd"/>
+      <w:r>
+        <w:rPr>
+          <w:rFonts w:ascii="Arial" w:hAnsi="Arial" w:cs="Arial"/>
+          <w:b/>
+        </w:rPr>
+        <w:t>FIRST_NAME_A</w:t>
+      </w:r>
       <w:r>
         <w:rPr>
           <w:rFonts w:ascii="Arial" w:hAnsi="Arial" w:cs="Arial"/>
@@ -149,22 +140,13 @@
         </w:rPr>
         <w:t>} {</w:t>
       </w:r>
-      <w:proofErr w:type="spellStart"/>
-      <w:r>
-        <w:rPr>
-          <w:rFonts w:ascii="Arial" w:hAnsi="Arial" w:cs="Arial"/>
-          <w:b/>
-        </w:rPr>
-        <w:t>partner_A_last_</w:t>
-      </w:r>
-      <w:r>
-        <w:rPr>
-          <w:rFonts w:ascii="Arial" w:hAnsi="Arial" w:cs="Arial"/>
-          <w:b/>
-        </w:rPr>
-        <w:t>name</w:t>
-      </w:r>
-      <w:proofErr w:type="spellEnd"/>
+      <w:r>
+        <w:rPr>
+          <w:rFonts w:ascii="Arial" w:hAnsi="Arial" w:cs="Arial"/>
+          <w:b/>
+        </w:rPr>
+        <w:t>LAST_NAME_A</w:t>
+      </w:r>
       <w:r>
         <w:rPr>
           <w:rFonts w:ascii="Arial" w:hAnsi="Arial" w:cs="Arial"/>
@@ -193,15 +175,13 @@
         </w:rPr>
         <w:t>{</w:t>
       </w:r>
-      <w:proofErr w:type="spellStart"/>
-      <w:r>
-        <w:rPr>
-          <w:rFonts w:ascii="Arial" w:hAnsi="Arial" w:cs="Arial"/>
-          <w:b/>
-        </w:rPr>
-        <w:t>partner_B_first_name</w:t>
-      </w:r>
-      <w:proofErr w:type="spellEnd"/>
+      <w:r>
+        <w:rPr>
+          <w:rFonts w:ascii="Arial" w:hAnsi="Arial" w:cs="Arial"/>
+          <w:b/>
+        </w:rPr>
+        <w:t>FIRST_NAME_B</w:t>
+      </w:r>
       <w:r>
         <w:rPr>
           <w:rFonts w:ascii="Arial" w:hAnsi="Arial" w:cs="Arial"/>
@@ -209,22 +189,13 @@
         </w:rPr>
         <w:t>} {</w:t>
       </w:r>
-      <w:proofErr w:type="spellStart"/>
-      <w:r>
-        <w:rPr>
-          <w:rFonts w:ascii="Arial" w:hAnsi="Arial" w:cs="Arial"/>
-          <w:b/>
-        </w:rPr>
-        <w:t>partner_B_last_</w:t>
-      </w:r>
-      <w:r>
-        <w:rPr>
-          <w:rFonts w:ascii="Arial" w:hAnsi="Arial" w:cs="Arial"/>
-          <w:b/>
-        </w:rPr>
-        <w:t>name</w:t>
-      </w:r>
-      <w:proofErr w:type="spellEnd"/>
+      <w:r>
+        <w:rPr>
+          <w:rFonts w:ascii="Arial" w:hAnsi="Arial" w:cs="Arial"/>
+          <w:b/>
+        </w:rPr>
+        <w:t>LAST_NAME_B</w:t>
+      </w:r>
       <w:r>
         <w:rPr>
           <w:rFonts w:ascii="Arial" w:hAnsi="Arial" w:cs="Arial"/>
@@ -319,23 +290,13 @@
         </w:rPr>
         <w:t>{</w:t>
       </w:r>
-      <w:proofErr w:type="spellStart"/>
-      <w:r>
-        <w:rPr>
-          <w:rFonts w:ascii="Arial" w:hAnsi="Arial" w:cs="Arial"/>
-          <w:b/>
-        </w:rPr>
-        <w:t>partner_A_first_</w:t>
-      </w:r>
-      <w:proofErr w:type="gramStart"/>
-      <w:r>
-        <w:rPr>
-          <w:rFonts w:ascii="Arial" w:hAnsi="Arial" w:cs="Arial"/>
-          <w:b/>
-        </w:rPr>
-        <w:t>name</w:t>
-      </w:r>
-      <w:proofErr w:type="spellEnd"/>
+      <w:r>
+        <w:rPr>
+          <w:rFonts w:ascii="Arial" w:hAnsi="Arial" w:cs="Arial"/>
+          <w:b/>
+        </w:rPr>
+        <w:t>FIRST_NAME_A</w:t>
+      </w:r>
       <w:r>
         <w:rPr>
           <w:rFonts w:ascii="Arial" w:hAnsi="Arial" w:cs="Arial"/>
@@ -361,7 +322,6 @@
         </w:rPr>
         <w:t>and</w:t>
       </w:r>
-      <w:proofErr w:type="gramEnd"/>
       <w:r>
         <w:rPr>
           <w:rFonts w:ascii="Arial" w:hAnsi="Arial" w:cs="Arial"/>
@@ -375,22 +335,13 @@
         </w:rPr>
         <w:t>{</w:t>
       </w:r>
-      <w:proofErr w:type="spellStart"/>
-      <w:r>
-        <w:rPr>
-          <w:rFonts w:ascii="Arial" w:hAnsi="Arial" w:cs="Arial"/>
-          <w:b/>
-        </w:rPr>
-        <w:t>partner_B_first_</w:t>
-      </w:r>
-      <w:r>
-        <w:rPr>
-          <w:rFonts w:ascii="Arial" w:hAnsi="Arial" w:cs="Arial"/>
-          <w:b/>
-        </w:rPr>
-        <w:t>name</w:t>
-      </w:r>
-      <w:proofErr w:type="spellEnd"/>
+      <w:r>
+        <w:rPr>
+          <w:rFonts w:ascii="Arial" w:hAnsi="Arial" w:cs="Arial"/>
+          <w:b/>
+        </w:rPr>
+        <w:t>FIRST_NAME_B</w:t>
+      </w:r>
       <w:r>
         <w:rPr>
           <w:rFonts w:ascii="Arial" w:hAnsi="Arial" w:cs="Arial"/>
@@ -423,22 +374,13 @@
         </w:rPr>
         <w:t>{</w:t>
       </w:r>
-      <w:proofErr w:type="spellStart"/>
-      <w:r>
-        <w:rPr>
-          <w:rFonts w:ascii="Arial" w:hAnsi="Arial" w:cs="Arial"/>
-          <w:b/>
-        </w:rPr>
-        <w:t>mediator_first_</w:t>
-      </w:r>
-      <w:r>
-        <w:rPr>
-          <w:rFonts w:ascii="Arial" w:hAnsi="Arial" w:cs="Arial"/>
-          <w:b/>
-        </w:rPr>
-        <w:t>name</w:t>
-      </w:r>
-      <w:proofErr w:type="spellEnd"/>
+      <w:r>
+        <w:rPr>
+          <w:rFonts w:ascii="Arial" w:hAnsi="Arial" w:cs="Arial"/>
+          <w:b/>
+        </w:rPr>
+        <w:t>MEDIATOR_FIRST_NAME</w:t>
+      </w:r>
       <w:r>
         <w:rPr>
           <w:rFonts w:ascii="Arial" w:hAnsi="Arial" w:cs="Arial"/>
@@ -519,22 +461,13 @@
         </w:rPr>
         <w:t>{</w:t>
       </w:r>
-      <w:proofErr w:type="spellStart"/>
-      <w:r>
-        <w:rPr>
-          <w:rFonts w:ascii="Arial" w:hAnsi="Arial" w:cs="Arial"/>
-          <w:b/>
-        </w:rPr>
-        <w:t>number_of_</w:t>
-      </w:r>
-      <w:r>
-        <w:rPr>
-          <w:rFonts w:ascii="Arial" w:hAnsi="Arial" w:cs="Arial"/>
-          <w:b/>
-        </w:rPr>
-        <w:t>sessions</w:t>
-      </w:r>
-      <w:proofErr w:type="spellEnd"/>
+      <w:r>
+        <w:rPr>
+          <w:rFonts w:ascii="Arial" w:hAnsi="Arial" w:cs="Arial"/>
+          <w:b/>
+        </w:rPr>
+        <w:t>NUMBER_OF_SESSIONS</w:t>
+      </w:r>
       <w:r>
         <w:rPr>
           <w:rFonts w:ascii="Arial" w:hAnsi="Arial" w:cs="Arial"/>
@@ -573,15 +506,13 @@
         </w:rPr>
         <w:t>{</w:t>
       </w:r>
-      <w:proofErr w:type="spellStart"/>
-      <w:r>
-        <w:rPr>
-          <w:rFonts w:ascii="Arial" w:hAnsi="Arial" w:cs="Arial"/>
-          <w:b/>
-        </w:rPr>
-        <w:t>date_of_mediation_start</w:t>
-      </w:r>
-      <w:proofErr w:type="spellEnd"/>
+      <w:r>
+        <w:rPr>
+          <w:rFonts w:ascii="Arial" w:hAnsi="Arial" w:cs="Arial"/>
+          <w:b/>
+        </w:rPr>
+        <w:t>DATE_OF_MEDIATION_START</w:t>
+      </w:r>
       <w:r>
         <w:rPr>
           <w:rFonts w:ascii="Arial" w:hAnsi="Arial" w:cs="Arial"/>
@@ -609,15 +540,13 @@
         </w:rPr>
         <w:t>{</w:t>
       </w:r>
-      <w:proofErr w:type="spellStart"/>
-      <w:r>
-        <w:rPr>
-          <w:rFonts w:ascii="Arial" w:hAnsi="Arial" w:cs="Arial"/>
-          <w:b/>
-        </w:rPr>
-        <w:t>date_of_mediation_end</w:t>
-      </w:r>
-      <w:proofErr w:type="spellEnd"/>
+      <w:r>
+        <w:rPr>
+          <w:rFonts w:ascii="Arial" w:hAnsi="Arial" w:cs="Arial"/>
+          <w:b/>
+        </w:rPr>
+        <w:t>DATE_OF_MEDIATION_END</w:t>
+      </w:r>
       <w:r>
         <w:rPr>
           <w:rFonts w:ascii="Arial" w:hAnsi="Arial" w:cs="Arial"/>
@@ -1017,33 +946,31 @@
         </w:rPr>
         <w:t>{</w:t>
       </w:r>
-      <w:proofErr w:type="spellStart"/>
-      <w:r>
-        <w:rPr>
-          <w:rFonts w:ascii="Arial" w:hAnsi="Arial" w:cs="Arial"/>
-          <w:b/>
-        </w:rPr>
-        <w:t>legal_advice</w:t>
-      </w:r>
-      <w:proofErr w:type="spellEnd"/>
-      <w:r>
-        <w:rPr>
-          <w:rFonts w:ascii="Arial" w:hAnsi="Arial" w:cs="Arial"/>
-          <w:b/>
-        </w:rPr>
-        <w:t>}</w:t>
-      </w:r>
-    </w:p>
-    <w:p>
-      <w:pPr>
-        <w:jc w:val="both"/>
-        <w:rPr>
-          <w:rFonts w:ascii="Arial" w:hAnsi="Arial" w:cs="Arial"/>
-          <w:b/>
-        </w:rPr>
-      </w:pPr>
+      <w:r>
+        <w:rPr>
+          <w:rFonts w:ascii="Arial" w:hAnsi="Arial" w:cs="Arial"/>
+          <w:b/>
+        </w:rPr>
+        <w:t>LEGAL_ADVICE</w:t>
+      </w:r>
       <w:bookmarkStart w:id="0" w:name="_GoBack"/>
       <w:bookmarkEnd w:id="0"/>
+      <w:r>
+        <w:rPr>
+          <w:rFonts w:ascii="Arial" w:hAnsi="Arial" w:cs="Arial"/>
+          <w:b/>
+        </w:rPr>
+        <w:t>}</w:t>
+      </w:r>
+    </w:p>
+    <w:p>
+      <w:pPr>
+        <w:jc w:val="both"/>
+        <w:rPr>
+          <w:rFonts w:ascii="Arial" w:hAnsi="Arial" w:cs="Arial"/>
+          <w:b/>
+        </w:rPr>
+      </w:pPr>
     </w:p>
     <w:p>
       <w:pPr>
@@ -1096,22 +1023,13 @@
         </w:rPr>
         <w:t>{</w:t>
       </w:r>
-      <w:proofErr w:type="spellStart"/>
-      <w:r>
-        <w:rPr>
-          <w:rFonts w:ascii="Arial" w:hAnsi="Arial" w:cs="Arial"/>
-          <w:b/>
-        </w:rPr>
-        <w:t>date_</w:t>
-      </w:r>
-      <w:r>
-        <w:rPr>
-          <w:rFonts w:ascii="Arial" w:hAnsi="Arial" w:cs="Arial"/>
-          <w:b/>
-        </w:rPr>
-        <w:t>married</w:t>
-      </w:r>
-      <w:proofErr w:type="spellEnd"/>
+      <w:r>
+        <w:rPr>
+          <w:rFonts w:ascii="Arial" w:hAnsi="Arial" w:cs="Arial"/>
+          <w:b/>
+        </w:rPr>
+        <w:t>DATE_MARRIED</w:t>
+      </w:r>
       <w:r>
         <w:rPr>
           <w:rFonts w:ascii="Arial" w:hAnsi="Arial" w:cs="Arial"/>
@@ -1132,22 +1050,13 @@
         </w:rPr>
         <w:t>{</w:t>
       </w:r>
-      <w:proofErr w:type="spellStart"/>
-      <w:r>
-        <w:rPr>
-          <w:rFonts w:ascii="Arial" w:hAnsi="Arial" w:cs="Arial"/>
-          <w:b/>
-        </w:rPr>
-        <w:t>date_</w:t>
-      </w:r>
-      <w:r>
-        <w:rPr>
-          <w:rFonts w:ascii="Arial" w:hAnsi="Arial" w:cs="Arial"/>
-          <w:b/>
-        </w:rPr>
-        <w:t>cohabited</w:t>
-      </w:r>
-      <w:proofErr w:type="spellEnd"/>
+      <w:r>
+        <w:rPr>
+          <w:rFonts w:ascii="Arial" w:hAnsi="Arial" w:cs="Arial"/>
+          <w:b/>
+        </w:rPr>
+        <w:t>DATE_COHABITED</w:t>
+      </w:r>
       <w:r>
         <w:rPr>
           <w:rFonts w:ascii="Arial" w:hAnsi="Arial" w:cs="Arial"/>
@@ -1180,22 +1089,13 @@
         </w:rPr>
         <w:t>{</w:t>
       </w:r>
-      <w:proofErr w:type="spellStart"/>
-      <w:r>
-        <w:rPr>
-          <w:rFonts w:ascii="Arial" w:hAnsi="Arial" w:cs="Arial"/>
-          <w:b/>
-        </w:rPr>
-        <w:t>date_</w:t>
-      </w:r>
-      <w:r>
-        <w:rPr>
-          <w:rFonts w:ascii="Arial" w:hAnsi="Arial" w:cs="Arial"/>
-          <w:b/>
-        </w:rPr>
-        <w:t>separated</w:t>
-      </w:r>
-      <w:proofErr w:type="spellEnd"/>
+      <w:r>
+        <w:rPr>
+          <w:rFonts w:ascii="Arial" w:hAnsi="Arial" w:cs="Arial"/>
+          <w:b/>
+        </w:rPr>
+        <w:t>DATE_SEPARATED</w:t>
+      </w:r>
       <w:r>
         <w:rPr>
           <w:rFonts w:ascii="Arial" w:hAnsi="Arial" w:cs="Arial"/>
@@ -1232,22 +1132,13 @@
         </w:rPr>
         <w:t>{</w:t>
       </w:r>
-      <w:proofErr w:type="spellStart"/>
-      <w:r>
-        <w:rPr>
-          <w:rFonts w:ascii="Arial" w:hAnsi="Arial" w:cs="Arial"/>
-          <w:b/>
-        </w:rPr>
-        <w:t>partner_A_first_</w:t>
-      </w:r>
-      <w:r>
-        <w:rPr>
-          <w:rFonts w:ascii="Arial" w:hAnsi="Arial" w:cs="Arial"/>
-          <w:b/>
-        </w:rPr>
-        <w:t>name</w:t>
-      </w:r>
-      <w:proofErr w:type="spellEnd"/>
+      <w:r>
+        <w:rPr>
+          <w:rFonts w:ascii="Arial" w:hAnsi="Arial" w:cs="Arial"/>
+          <w:b/>
+        </w:rPr>
+        <w:t>FIRST_NAME_A</w:t>
+      </w:r>
       <w:r>
         <w:rPr>
           <w:rFonts w:ascii="Arial" w:hAnsi="Arial" w:cs="Arial"/>
@@ -1272,24 +1163,53 @@
           <w:rFonts w:ascii="Arial" w:hAnsi="Arial" w:cs="Arial"/>
           <w:b/>
         </w:rPr>
+        <w:t>{partner_A_</w:t>
+      </w:r>
+      <w:r>
+        <w:rPr>
+          <w:rFonts w:ascii="Arial" w:hAnsi="Arial" w:cs="Arial"/>
+          <w:b/>
+        </w:rPr>
+        <w:t>age}</w:t>
+      </w:r>
+      <w:r>
+        <w:rPr>
+          <w:rFonts w:ascii="Arial" w:hAnsi="Arial" w:cs="Arial"/>
+        </w:rPr>
+        <w:t xml:space="preserve"> </w:t>
+      </w:r>
+      <w:r>
+        <w:rPr>
+          <w:rFonts w:ascii="Arial" w:hAnsi="Arial" w:cs="Arial"/>
+        </w:rPr>
+        <w:t xml:space="preserve">years of age, </w:t>
+      </w:r>
+      <w:r>
+        <w:rPr>
+          <w:rFonts w:ascii="Arial" w:hAnsi="Arial" w:cs="Arial"/>
+        </w:rPr>
+        <w:t>(date of birth</w:t>
+      </w:r>
+      <w:r>
+        <w:rPr>
+          <w:rFonts w:ascii="Arial" w:hAnsi="Arial" w:cs="Arial"/>
+        </w:rPr>
+        <w:t xml:space="preserve"> </w:t>
+      </w:r>
+      <w:r>
+        <w:rPr>
+          <w:rFonts w:ascii="Arial" w:hAnsi="Arial" w:cs="Arial"/>
+          <w:b/>
+        </w:rPr>
         <w:t>{</w:t>
       </w:r>
-      <w:proofErr w:type="spellStart"/>
-      <w:r>
-        <w:rPr>
-          <w:rFonts w:ascii="Arial" w:hAnsi="Arial" w:cs="Arial"/>
-          <w:b/>
-        </w:rPr>
-        <w:t>partner_A_</w:t>
-      </w:r>
-      <w:r>
-        <w:rPr>
-          <w:rFonts w:ascii="Arial" w:hAnsi="Arial" w:cs="Arial"/>
-          <w:b/>
-        </w:rPr>
-        <w:t>age</w:t>
-      </w:r>
-      <w:proofErr w:type="spellEnd"/>
+      <w:r>
+        <w:rPr>
+          <w:rFonts w:ascii="Arial" w:hAnsi="Arial" w:cs="Arial"/>
+          <w:b/>
+        </w:rPr>
+        <w:t>DOB_A</w:t>
+      </w:r>
       <w:r>
         <w:rPr>
           <w:rFonts w:ascii="Arial" w:hAnsi="Arial" w:cs="Arial"/>
@@ -1301,49 +1221,183 @@
         <w:rPr>
           <w:rFonts w:ascii="Arial" w:hAnsi="Arial" w:cs="Arial"/>
         </w:rPr>
+        <w:t>)</w:t>
+      </w:r>
+      <w:r>
+        <w:rPr>
+          <w:rFonts w:ascii="Arial" w:hAnsi="Arial" w:cs="Arial"/>
+        </w:rPr>
+        <w:t>, and is em</w:t>
+      </w:r>
+      <w:r>
+        <w:rPr>
+          <w:rFonts w:ascii="Arial" w:hAnsi="Arial" w:cs="Arial"/>
+        </w:rPr>
+        <w:t xml:space="preserve">ployed as a </w:t>
+      </w:r>
+      <w:r>
+        <w:rPr>
+          <w:rFonts w:ascii="Arial" w:hAnsi="Arial" w:cs="Arial"/>
+          <w:b/>
+        </w:rPr>
+        <w:t>{partner_A_</w:t>
+      </w:r>
+      <w:r>
+        <w:rPr>
+          <w:rFonts w:ascii="Arial" w:hAnsi="Arial" w:cs="Arial"/>
+          <w:b/>
+        </w:rPr>
+        <w:t>profession}</w:t>
+      </w:r>
+      <w:r>
+        <w:rPr>
+          <w:rFonts w:ascii="Arial" w:hAnsi="Arial" w:cs="Arial"/>
+        </w:rPr>
+        <w:t>.</w:t>
+      </w:r>
+      <w:r>
+        <w:rPr>
+          <w:rFonts w:ascii="Arial" w:hAnsi="Arial" w:cs="Arial"/>
+        </w:rPr>
         <w:t xml:space="preserve"> </w:t>
       </w:r>
       <w:r>
         <w:rPr>
           <w:rFonts w:ascii="Arial" w:hAnsi="Arial" w:cs="Arial"/>
         </w:rPr>
-        <w:t xml:space="preserve">years of age, </w:t>
-      </w:r>
-      <w:r>
-        <w:rPr>
-          <w:rFonts w:ascii="Arial" w:hAnsi="Arial" w:cs="Arial"/>
-        </w:rPr>
-        <w:t>(date of birth</w:t>
-      </w:r>
-      <w:r>
-        <w:rPr>
-          <w:rFonts w:ascii="Arial" w:hAnsi="Arial" w:cs="Arial"/>
+        <w:t>He</w:t>
+      </w:r>
+      <w:r>
+        <w:rPr>
+          <w:rFonts w:ascii="Arial" w:hAnsi="Arial" w:cs="Arial"/>
+        </w:rPr>
+        <w:t xml:space="preserve"> is in good health and </w:t>
+      </w:r>
+      <w:r>
+        <w:rPr>
+          <w:rFonts w:ascii="Arial" w:hAnsi="Arial" w:cs="Arial"/>
+        </w:rPr>
+        <w:t>does</w:t>
+      </w:r>
+      <w:r>
+        <w:rPr>
+          <w:rFonts w:ascii="Arial" w:hAnsi="Arial" w:cs="Arial"/>
+        </w:rPr>
+        <w:t xml:space="preserve"> not</w:t>
+      </w:r>
+      <w:r>
+        <w:rPr>
+          <w:rFonts w:ascii="Arial" w:hAnsi="Arial" w:cs="Arial"/>
+          <w:i/>
         </w:rPr>
         <w:t xml:space="preserve"> </w:t>
       </w:r>
       <w:r>
         <w:rPr>
           <w:rFonts w:ascii="Arial" w:hAnsi="Arial" w:cs="Arial"/>
+        </w:rPr>
+        <w:t>have a new partner</w:t>
+      </w:r>
+      <w:r>
+        <w:rPr>
+          <w:rFonts w:ascii="Arial" w:hAnsi="Arial" w:cs="Arial"/>
+        </w:rPr>
+        <w:t xml:space="preserve">. </w:t>
+      </w:r>
+      <w:r>
+        <w:rPr>
+          <w:rFonts w:ascii="Arial" w:hAnsi="Arial" w:cs="Arial"/>
+          <w:b/>
+        </w:rPr>
+        <w:t>{partner_</w:t>
+      </w:r>
+      <w:r>
+        <w:rPr>
+          <w:rFonts w:ascii="Arial" w:hAnsi="Arial" w:cs="Arial"/>
+          <w:b/>
+        </w:rPr>
+        <w:t>B</w:t>
+      </w:r>
+      <w:r>
+        <w:rPr>
+          <w:rFonts w:ascii="Arial" w:hAnsi="Arial" w:cs="Arial"/>
+          <w:b/>
+        </w:rPr>
+        <w:t>_first_</w:t>
+      </w:r>
+      <w:r>
+        <w:rPr>
+          <w:rFonts w:ascii="Arial" w:hAnsi="Arial" w:cs="Arial"/>
+          <w:b/>
+        </w:rPr>
+        <w:t>name}</w:t>
+      </w:r>
+      <w:r>
+        <w:rPr>
+          <w:rFonts w:ascii="Arial" w:hAnsi="Arial" w:cs="Arial"/>
+        </w:rPr>
+        <w:t xml:space="preserve"> </w:t>
+      </w:r>
+      <w:r>
+        <w:rPr>
+          <w:rFonts w:ascii="Arial" w:hAnsi="Arial" w:cs="Arial"/>
+        </w:rPr>
+        <w:t xml:space="preserve">is </w:t>
+      </w:r>
+      <w:r>
+        <w:rPr>
+          <w:rFonts w:ascii="Arial" w:hAnsi="Arial" w:cs="Arial"/>
+          <w:b/>
+        </w:rPr>
+        <w:t>{partner_</w:t>
+      </w:r>
+      <w:r>
+        <w:rPr>
+          <w:rFonts w:ascii="Arial" w:hAnsi="Arial" w:cs="Arial"/>
+          <w:b/>
+        </w:rPr>
+        <w:t>B</w:t>
+      </w:r>
+      <w:r>
+        <w:rPr>
+          <w:rFonts w:ascii="Arial" w:hAnsi="Arial" w:cs="Arial"/>
+          <w:b/>
+        </w:rPr>
+        <w:t>_</w:t>
+      </w:r>
+      <w:r>
+        <w:rPr>
+          <w:rFonts w:ascii="Arial" w:hAnsi="Arial" w:cs="Arial"/>
+          <w:b/>
+        </w:rPr>
+        <w:t>age}</w:t>
+      </w:r>
+      <w:r>
+        <w:rPr>
+          <w:rFonts w:ascii="Arial" w:hAnsi="Arial" w:cs="Arial"/>
+        </w:rPr>
+        <w:t xml:space="preserve"> </w:t>
+      </w:r>
+      <w:r>
+        <w:rPr>
+          <w:rFonts w:ascii="Arial" w:hAnsi="Arial" w:cs="Arial"/>
+        </w:rPr>
+        <w:t xml:space="preserve">years of age, (date of birth </w:t>
+      </w:r>
+      <w:r>
+        <w:rPr>
+          <w:rFonts w:ascii="Arial" w:hAnsi="Arial" w:cs="Arial"/>
           <w:b/>
         </w:rPr>
         <w:t>{</w:t>
       </w:r>
-      <w:proofErr w:type="spellStart"/>
-      <w:r>
-        <w:rPr>
-          <w:rFonts w:ascii="Arial" w:hAnsi="Arial" w:cs="Arial"/>
-          <w:b/>
-        </w:rPr>
-        <w:t>partner_A_</w:t>
-      </w:r>
-      <w:r>
-        <w:rPr>
-          <w:rFonts w:ascii="Arial" w:hAnsi="Arial" w:cs="Arial"/>
-          <w:b/>
-        </w:rPr>
-        <w:t>DoB</w:t>
-      </w:r>
-      <w:proofErr w:type="spellEnd"/>
+      <w:r>
+        <w:rPr>
+          <w:rFonts w:ascii="Arial" w:hAnsi="Arial" w:cs="Arial"/>
+          <w:b/>
+        </w:rPr>
+        <w:t>DOB_B</w:t>
+      </w:r>
       <w:r>
         <w:rPr>
           <w:rFonts w:ascii="Arial" w:hAnsi="Arial" w:cs="Arial"/>
@@ -1355,49 +1409,35 @@
         <w:rPr>
           <w:rFonts w:ascii="Arial" w:hAnsi="Arial" w:cs="Arial"/>
         </w:rPr>
-        <w:t>)</w:t>
-      </w:r>
-      <w:r>
-        <w:rPr>
-          <w:rFonts w:ascii="Arial" w:hAnsi="Arial" w:cs="Arial"/>
-        </w:rPr>
-        <w:t>, and is em</w:t>
-      </w:r>
-      <w:r>
-        <w:rPr>
-          <w:rFonts w:ascii="Arial" w:hAnsi="Arial" w:cs="Arial"/>
-        </w:rPr>
-        <w:t xml:space="preserve">ployed as a </w:t>
-      </w:r>
-      <w:r>
-        <w:rPr>
-          <w:rFonts w:ascii="Arial" w:hAnsi="Arial" w:cs="Arial"/>
-          <w:b/>
-        </w:rPr>
-        <w:t>{</w:t>
-      </w:r>
-      <w:proofErr w:type="spellStart"/>
-      <w:r>
-        <w:rPr>
-          <w:rFonts w:ascii="Arial" w:hAnsi="Arial" w:cs="Arial"/>
-          <w:b/>
-        </w:rPr>
-        <w:t>partner_A_</w:t>
-      </w:r>
-      <w:r>
-        <w:rPr>
-          <w:rFonts w:ascii="Arial" w:hAnsi="Arial" w:cs="Arial"/>
-          <w:b/>
-        </w:rPr>
-        <w:t>profession</w:t>
-      </w:r>
-      <w:proofErr w:type="spellEnd"/>
-      <w:r>
-        <w:rPr>
-          <w:rFonts w:ascii="Arial" w:hAnsi="Arial" w:cs="Arial"/>
-          <w:b/>
-        </w:rPr>
-        <w:t>}</w:t>
+        <w:t xml:space="preserve">), and is employed as a </w:t>
+      </w:r>
+      <w:r>
+        <w:rPr>
+          <w:rFonts w:ascii="Arial" w:hAnsi="Arial" w:cs="Arial"/>
+          <w:b/>
+        </w:rPr>
+        <w:t>{partner_</w:t>
+      </w:r>
+      <w:r>
+        <w:rPr>
+          <w:rFonts w:ascii="Arial" w:hAnsi="Arial" w:cs="Arial"/>
+          <w:b/>
+        </w:rPr>
+        <w:t>B</w:t>
+      </w:r>
+      <w:r>
+        <w:rPr>
+          <w:rFonts w:ascii="Arial" w:hAnsi="Arial" w:cs="Arial"/>
+          <w:b/>
+        </w:rPr>
+        <w:t>_</w:t>
+      </w:r>
+      <w:r>
+        <w:rPr>
+          <w:rFonts w:ascii="Arial" w:hAnsi="Arial" w:cs="Arial"/>
+          <w:b/>
+        </w:rPr>
+        <w:t>profession}</w:t>
       </w:r>
       <w:r>
         <w:rPr>
@@ -1415,7 +1455,7 @@
         <w:rPr>
           <w:rFonts w:ascii="Arial" w:hAnsi="Arial" w:cs="Arial"/>
         </w:rPr>
-        <w:t>He</w:t>
+        <w:t xml:space="preserve"> She too</w:t>
       </w:r>
       <w:r>
         <w:rPr>
@@ -1427,13 +1467,13 @@
         <w:rPr>
           <w:rFonts w:ascii="Arial" w:hAnsi="Arial" w:cs="Arial"/>
         </w:rPr>
-        <w:t>does</w:t>
-      </w:r>
-      <w:r>
-        <w:rPr>
-          <w:rFonts w:ascii="Arial" w:hAnsi="Arial" w:cs="Arial"/>
-        </w:rPr>
-        <w:t xml:space="preserve"> not</w:t>
+        <w:t xml:space="preserve">does </w:t>
+      </w:r>
+      <w:r>
+        <w:rPr>
+          <w:rFonts w:ascii="Arial" w:hAnsi="Arial" w:cs="Arial"/>
+        </w:rPr>
+        <w:t>not</w:t>
       </w:r>
       <w:r>
         <w:rPr>
@@ -1452,272 +1492,11 @@
         <w:rPr>
           <w:rFonts w:ascii="Arial" w:hAnsi="Arial" w:cs="Arial"/>
         </w:rPr>
-        <w:t xml:space="preserve">. </w:t>
-      </w:r>
-      <w:r>
-        <w:rPr>
-          <w:rFonts w:ascii="Arial" w:hAnsi="Arial" w:cs="Arial"/>
-          <w:b/>
-        </w:rPr>
-        <w:t>{</w:t>
-      </w:r>
-      <w:proofErr w:type="spellStart"/>
-      <w:r>
-        <w:rPr>
-          <w:rFonts w:ascii="Arial" w:hAnsi="Arial" w:cs="Arial"/>
-          <w:b/>
-        </w:rPr>
-        <w:t>partner_</w:t>
-      </w:r>
-      <w:r>
-        <w:rPr>
-          <w:rFonts w:ascii="Arial" w:hAnsi="Arial" w:cs="Arial"/>
-          <w:b/>
-        </w:rPr>
-        <w:t>B</w:t>
-      </w:r>
-      <w:r>
-        <w:rPr>
-          <w:rFonts w:ascii="Arial" w:hAnsi="Arial" w:cs="Arial"/>
-          <w:b/>
-        </w:rPr>
-        <w:t>_first_</w:t>
-      </w:r>
-      <w:r>
-        <w:rPr>
-          <w:rFonts w:ascii="Arial" w:hAnsi="Arial" w:cs="Arial"/>
-          <w:b/>
-        </w:rPr>
-        <w:t>name</w:t>
-      </w:r>
-      <w:proofErr w:type="spellEnd"/>
-      <w:r>
-        <w:rPr>
-          <w:rFonts w:ascii="Arial" w:hAnsi="Arial" w:cs="Arial"/>
-          <w:b/>
-        </w:rPr>
-        <w:t>}</w:t>
-      </w:r>
-      <w:r>
-        <w:rPr>
-          <w:rFonts w:ascii="Arial" w:hAnsi="Arial" w:cs="Arial"/>
-        </w:rPr>
         <w:t xml:space="preserve"> </w:t>
       </w:r>
       <w:r>
         <w:rPr>
           <w:rFonts w:ascii="Arial" w:hAnsi="Arial" w:cs="Arial"/>
-        </w:rPr>
-        <w:t xml:space="preserve">is </w:t>
-      </w:r>
-      <w:r>
-        <w:rPr>
-          <w:rFonts w:ascii="Arial" w:hAnsi="Arial" w:cs="Arial"/>
-          <w:b/>
-        </w:rPr>
-        <w:t>{</w:t>
-      </w:r>
-      <w:proofErr w:type="spellStart"/>
-      <w:r>
-        <w:rPr>
-          <w:rFonts w:ascii="Arial" w:hAnsi="Arial" w:cs="Arial"/>
-          <w:b/>
-        </w:rPr>
-        <w:t>partner_</w:t>
-      </w:r>
-      <w:r>
-        <w:rPr>
-          <w:rFonts w:ascii="Arial" w:hAnsi="Arial" w:cs="Arial"/>
-          <w:b/>
-        </w:rPr>
-        <w:t>B</w:t>
-      </w:r>
-      <w:r>
-        <w:rPr>
-          <w:rFonts w:ascii="Arial" w:hAnsi="Arial" w:cs="Arial"/>
-          <w:b/>
-        </w:rPr>
-        <w:t>_</w:t>
-      </w:r>
-      <w:r>
-        <w:rPr>
-          <w:rFonts w:ascii="Arial" w:hAnsi="Arial" w:cs="Arial"/>
-          <w:b/>
-        </w:rPr>
-        <w:t>age</w:t>
-      </w:r>
-      <w:proofErr w:type="spellEnd"/>
-      <w:r>
-        <w:rPr>
-          <w:rFonts w:ascii="Arial" w:hAnsi="Arial" w:cs="Arial"/>
-          <w:b/>
-        </w:rPr>
-        <w:t>}</w:t>
-      </w:r>
-      <w:r>
-        <w:rPr>
-          <w:rFonts w:ascii="Arial" w:hAnsi="Arial" w:cs="Arial"/>
-        </w:rPr>
-        <w:t xml:space="preserve"> </w:t>
-      </w:r>
-      <w:r>
-        <w:rPr>
-          <w:rFonts w:ascii="Arial" w:hAnsi="Arial" w:cs="Arial"/>
-        </w:rPr>
-        <w:t xml:space="preserve">years of age, (date of birth </w:t>
-      </w:r>
-      <w:r>
-        <w:rPr>
-          <w:rFonts w:ascii="Arial" w:hAnsi="Arial" w:cs="Arial"/>
-          <w:b/>
-        </w:rPr>
-        <w:t>{</w:t>
-      </w:r>
-      <w:proofErr w:type="spellStart"/>
-      <w:r>
-        <w:rPr>
-          <w:rFonts w:ascii="Arial" w:hAnsi="Arial" w:cs="Arial"/>
-          <w:b/>
-        </w:rPr>
-        <w:t>partner_</w:t>
-      </w:r>
-      <w:r>
-        <w:rPr>
-          <w:rFonts w:ascii="Arial" w:hAnsi="Arial" w:cs="Arial"/>
-          <w:b/>
-        </w:rPr>
-        <w:t>B</w:t>
-      </w:r>
-      <w:r>
-        <w:rPr>
-          <w:rFonts w:ascii="Arial" w:hAnsi="Arial" w:cs="Arial"/>
-          <w:b/>
-        </w:rPr>
-        <w:t>_</w:t>
-      </w:r>
-      <w:r>
-        <w:rPr>
-          <w:rFonts w:ascii="Arial" w:hAnsi="Arial" w:cs="Arial"/>
-          <w:b/>
-        </w:rPr>
-        <w:t>DoB</w:t>
-      </w:r>
-      <w:proofErr w:type="spellEnd"/>
-      <w:r>
-        <w:rPr>
-          <w:rFonts w:ascii="Arial" w:hAnsi="Arial" w:cs="Arial"/>
-          <w:b/>
-        </w:rPr>
-        <w:t>}</w:t>
-      </w:r>
-      <w:r>
-        <w:rPr>
-          <w:rFonts w:ascii="Arial" w:hAnsi="Arial" w:cs="Arial"/>
-        </w:rPr>
-        <w:t xml:space="preserve">), and is employed as a </w:t>
-      </w:r>
-      <w:r>
-        <w:rPr>
-          <w:rFonts w:ascii="Arial" w:hAnsi="Arial" w:cs="Arial"/>
-          <w:b/>
-        </w:rPr>
-        <w:t>{</w:t>
-      </w:r>
-      <w:proofErr w:type="spellStart"/>
-      <w:r>
-        <w:rPr>
-          <w:rFonts w:ascii="Arial" w:hAnsi="Arial" w:cs="Arial"/>
-          <w:b/>
-        </w:rPr>
-        <w:t>partner_</w:t>
-      </w:r>
-      <w:r>
-        <w:rPr>
-          <w:rFonts w:ascii="Arial" w:hAnsi="Arial" w:cs="Arial"/>
-          <w:b/>
-        </w:rPr>
-        <w:t>B</w:t>
-      </w:r>
-      <w:r>
-        <w:rPr>
-          <w:rFonts w:ascii="Arial" w:hAnsi="Arial" w:cs="Arial"/>
-          <w:b/>
-        </w:rPr>
-        <w:t>_</w:t>
-      </w:r>
-      <w:r>
-        <w:rPr>
-          <w:rFonts w:ascii="Arial" w:hAnsi="Arial" w:cs="Arial"/>
-          <w:b/>
-        </w:rPr>
-        <w:t>profession</w:t>
-      </w:r>
-      <w:proofErr w:type="spellEnd"/>
-      <w:r>
-        <w:rPr>
-          <w:rFonts w:ascii="Arial" w:hAnsi="Arial" w:cs="Arial"/>
-          <w:b/>
-        </w:rPr>
-        <w:t>}</w:t>
-      </w:r>
-      <w:r>
-        <w:rPr>
-          <w:rFonts w:ascii="Arial" w:hAnsi="Arial" w:cs="Arial"/>
-        </w:rPr>
-        <w:t>.</w:t>
-      </w:r>
-      <w:r>
-        <w:rPr>
-          <w:rFonts w:ascii="Arial" w:hAnsi="Arial" w:cs="Arial"/>
-        </w:rPr>
-        <w:t xml:space="preserve"> </w:t>
-      </w:r>
-      <w:r>
-        <w:rPr>
-          <w:rFonts w:ascii="Arial" w:hAnsi="Arial" w:cs="Arial"/>
-        </w:rPr>
-        <w:t xml:space="preserve"> She too</w:t>
-      </w:r>
-      <w:r>
-        <w:rPr>
-          <w:rFonts w:ascii="Arial" w:hAnsi="Arial" w:cs="Arial"/>
-        </w:rPr>
-        <w:t xml:space="preserve"> is in good health and </w:t>
-      </w:r>
-      <w:r>
-        <w:rPr>
-          <w:rFonts w:ascii="Arial" w:hAnsi="Arial" w:cs="Arial"/>
-        </w:rPr>
-        <w:t xml:space="preserve">does </w:t>
-      </w:r>
-      <w:r>
-        <w:rPr>
-          <w:rFonts w:ascii="Arial" w:hAnsi="Arial" w:cs="Arial"/>
-        </w:rPr>
-        <w:t>not</w:t>
-      </w:r>
-      <w:r>
-        <w:rPr>
-          <w:rFonts w:ascii="Arial" w:hAnsi="Arial" w:cs="Arial"/>
-          <w:i/>
-        </w:rPr>
-        <w:t xml:space="preserve"> </w:t>
-      </w:r>
-      <w:r>
-        <w:rPr>
-          <w:rFonts w:ascii="Arial" w:hAnsi="Arial" w:cs="Arial"/>
-        </w:rPr>
-        <w:t>have a new partner</w:t>
-      </w:r>
-      <w:r>
-        <w:rPr>
-          <w:rFonts w:ascii="Arial" w:hAnsi="Arial" w:cs="Arial"/>
-        </w:rPr>
-        <w:t xml:space="preserve"> </w:t>
-      </w:r>
-      <w:r>
-        <w:rPr>
-          <w:rFonts w:ascii="Arial" w:hAnsi="Arial" w:cs="Arial"/>
           <w:i/>
         </w:rPr>
         <w:t>(</w:t>
@@ -1750,6 +1529,7 @@
         <w:rPr>
           <w:rFonts w:ascii="Arial" w:hAnsi="Arial" w:cs="Arial"/>
         </w:rPr>
+        <w:lastRenderedPageBreak/>
         <w:t xml:space="preserve">We have </w:t>
       </w:r>
       <w:r>
@@ -1757,23 +1537,7 @@
           <w:rFonts w:ascii="Arial" w:hAnsi="Arial" w:cs="Arial"/>
           <w:b/>
         </w:rPr>
-        <w:t>{</w:t>
-      </w:r>
-      <w:proofErr w:type="spellStart"/>
-      <w:r>
-        <w:rPr>
-          <w:rFonts w:ascii="Arial" w:hAnsi="Arial" w:cs="Arial"/>
-          <w:b/>
-        </w:rPr>
-        <w:t>number_of_children</w:t>
-      </w:r>
-      <w:proofErr w:type="spellEnd"/>
-      <w:r>
-        <w:rPr>
-          <w:rFonts w:ascii="Arial" w:hAnsi="Arial" w:cs="Arial"/>
-          <w:b/>
-        </w:rPr>
-        <w:t>}</w:t>
+        <w:t>{number_of_children}</w:t>
       </w:r>
       <w:r>
         <w:rPr>
@@ -2135,22 +1899,14 @@
         <w:rPr>
           <w:rFonts w:cs="Arial"/>
         </w:rPr>
-        <w:t>……</w:t>
-      </w:r>
-      <w:proofErr w:type="gramStart"/>
+        <w:t>……….</w:t>
+      </w:r>
       <w:r>
         <w:rPr>
           <w:rFonts w:cs="Arial"/>
         </w:rPr>
-        <w:t>….</w:t>
-      </w:r>
-      <w:r>
-        <w:rPr>
-          <w:rFonts w:cs="Arial"/>
-        </w:rPr>
         <w:t>.</w:t>
       </w:r>
-      <w:proofErr w:type="gramEnd"/>
     </w:p>
     <w:p>
       <w:pPr>
@@ -2266,329 +2022,255 @@
           <w:sz w:val="24"/>
           <w:szCs w:val="24"/>
         </w:rPr>
-        <w:t xml:space="preserve">except for </w:t>
-      </w:r>
-      <w:proofErr w:type="gramStart"/>
+        <w:t>except for ….</w:t>
+      </w:r>
       <w:r>
         <w:rPr>
           <w:i/>
           <w:sz w:val="24"/>
           <w:szCs w:val="24"/>
         </w:rPr>
-        <w:t>….</w:t>
-      </w:r>
-      <w:r>
-        <w:rPr>
-          <w:i/>
+        <w:t>.</w:t>
+      </w:r>
+    </w:p>
+    <w:p>
+      <w:pPr>
+        <w:pStyle w:val="BodyText3"/>
+        <w:jc w:val="both"/>
+        <w:rPr>
           <w:sz w:val="24"/>
           <w:szCs w:val="24"/>
         </w:rPr>
-        <w:t>.</w:t>
-      </w:r>
-      <w:proofErr w:type="gramEnd"/>
+      </w:pPr>
     </w:p>
     <w:p>
       <w:pPr>
         <w:pStyle w:val="BodyText3"/>
         <w:jc w:val="both"/>
         <w:rPr>
+          <w:b/>
           <w:sz w:val="24"/>
           <w:szCs w:val="24"/>
         </w:rPr>
       </w:pPr>
-    </w:p>
-    <w:p>
-      <w:pPr>
-        <w:pStyle w:val="BodyText3"/>
-        <w:jc w:val="both"/>
+      <w:r>
         <w:rPr>
           <w:b/>
           <w:sz w:val="24"/>
           <w:szCs w:val="24"/>
         </w:rPr>
-      </w:pPr>
-      <w:r>
-        <w:rPr>
-          <w:b/>
+        <w:t>{court_orders}</w:t>
+      </w:r>
+    </w:p>
+    <w:p>
+      <w:pPr>
+        <w:pStyle w:val="BodyText3"/>
+        <w:jc w:val="both"/>
+        <w:rPr>
           <w:sz w:val="24"/>
           <w:szCs w:val="24"/>
         </w:rPr>
-        <w:t>{</w:t>
-      </w:r>
-      <w:proofErr w:type="spellStart"/>
-      <w:r>
-        <w:rPr>
-          <w:b/>
+      </w:pPr>
+    </w:p>
+    <w:p>
+      <w:pPr>
+        <w:pStyle w:val="Heading1"/>
+        <w:jc w:val="both"/>
+        <w:rPr>
+          <w:rFonts w:ascii="Arial" w:hAnsi="Arial" w:cs="Arial"/>
+        </w:rPr>
+      </w:pPr>
+      <w:r>
+        <w:rPr>
+          <w:rFonts w:ascii="Arial" w:hAnsi="Arial" w:cs="Arial"/>
+        </w:rPr>
+        <w:t>The principles guiding negotiations</w:t>
+      </w:r>
+    </w:p>
+    <w:p>
+      <w:pPr>
+        <w:jc w:val="both"/>
+        <w:rPr>
+          <w:rFonts w:ascii="Arial" w:hAnsi="Arial" w:cs="Arial"/>
+        </w:rPr>
+      </w:pPr>
+    </w:p>
+    <w:p>
+      <w:pPr>
+        <w:jc w:val="both"/>
+        <w:rPr>
+          <w:rFonts w:ascii="Arial" w:hAnsi="Arial" w:cs="Arial"/>
+        </w:rPr>
+      </w:pPr>
+      <w:r>
+        <w:rPr>
+          <w:rFonts w:ascii="Arial" w:hAnsi="Arial" w:cs="Arial"/>
+        </w:rPr>
+        <w:t>In coming to mediation, we wished to settle matters as amicably as possible with the least possible disruption and cost, emotional</w:t>
+      </w:r>
+      <w:r>
+        <w:rPr>
+          <w:rFonts w:ascii="Arial" w:hAnsi="Arial" w:cs="Arial"/>
+        </w:rPr>
+        <w:t>ly</w:t>
+      </w:r>
+      <w:r>
+        <w:rPr>
+          <w:rFonts w:ascii="Arial" w:hAnsi="Arial" w:cs="Arial"/>
+        </w:rPr>
+        <w:t xml:space="preserve"> and financial</w:t>
+      </w:r>
+      <w:r>
+        <w:rPr>
+          <w:rFonts w:ascii="Arial" w:hAnsi="Arial" w:cs="Arial"/>
+        </w:rPr>
+        <w:t>ly</w:t>
+      </w:r>
+      <w:r>
+        <w:rPr>
+          <w:rFonts w:ascii="Arial" w:hAnsi="Arial" w:cs="Arial"/>
+        </w:rPr>
+        <w:t xml:space="preserve">, in accordance with the Agreement to Mediate we both signed. </w:t>
+      </w:r>
+      <w:r>
+        <w:rPr>
+          <w:rFonts w:ascii="Arial" w:hAnsi="Arial" w:cs="Arial"/>
+        </w:rPr>
+        <w:t xml:space="preserve"> </w:t>
+      </w:r>
+      <w:r>
+        <w:rPr>
+          <w:rFonts w:ascii="Arial" w:hAnsi="Arial" w:cs="Arial"/>
+        </w:rPr>
+        <w:t xml:space="preserve">We wanted our settlement to </w:t>
+      </w:r>
+      <w:r>
+        <w:rPr>
+          <w:rFonts w:ascii="Arial" w:hAnsi="Arial" w:cs="Arial"/>
+        </w:rPr>
+        <w:t>allow the children to spend a lot of time, comfortably, with eac</w:t>
+      </w:r>
+      <w:r>
+        <w:rPr>
+          <w:rFonts w:ascii="Arial" w:hAnsi="Arial" w:cs="Arial"/>
+        </w:rPr>
+        <w:t>h of their par</w:t>
+      </w:r>
+      <w:r>
+        <w:rPr>
+          <w:rFonts w:ascii="Arial" w:hAnsi="Arial" w:cs="Arial"/>
+        </w:rPr>
+        <w:t>ents and for their upheaval to be minimal.</w:t>
+      </w:r>
+      <w:r>
+        <w:rPr>
+          <w:rFonts w:ascii="Arial" w:hAnsi="Arial" w:cs="Arial"/>
+        </w:rPr>
+        <w:t xml:space="preserve">  It was important that we </w:t>
+      </w:r>
+      <w:r>
+        <w:rPr>
+          <w:rFonts w:ascii="Arial" w:hAnsi="Arial" w:cs="Arial"/>
+        </w:rPr>
+        <w:t>made a clean break</w:t>
+      </w:r>
+      <w:r>
+        <w:rPr>
+          <w:rFonts w:ascii="Arial" w:hAnsi="Arial" w:cs="Arial"/>
+        </w:rPr>
+        <w:t xml:space="preserve"> </w:t>
+      </w:r>
+      <w:r>
+        <w:rPr>
+          <w:rFonts w:ascii="Arial" w:hAnsi="Arial" w:cs="Arial"/>
+        </w:rPr>
+        <w:t>and that we each had an equitable standard of living. For the sake of the children we did not want to live far apart from each other.</w:t>
+      </w:r>
+    </w:p>
+    <w:p>
+      <w:pPr>
+        <w:jc w:val="both"/>
+        <w:rPr>
+          <w:rFonts w:ascii="Arial" w:hAnsi="Arial" w:cs="Arial"/>
+        </w:rPr>
+      </w:pPr>
+    </w:p>
+    <w:p>
+      <w:pPr>
+        <w:jc w:val="both"/>
+        <w:rPr>
+          <w:rFonts w:ascii="Arial" w:hAnsi="Arial" w:cs="Arial"/>
+          <w:i/>
+        </w:rPr>
+      </w:pPr>
+      <w:r>
+        <w:rPr>
+          <w:rFonts w:ascii="Arial" w:hAnsi="Arial" w:cs="Arial"/>
+          <w:i/>
+        </w:rPr>
+        <w:t>Make these specific to clients where possible, including any info on how and why they reached these particular proposals</w:t>
+      </w:r>
+    </w:p>
+    <w:p>
+      <w:pPr>
+        <w:jc w:val="both"/>
+        <w:rPr>
+          <w:rFonts w:ascii="Arial" w:hAnsi="Arial" w:cs="Arial"/>
+        </w:rPr>
+      </w:pPr>
+    </w:p>
+    <w:p>
+      <w:pPr>
+        <w:pStyle w:val="BodyText3"/>
+        <w:jc w:val="both"/>
+        <w:rPr>
           <w:sz w:val="24"/>
           <w:szCs w:val="24"/>
         </w:rPr>
-        <w:t>court_orders</w:t>
-      </w:r>
-      <w:proofErr w:type="spellEnd"/>
-      <w:r>
-        <w:rPr>
-          <w:b/>
+      </w:pPr>
+      <w:r>
+        <w:rPr>
           <w:sz w:val="24"/>
           <w:szCs w:val="24"/>
         </w:rPr>
-        <w:t>}</w:t>
-      </w:r>
-    </w:p>
-    <w:p>
-      <w:pPr>
-        <w:pStyle w:val="BodyText3"/>
-        <w:jc w:val="both"/>
+        <w:t xml:space="preserve">We considered a range of options and concluded that, to achieve our aims, it would be necessary to </w:t>
+      </w:r>
+      <w:r>
         <w:rPr>
           <w:sz w:val="24"/>
           <w:szCs w:val="24"/>
         </w:rPr>
-      </w:pPr>
-    </w:p>
-    <w:p>
-      <w:pPr>
-        <w:pStyle w:val="Heading1"/>
-        <w:jc w:val="both"/>
-        <w:rPr>
-          <w:rFonts w:ascii="Arial" w:hAnsi="Arial" w:cs="Arial"/>
-        </w:rPr>
-      </w:pPr>
-      <w:r>
-        <w:rPr>
-          <w:rFonts w:ascii="Arial" w:hAnsi="Arial" w:cs="Arial"/>
-        </w:rPr>
-        <w:t>The principles guiding negotiations</w:t>
-      </w:r>
-    </w:p>
-    <w:p>
-      <w:pPr>
-        <w:jc w:val="both"/>
-        <w:rPr>
-          <w:rFonts w:ascii="Arial" w:hAnsi="Arial" w:cs="Arial"/>
-        </w:rPr>
-      </w:pPr>
-    </w:p>
-    <w:p>
-      <w:pPr>
-        <w:jc w:val="both"/>
-        <w:rPr>
-          <w:rFonts w:ascii="Arial" w:hAnsi="Arial" w:cs="Arial"/>
-        </w:rPr>
-      </w:pPr>
-      <w:r>
-        <w:rPr>
-          <w:rFonts w:ascii="Arial" w:hAnsi="Arial" w:cs="Arial"/>
-        </w:rPr>
-        <w:t>In coming to mediation, we wished to settle matters as amicably as possible with the least possible disruption and cost, emotional</w:t>
-      </w:r>
-      <w:r>
-        <w:rPr>
-          <w:rFonts w:ascii="Arial" w:hAnsi="Arial" w:cs="Arial"/>
-        </w:rPr>
-        <w:t>ly</w:t>
-      </w:r>
-      <w:r>
-        <w:rPr>
-          <w:rFonts w:ascii="Arial" w:hAnsi="Arial" w:cs="Arial"/>
-        </w:rPr>
-        <w:t xml:space="preserve"> and financial</w:t>
-      </w:r>
-      <w:r>
-        <w:rPr>
-          <w:rFonts w:ascii="Arial" w:hAnsi="Arial" w:cs="Arial"/>
-        </w:rPr>
-        <w:t>ly</w:t>
-      </w:r>
-      <w:r>
-        <w:rPr>
-          <w:rFonts w:ascii="Arial" w:hAnsi="Arial" w:cs="Arial"/>
-        </w:rPr>
-        <w:t xml:space="preserve">, in accordance with the Agreement to Mediate we both signed. </w:t>
-      </w:r>
-      <w:r>
-        <w:rPr>
-          <w:rFonts w:ascii="Arial" w:hAnsi="Arial" w:cs="Arial"/>
-        </w:rPr>
-        <w:t xml:space="preserve"> </w:t>
-      </w:r>
-      <w:r>
-        <w:rPr>
-          <w:rFonts w:ascii="Arial" w:hAnsi="Arial" w:cs="Arial"/>
-        </w:rPr>
-        <w:t xml:space="preserve">We wanted our settlement to </w:t>
-      </w:r>
-      <w:r>
-        <w:rPr>
-          <w:rFonts w:ascii="Arial" w:hAnsi="Arial" w:cs="Arial"/>
-        </w:rPr>
-        <w:t>allow the children to spend a lot of time, comfortably, with eac</w:t>
-      </w:r>
-      <w:r>
-        <w:rPr>
-          <w:rFonts w:ascii="Arial" w:hAnsi="Arial" w:cs="Arial"/>
-        </w:rPr>
-        <w:t>h of their par</w:t>
-      </w:r>
-      <w:r>
-        <w:rPr>
-          <w:rFonts w:ascii="Arial" w:hAnsi="Arial" w:cs="Arial"/>
-        </w:rPr>
-        <w:t>ents and for their upheaval to be minimal.</w:t>
-      </w:r>
-      <w:r>
-        <w:rPr>
-          <w:rFonts w:ascii="Arial" w:hAnsi="Arial" w:cs="Arial"/>
-        </w:rPr>
-        <w:t xml:space="preserve">  It was important that we </w:t>
-      </w:r>
-      <w:r>
-        <w:rPr>
-          <w:rFonts w:ascii="Arial" w:hAnsi="Arial" w:cs="Arial"/>
-        </w:rPr>
-        <w:t>made a clean break</w:t>
-      </w:r>
-      <w:r>
-        <w:rPr>
-          <w:rFonts w:ascii="Arial" w:hAnsi="Arial" w:cs="Arial"/>
-        </w:rPr>
-        <w:t xml:space="preserve"> </w:t>
-      </w:r>
-      <w:r>
-        <w:rPr>
-          <w:rFonts w:ascii="Arial" w:hAnsi="Arial" w:cs="Arial"/>
-        </w:rPr>
-        <w:t>and that we each had an equitable standard of living. For the sake of the children we did not want to live far apart from each other.</w:t>
-      </w:r>
-    </w:p>
-    <w:p>
-      <w:pPr>
-        <w:jc w:val="both"/>
-        <w:rPr>
-          <w:rFonts w:ascii="Arial" w:hAnsi="Arial" w:cs="Arial"/>
-        </w:rPr>
-      </w:pPr>
-    </w:p>
-    <w:p>
-      <w:pPr>
-        <w:jc w:val="both"/>
-        <w:rPr>
-          <w:rFonts w:ascii="Arial" w:hAnsi="Arial" w:cs="Arial"/>
-          <w:i/>
-        </w:rPr>
-      </w:pPr>
-      <w:r>
-        <w:rPr>
-          <w:rFonts w:ascii="Arial" w:hAnsi="Arial" w:cs="Arial"/>
-          <w:i/>
-        </w:rPr>
-        <w:t>Make these specific to clients where possible, including any info on how and why they reached these particular proposals</w:t>
-      </w:r>
-    </w:p>
-    <w:p>
-      <w:pPr>
-        <w:jc w:val="both"/>
-        <w:rPr>
-          <w:rFonts w:ascii="Arial" w:hAnsi="Arial" w:cs="Arial"/>
-        </w:rPr>
-      </w:pPr>
-    </w:p>
-    <w:p>
-      <w:pPr>
-        <w:pStyle w:val="BodyText3"/>
-        <w:jc w:val="both"/>
+        <w:t xml:space="preserve">make a proposal that </w:t>
+      </w:r>
+      <w:r>
         <w:rPr>
           <w:sz w:val="24"/>
           <w:szCs w:val="24"/>
         </w:rPr>
-      </w:pPr>
+        <w:t>….</w:t>
+      </w:r>
       <w:r>
         <w:rPr>
           <w:sz w:val="24"/>
           <w:szCs w:val="24"/>
         </w:rPr>
-        <w:t xml:space="preserve">We considered a range of options and concluded that, to achieve our aims, it would be necessary to </w:t>
-      </w:r>
-      <w:r>
-        <w:rPr>
+        <w:t xml:space="preserve"> </w:t>
+      </w:r>
+      <w:r>
+        <w:rPr>
+          <w:i/>
           <w:sz w:val="24"/>
           <w:szCs w:val="24"/>
         </w:rPr>
-        <w:t xml:space="preserve">make a proposal that </w:t>
-      </w:r>
-      <w:r>
-        <w:rPr>
+        <w:t>(eg enabled the children to remain at the same schools etc</w:t>
+      </w:r>
+      <w:r>
+        <w:rPr>
+          <w:i/>
           <w:sz w:val="24"/>
           <w:szCs w:val="24"/>
         </w:rPr>
-        <w:t>….</w:t>
-      </w:r>
-      <w:r>
-        <w:rPr>
-          <w:sz w:val="24"/>
-          <w:szCs w:val="24"/>
-        </w:rPr>
-        <w:t xml:space="preserve"> </w:t>
-      </w:r>
-      <w:r>
-        <w:rPr>
-          <w:i/>
-          <w:sz w:val="24"/>
-          <w:szCs w:val="24"/>
-        </w:rPr>
-        <w:t>(</w:t>
-      </w:r>
-      <w:proofErr w:type="spellStart"/>
-      <w:r>
-        <w:rPr>
-          <w:i/>
-          <w:sz w:val="24"/>
-          <w:szCs w:val="24"/>
-        </w:rPr>
-        <w:t>eg</w:t>
-      </w:r>
-      <w:proofErr w:type="spellEnd"/>
-      <w:r>
-        <w:rPr>
-          <w:i/>
-          <w:sz w:val="24"/>
-          <w:szCs w:val="24"/>
-        </w:rPr>
-        <w:t xml:space="preserve"> enabled the children to remain at the same schools </w:t>
-      </w:r>
-      <w:proofErr w:type="spellStart"/>
-      <w:r>
-        <w:rPr>
-          <w:i/>
-          <w:sz w:val="24"/>
-          <w:szCs w:val="24"/>
-        </w:rPr>
-        <w:t>etc</w:t>
-      </w:r>
-      <w:proofErr w:type="spellEnd"/>
-      <w:r>
-        <w:rPr>
-          <w:i/>
-          <w:sz w:val="24"/>
-          <w:szCs w:val="24"/>
-        </w:rPr>
-        <w:t xml:space="preserve"> – </w:t>
-      </w:r>
-      <w:proofErr w:type="spellStart"/>
-      <w:r>
-        <w:rPr>
-          <w:i/>
-          <w:sz w:val="24"/>
-          <w:szCs w:val="24"/>
-        </w:rPr>
-        <w:t>ie</w:t>
-      </w:r>
-      <w:proofErr w:type="spellEnd"/>
-      <w:r>
-        <w:rPr>
-          <w:i/>
-          <w:sz w:val="24"/>
-          <w:szCs w:val="24"/>
-        </w:rPr>
-        <w:t xml:space="preserve"> principles, not specific proposals)</w:t>
+        <w:t xml:space="preserve"> – ie principles, not specific proposals)</w:t>
       </w:r>
     </w:p>
     <w:p>
@@ -2640,23 +2322,7 @@
           <w:rFonts w:ascii="Arial" w:hAnsi="Arial" w:cs="Arial"/>
           <w:b/>
         </w:rPr>
-        <w:t>{</w:t>
-      </w:r>
-      <w:proofErr w:type="spellStart"/>
-      <w:r>
-        <w:rPr>
-          <w:rFonts w:ascii="Arial" w:hAnsi="Arial" w:cs="Arial"/>
-          <w:b/>
-        </w:rPr>
-        <w:t>principles_guiding_mediations</w:t>
-      </w:r>
-      <w:proofErr w:type="spellEnd"/>
-      <w:r>
-        <w:rPr>
-          <w:rFonts w:ascii="Arial" w:hAnsi="Arial" w:cs="Arial"/>
-          <w:b/>
-        </w:rPr>
-        <w:t>}</w:t>
+        <w:t>{principles_guiding_mediations}</w:t>
       </w:r>
     </w:p>
     <w:p>
@@ -2828,39 +2494,97 @@
           <w:b/>
           <w:i/>
         </w:rPr>
-        <w:t>{</w:t>
-      </w:r>
-      <w:proofErr w:type="spellStart"/>
-      <w:r>
-        <w:rPr>
-          <w:rFonts w:ascii="Arial" w:hAnsi="Arial" w:cs="Arial"/>
-          <w:b/>
-          <w:i/>
-        </w:rPr>
-        <w:t>amicable_separation</w:t>
-      </w:r>
-      <w:proofErr w:type="spellEnd"/>
-      <w:r>
-        <w:rPr>
-          <w:rFonts w:ascii="Arial" w:hAnsi="Arial" w:cs="Arial"/>
-          <w:b/>
-          <w:i/>
+        <w:t>{amicable_separation}</w:t>
+      </w:r>
+      <w:r>
+        <w:rPr>
+          <w:rFonts w:ascii="Arial" w:hAnsi="Arial" w:cs="Arial"/>
+          <w:i/>
+        </w:rPr>
+        <w:t>]</w:t>
+      </w:r>
+      <w:r>
+        <w:rPr>
+          <w:rFonts w:ascii="Arial" w:hAnsi="Arial" w:cs="Arial"/>
+          <w:i/>
+        </w:rPr>
+        <w:t>.</w:t>
+      </w:r>
+      <w:r>
+        <w:rPr>
+          <w:rFonts w:ascii="Arial" w:hAnsi="Arial" w:cs="Arial"/>
+        </w:rPr>
+        <w:t xml:space="preserve"> </w:t>
+      </w:r>
+      <w:r>
+        <w:rPr>
+          <w:rFonts w:ascii="Arial" w:hAnsi="Arial" w:cs="Arial"/>
+          <w:b/>
+        </w:rPr>
+        <w:t>{partner_who_commenced_divorce}</w:t>
+      </w:r>
+      <w:r>
+        <w:rPr>
+          <w:rFonts w:ascii="Arial" w:hAnsi="Arial" w:cs="Arial"/>
+        </w:rPr>
+        <w:t xml:space="preserve"> </w:t>
+      </w:r>
+      <w:r>
+        <w:rPr>
+          <w:rFonts w:ascii="Arial" w:hAnsi="Arial" w:cs="Arial"/>
+        </w:rPr>
+        <w:t xml:space="preserve">has commenced divorce proceedings and </w:t>
+      </w:r>
+      <w:r>
+        <w:rPr>
+          <w:rFonts w:ascii="Arial" w:hAnsi="Arial" w:cs="Arial"/>
+          <w:b/>
+        </w:rPr>
+        <w:t>{not_partner_who_commenced_divorce</w:t>
+      </w:r>
+      <w:r>
+        <w:rPr>
+          <w:rFonts w:ascii="Arial" w:hAnsi="Arial" w:cs="Arial"/>
         </w:rPr>
         <w:t>}</w:t>
       </w:r>
       <w:r>
         <w:rPr>
           <w:rFonts w:ascii="Arial" w:hAnsi="Arial" w:cs="Arial"/>
-          <w:i/>
-        </w:rPr>
-        <w:t>]</w:t>
-      </w:r>
-      <w:r>
-        <w:rPr>
-          <w:rFonts w:ascii="Arial" w:hAnsi="Arial" w:cs="Arial"/>
-          <w:i/>
-        </w:rPr>
-        <w:t>.</w:t>
+        </w:rPr>
+        <w:t xml:space="preserve"> does not contest the divorce.  </w:t>
+      </w:r>
+      <w:r>
+        <w:rPr>
+          <w:rFonts w:ascii="Arial" w:hAnsi="Arial" w:cs="Arial"/>
+          <w:i/>
+        </w:rPr>
+        <w:t>How are costs to be dealt with</w:t>
+      </w:r>
+      <w:r>
+        <w:rPr>
+          <w:rFonts w:ascii="Arial" w:hAnsi="Arial" w:cs="Arial"/>
+          <w:i/>
+        </w:rPr>
+        <w:t xml:space="preserve">, eg </w:t>
+      </w:r>
+      <w:r>
+        <w:rPr>
+          <w:rFonts w:ascii="Arial" w:hAnsi="Arial" w:cs="Arial"/>
+        </w:rPr>
+        <w:t>c</w:t>
+      </w:r>
+      <w:r>
+        <w:rPr>
+          <w:rFonts w:ascii="Arial" w:hAnsi="Arial" w:cs="Arial"/>
+        </w:rPr>
+        <w:t xml:space="preserve">ourt fees paid </w:t>
+      </w:r>
+      <w:r>
+        <w:rPr>
+          <w:rFonts w:ascii="Arial" w:hAnsi="Arial" w:cs="Arial"/>
+        </w:rPr>
+        <w:t>will be shared 50:50.</w:t>
       </w:r>
       <w:r>
         <w:rPr>
@@ -2873,140 +2597,7 @@
           <w:rFonts w:ascii="Arial" w:hAnsi="Arial" w:cs="Arial"/>
           <w:b/>
         </w:rPr>
-        <w:t>{</w:t>
-      </w:r>
-      <w:proofErr w:type="spellStart"/>
-      <w:r>
-        <w:rPr>
-          <w:rFonts w:ascii="Arial" w:hAnsi="Arial" w:cs="Arial"/>
-          <w:b/>
-        </w:rPr>
-        <w:t>partner_who_commenced_divorce</w:t>
-      </w:r>
-      <w:proofErr w:type="spellEnd"/>
-      <w:r>
-        <w:rPr>
-          <w:rFonts w:ascii="Arial" w:hAnsi="Arial" w:cs="Arial"/>
-          <w:b/>
-        </w:rPr>
-        <w:t>}</w:t>
-      </w:r>
-      <w:r>
-        <w:rPr>
-          <w:rFonts w:ascii="Arial" w:hAnsi="Arial" w:cs="Arial"/>
-        </w:rPr>
-        <w:t xml:space="preserve"> </w:t>
-      </w:r>
-      <w:r>
-        <w:rPr>
-          <w:rFonts w:ascii="Arial" w:hAnsi="Arial" w:cs="Arial"/>
-        </w:rPr>
-        <w:t xml:space="preserve">has commenced divorce proceedings and </w:t>
-      </w:r>
-      <w:r>
-        <w:rPr>
-          <w:rFonts w:ascii="Arial" w:hAnsi="Arial" w:cs="Arial"/>
-          <w:b/>
-        </w:rPr>
-        <w:t>{</w:t>
-      </w:r>
-      <w:proofErr w:type="spellStart"/>
-      <w:r>
-        <w:rPr>
-          <w:rFonts w:ascii="Arial" w:hAnsi="Arial" w:cs="Arial"/>
-          <w:b/>
-        </w:rPr>
-        <w:t>not_partner_who_commenced_divorce</w:t>
-      </w:r>
-      <w:proofErr w:type="spellEnd"/>
-      <w:r>
-        <w:rPr>
-          <w:rFonts w:ascii="Arial" w:hAnsi="Arial" w:cs="Arial"/>
-        </w:rPr>
-        <w:t>}</w:t>
-      </w:r>
-      <w:r>
-        <w:rPr>
-          <w:rFonts w:ascii="Arial" w:hAnsi="Arial" w:cs="Arial"/>
-        </w:rPr>
-        <w:t xml:space="preserve"> does not contest the divorce.  </w:t>
-      </w:r>
-      <w:r>
-        <w:rPr>
-          <w:rFonts w:ascii="Arial" w:hAnsi="Arial" w:cs="Arial"/>
-          <w:i/>
-        </w:rPr>
-        <w:t>How are costs to be dealt with</w:t>
-      </w:r>
-      <w:r>
-        <w:rPr>
-          <w:rFonts w:ascii="Arial" w:hAnsi="Arial" w:cs="Arial"/>
-          <w:i/>
-        </w:rPr>
-        <w:t xml:space="preserve">, </w:t>
-      </w:r>
-      <w:proofErr w:type="spellStart"/>
-      <w:r>
-        <w:rPr>
-          <w:rFonts w:ascii="Arial" w:hAnsi="Arial" w:cs="Arial"/>
-          <w:i/>
-        </w:rPr>
-        <w:t>eg</w:t>
-      </w:r>
-      <w:proofErr w:type="spellEnd"/>
-      <w:r>
-        <w:rPr>
-          <w:rFonts w:ascii="Arial" w:hAnsi="Arial" w:cs="Arial"/>
-          <w:i/>
-        </w:rPr>
-        <w:t xml:space="preserve"> </w:t>
-      </w:r>
-      <w:r>
-        <w:rPr>
-          <w:rFonts w:ascii="Arial" w:hAnsi="Arial" w:cs="Arial"/>
-        </w:rPr>
-        <w:t>c</w:t>
-      </w:r>
-      <w:r>
-        <w:rPr>
-          <w:rFonts w:ascii="Arial" w:hAnsi="Arial" w:cs="Arial"/>
-        </w:rPr>
-        <w:t xml:space="preserve">ourt fees paid </w:t>
-      </w:r>
-      <w:r>
-        <w:rPr>
-          <w:rFonts w:ascii="Arial" w:hAnsi="Arial" w:cs="Arial"/>
-        </w:rPr>
-        <w:t>will be shared 50:50.</w:t>
-      </w:r>
-      <w:r>
-        <w:rPr>
-          <w:rFonts w:ascii="Arial" w:hAnsi="Arial" w:cs="Arial"/>
-        </w:rPr>
-        <w:t xml:space="preserve"> </w:t>
-      </w:r>
-      <w:r>
-        <w:rPr>
-          <w:rFonts w:ascii="Arial" w:hAnsi="Arial" w:cs="Arial"/>
-          <w:b/>
-        </w:rPr>
-        <w:t>{</w:t>
-      </w:r>
-      <w:proofErr w:type="spellStart"/>
-      <w:r>
-        <w:rPr>
-          <w:rFonts w:ascii="Arial" w:hAnsi="Arial" w:cs="Arial"/>
-          <w:b/>
-        </w:rPr>
-        <w:t>court_fees_responsibility</w:t>
-      </w:r>
-      <w:proofErr w:type="spellEnd"/>
-      <w:r>
-        <w:rPr>
-          <w:rFonts w:ascii="Arial" w:hAnsi="Arial" w:cs="Arial"/>
-          <w:b/>
-        </w:rPr>
-        <w:t>}</w:t>
+        <w:t>{court_fees_responsibility}</w:t>
       </w:r>
     </w:p>
     <w:p>
@@ -3031,7 +2622,6 @@
         <w:rPr>
           <w:rFonts w:ascii="Arial" w:hAnsi="Arial" w:cs="Arial"/>
         </w:rPr>
-        <w:lastRenderedPageBreak/>
         <w:t>Arrangements for our children</w:t>
       </w:r>
     </w:p>
@@ -3059,6 +2649,7 @@
         <w:rPr>
           <w:rFonts w:cs="Arial"/>
         </w:rPr>
+        <w:lastRenderedPageBreak/>
         <w:t xml:space="preserve">We acknowledge we will both continue to have parental responsibility for </w:t>
       </w:r>
       <w:r>
@@ -3351,23 +2942,7 @@
           <w:rFonts w:cs="Arial"/>
           <w:b/>
         </w:rPr>
-        <w:t>{</w:t>
-      </w:r>
-      <w:proofErr w:type="spellStart"/>
-      <w:r>
-        <w:rPr>
-          <w:rFonts w:cs="Arial"/>
-          <w:b/>
-        </w:rPr>
-        <w:t>children_living_arrangements</w:t>
-      </w:r>
-      <w:proofErr w:type="spellEnd"/>
-      <w:r>
-        <w:rPr>
-          <w:rFonts w:cs="Arial"/>
-          <w:b/>
-        </w:rPr>
-        <w:t>}</w:t>
+        <w:t>{children_living_arrangements}</w:t>
       </w:r>
     </w:p>
     <w:p>
@@ -3648,14 +3223,7 @@
         <w:rPr>
           <w:rFonts w:ascii="Arial" w:hAnsi="Arial" w:cs="Arial"/>
         </w:rPr>
-        <w:t>……</w:t>
-      </w:r>
-      <w:proofErr w:type="gramStart"/>
-      <w:r>
-        <w:rPr>
-          <w:rFonts w:ascii="Arial" w:hAnsi="Arial" w:cs="Arial"/>
-        </w:rPr>
-        <w:t>….</w:t>
+        <w:t>……….</w:t>
       </w:r>
       <w:r>
         <w:rPr>
@@ -3663,7 +3231,6 @@
         </w:rPr>
         <w:t>.</w:t>
       </w:r>
-      <w:proofErr w:type="gramEnd"/>
       <w:r>
         <w:rPr>
           <w:rFonts w:ascii="Arial" w:hAnsi="Arial" w:cs="Arial"/>
@@ -3998,46 +3565,105 @@
           <w:rFonts w:ascii="Arial" w:hAnsi="Arial" w:cs="Arial"/>
           <w:i/>
         </w:rPr>
-        <w:t>(</w:t>
-      </w:r>
-      <w:proofErr w:type="spellStart"/>
-      <w:r>
-        <w:rPr>
-          <w:rFonts w:ascii="Arial" w:hAnsi="Arial" w:cs="Arial"/>
-          <w:i/>
-        </w:rPr>
-        <w:t>eg</w:t>
-      </w:r>
-      <w:proofErr w:type="spellEnd"/>
-      <w:r>
-        <w:rPr>
-          <w:rFonts w:ascii="Arial" w:hAnsi="Arial" w:cs="Arial"/>
-          <w:i/>
+        <w:t xml:space="preserve">(eg </w:t>
+      </w:r>
+      <w:r>
+        <w:rPr>
+          <w:rFonts w:ascii="Arial" w:hAnsi="Arial" w:cs="Arial"/>
+          <w:i/>
+        </w:rPr>
+        <w:t xml:space="preserve">we both prefer a clean break and </w:t>
+      </w:r>
+      <w:r>
+        <w:rPr>
+          <w:rFonts w:ascii="Arial" w:hAnsi="Arial" w:cs="Arial"/>
+          <w:i/>
+        </w:rPr>
+        <w:t>xxxx</w:t>
+      </w:r>
+      <w:r>
+        <w:rPr>
+          <w:rFonts w:ascii="Arial" w:hAnsi="Arial" w:cs="Arial"/>
+          <w:i/>
+        </w:rPr>
+        <w:t xml:space="preserve"> is confident of her wage-earning potential</w:t>
+      </w:r>
+      <w:r>
+        <w:rPr>
+          <w:rFonts w:ascii="Arial" w:hAnsi="Arial" w:cs="Arial"/>
+          <w:i/>
+        </w:rPr>
+        <w:t>)</w:t>
+      </w:r>
+      <w:r>
+        <w:rPr>
+          <w:rFonts w:ascii="Arial" w:hAnsi="Arial" w:cs="Arial"/>
+          <w:i/>
+        </w:rPr>
+        <w:t>.</w:t>
+      </w:r>
+    </w:p>
+    <w:p>
+      <w:pPr>
+        <w:jc w:val="both"/>
+        <w:rPr>
+          <w:rFonts w:ascii="Arial" w:hAnsi="Arial" w:cs="Arial"/>
+        </w:rPr>
+      </w:pPr>
+    </w:p>
+    <w:p>
+      <w:pPr>
+        <w:jc w:val="both"/>
+        <w:rPr>
+          <w:rFonts w:ascii="Arial" w:hAnsi="Arial" w:cs="Arial"/>
+          <w:b/>
+        </w:rPr>
+      </w:pPr>
+      <w:r>
+        <w:rPr>
+          <w:rFonts w:ascii="Arial" w:hAnsi="Arial" w:cs="Arial"/>
+          <w:b/>
+        </w:rPr>
+        <w:t>Insurance for child support/spousal maintenance</w:t>
+      </w:r>
+      <w:r>
+        <w:rPr>
+          <w:rFonts w:ascii="Arial" w:hAnsi="Arial" w:cs="Arial"/>
+          <w:b/>
         </w:rPr>
         <w:t xml:space="preserve"> </w:t>
       </w:r>
-      <w:r>
-        <w:rPr>
-          <w:rFonts w:ascii="Arial" w:hAnsi="Arial" w:cs="Arial"/>
-          <w:i/>
-        </w:rPr>
-        <w:t xml:space="preserve">we both prefer a clean break and </w:t>
-      </w:r>
-      <w:proofErr w:type="spellStart"/>
-      <w:r>
-        <w:rPr>
-          <w:rFonts w:ascii="Arial" w:hAnsi="Arial" w:cs="Arial"/>
-          <w:i/>
-        </w:rPr>
-        <w:t>xxxx</w:t>
-      </w:r>
-      <w:proofErr w:type="spellEnd"/>
-      <w:r>
-        <w:rPr>
-          <w:rFonts w:ascii="Arial" w:hAnsi="Arial" w:cs="Arial"/>
-          <w:i/>
-        </w:rPr>
-        <w:t xml:space="preserve"> is confident of her wage-earning potential</w:t>
+    </w:p>
+    <w:p>
+      <w:pPr>
+        <w:jc w:val="both"/>
+        <w:rPr>
+          <w:rFonts w:ascii="Arial" w:hAnsi="Arial" w:cs="Arial"/>
+          <w:b/>
+          <w:u w:val="single"/>
+        </w:rPr>
+      </w:pPr>
+    </w:p>
+    <w:p>
+      <w:pPr>
+        <w:jc w:val="both"/>
+        <w:rPr>
+          <w:rFonts w:ascii="Arial" w:hAnsi="Arial" w:cs="Arial"/>
+        </w:rPr>
+      </w:pPr>
+      <w:r>
+        <w:rPr>
+          <w:rFonts w:ascii="Arial" w:hAnsi="Arial" w:cs="Arial"/>
+          <w:i/>
+        </w:rPr>
+        <w:t>IF discussed…</w:t>
+      </w:r>
+      <w:r>
+        <w:rPr>
+          <w:rFonts w:ascii="Arial" w:hAnsi="Arial" w:cs="Arial"/>
+          <w:i/>
+        </w:rPr>
+        <w:t xml:space="preserve"> (it needs to be, but don’t write in something that hasn’t been discussed!</w:t>
       </w:r>
       <w:r>
         <w:rPr>
@@ -4049,7 +3675,404 @@
       <w:r>
         <w:rPr>
           <w:rFonts w:ascii="Arial" w:hAnsi="Arial" w:cs="Arial"/>
-          <w:i/>
+        </w:rPr>
+        <w:t xml:space="preserve"> W</w:t>
+      </w:r>
+      <w:r>
+        <w:rPr>
+          <w:rFonts w:ascii="Arial" w:hAnsi="Arial" w:cs="Arial"/>
+        </w:rPr>
+        <w:t>e understand that t</w:t>
+      </w:r>
+      <w:r>
+        <w:rPr>
+          <w:rFonts w:ascii="Arial" w:hAnsi="Arial" w:cs="Arial"/>
+        </w:rPr>
+        <w:t xml:space="preserve">he death benefits associated with </w:t>
+      </w:r>
+      <w:r>
+        <w:rPr>
+          <w:rFonts w:ascii="Arial" w:hAnsi="Arial" w:cs="Arial"/>
+        </w:rPr>
+        <w:t>our</w:t>
+      </w:r>
+      <w:r>
+        <w:rPr>
+          <w:rFonts w:ascii="Arial" w:hAnsi="Arial" w:cs="Arial"/>
+        </w:rPr>
+        <w:t xml:space="preserve"> pensions will provide some ongoing child support in the event of </w:t>
+      </w:r>
+      <w:r>
+        <w:rPr>
+          <w:rFonts w:ascii="Arial" w:hAnsi="Arial" w:cs="Arial"/>
+        </w:rPr>
+        <w:t>our</w:t>
+      </w:r>
+      <w:r>
+        <w:rPr>
+          <w:rFonts w:ascii="Arial" w:hAnsi="Arial" w:cs="Arial"/>
+        </w:rPr>
+        <w:t xml:space="preserve"> death. </w:t>
+      </w:r>
+      <w:r>
+        <w:rPr>
+          <w:rFonts w:ascii="Arial" w:hAnsi="Arial" w:cs="Arial"/>
+          <w:i/>
+        </w:rPr>
+        <w:t xml:space="preserve"> </w:t>
+      </w:r>
+      <w:r>
+        <w:rPr>
+          <w:rFonts w:ascii="Arial" w:hAnsi="Arial" w:cs="Arial"/>
+          <w:i/>
+        </w:rPr>
+        <w:t>He / she / w</w:t>
+      </w:r>
+      <w:r>
+        <w:rPr>
+          <w:rFonts w:ascii="Arial" w:hAnsi="Arial" w:cs="Arial"/>
+          <w:i/>
+        </w:rPr>
+        <w:t>e</w:t>
+      </w:r>
+      <w:r>
+        <w:rPr>
+          <w:rFonts w:ascii="Arial" w:hAnsi="Arial" w:cs="Arial"/>
+          <w:i/>
+        </w:rPr>
+        <w:t xml:space="preserve"> will</w:t>
+      </w:r>
+      <w:r>
+        <w:rPr>
+          <w:rFonts w:ascii="Arial" w:hAnsi="Arial" w:cs="Arial"/>
+          <w:i/>
+        </w:rPr>
+        <w:t xml:space="preserve"> each</w:t>
+      </w:r>
+      <w:r>
+        <w:rPr>
+          <w:rFonts w:ascii="Arial" w:hAnsi="Arial" w:cs="Arial"/>
+        </w:rPr>
+        <w:t xml:space="preserve"> </w:t>
+      </w:r>
+      <w:r>
+        <w:rPr>
+          <w:rFonts w:ascii="Arial" w:hAnsi="Arial" w:cs="Arial"/>
+        </w:rPr>
+        <w:t>take all necessary steps required by our</w:t>
+      </w:r>
+      <w:r>
+        <w:rPr>
+          <w:rFonts w:ascii="Arial" w:hAnsi="Arial" w:cs="Arial"/>
+        </w:rPr>
+        <w:t xml:space="preserve"> </w:t>
+      </w:r>
+      <w:r>
+        <w:rPr>
+          <w:rFonts w:ascii="Arial" w:hAnsi="Arial" w:cs="Arial"/>
+        </w:rPr>
+        <w:t xml:space="preserve">pension schemes </w:t>
+      </w:r>
+      <w:r>
+        <w:rPr>
+          <w:rFonts w:ascii="Arial" w:hAnsi="Arial" w:cs="Arial"/>
+        </w:rPr>
+        <w:t>to ensure</w:t>
+      </w:r>
+      <w:r>
+        <w:rPr>
+          <w:rFonts w:ascii="Arial" w:hAnsi="Arial" w:cs="Arial"/>
+        </w:rPr>
+        <w:t xml:space="preserve"> payment </w:t>
+      </w:r>
+      <w:r>
+        <w:rPr>
+          <w:rFonts w:ascii="Arial" w:hAnsi="Arial" w:cs="Arial"/>
+        </w:rPr>
+        <w:t>of</w:t>
+      </w:r>
+      <w:r>
+        <w:rPr>
+          <w:rFonts w:ascii="Arial" w:hAnsi="Arial" w:cs="Arial"/>
+        </w:rPr>
+        <w:t xml:space="preserve"> benefits due to the children</w:t>
+      </w:r>
+      <w:r>
+        <w:rPr>
+          <w:rFonts w:ascii="Arial" w:hAnsi="Arial" w:cs="Arial"/>
+        </w:rPr>
+        <w:t xml:space="preserve"> so that these can be used for their needs</w:t>
+      </w:r>
+      <w:r>
+        <w:rPr>
+          <w:rFonts w:ascii="Arial" w:hAnsi="Arial" w:cs="Arial"/>
+        </w:rPr>
+        <w:t xml:space="preserve">. </w:t>
+      </w:r>
+    </w:p>
+    <w:p>
+      <w:pPr>
+        <w:jc w:val="both"/>
+        <w:rPr>
+          <w:rFonts w:ascii="Arial" w:hAnsi="Arial" w:cs="Arial"/>
+        </w:rPr>
+      </w:pPr>
+    </w:p>
+    <w:p>
+      <w:pPr>
+        <w:jc w:val="both"/>
+        <w:rPr>
+          <w:rFonts w:ascii="Arial" w:hAnsi="Arial" w:cs="Arial"/>
+          <w:i/>
+        </w:rPr>
+      </w:pPr>
+      <w:r>
+        <w:rPr>
+          <w:rFonts w:ascii="Arial" w:hAnsi="Arial" w:cs="Arial"/>
+          <w:i/>
+        </w:rPr>
+        <w:t>Otherwise, have clients considered other life insurance to cover maintenance?</w:t>
+      </w:r>
+    </w:p>
+    <w:p>
+      <w:pPr>
+        <w:jc w:val="both"/>
+        <w:rPr>
+          <w:rFonts w:ascii="Arial" w:hAnsi="Arial" w:cs="Arial"/>
+          <w:b/>
+          <w:u w:val="single"/>
+        </w:rPr>
+      </w:pPr>
+    </w:p>
+    <w:p>
+      <w:pPr>
+        <w:pStyle w:val="Heading5"/>
+        <w:jc w:val="both"/>
+        <w:rPr>
+          <w:sz w:val="24"/>
+        </w:rPr>
+      </w:pPr>
+      <w:r>
+        <w:rPr>
+          <w:sz w:val="24"/>
+        </w:rPr>
+        <w:t>The family home and future living arrangements</w:t>
+      </w:r>
+    </w:p>
+    <w:p>
+      <w:pPr>
+        <w:pStyle w:val="BodyText2"/>
+        <w:jc w:val="both"/>
+        <w:rPr>
+          <w:sz w:val="24"/>
+        </w:rPr>
+      </w:pPr>
+    </w:p>
+    <w:p>
+      <w:pPr>
+        <w:jc w:val="both"/>
+        <w:rPr>
+          <w:rFonts w:ascii="Arial" w:hAnsi="Arial" w:cs="Arial"/>
+        </w:rPr>
+      </w:pPr>
+      <w:r>
+        <w:rPr>
+          <w:rFonts w:ascii="Arial" w:hAnsi="Arial" w:cs="Arial"/>
+        </w:rPr>
+        <w:t xml:space="preserve">The family home is a </w:t>
+      </w:r>
+      <w:r>
+        <w:rPr>
+          <w:rFonts w:ascii="Arial" w:hAnsi="Arial" w:cs="Arial"/>
+        </w:rPr>
+        <w:t>……….</w:t>
+      </w:r>
+      <w:r>
+        <w:rPr>
+          <w:rFonts w:ascii="Arial" w:hAnsi="Arial" w:cs="Arial"/>
+        </w:rPr>
+        <w:t xml:space="preserve"> bedroom</w:t>
+      </w:r>
+      <w:r>
+        <w:rPr>
+          <w:rFonts w:ascii="Arial" w:hAnsi="Arial" w:cs="Arial"/>
+        </w:rPr>
+        <w:t xml:space="preserve"> house at</w:t>
+      </w:r>
+      <w:r>
+        <w:rPr>
+          <w:rFonts w:ascii="Arial" w:hAnsi="Arial" w:cs="Arial"/>
+        </w:rPr>
+        <w:t xml:space="preserve"> </w:t>
+      </w:r>
+      <w:r>
+        <w:rPr>
+          <w:rFonts w:ascii="Arial" w:hAnsi="Arial" w:cs="Arial"/>
+        </w:rPr>
+        <w:t>……….</w:t>
+      </w:r>
+      <w:r>
+        <w:rPr>
+          <w:rFonts w:ascii="Arial" w:hAnsi="Arial" w:cs="Arial"/>
+        </w:rPr>
+        <w:t>, Oxon.</w:t>
+      </w:r>
+      <w:r>
+        <w:rPr>
+          <w:rFonts w:ascii="Arial" w:hAnsi="Arial" w:cs="Arial"/>
+        </w:rPr>
+        <w:t xml:space="preserve">  It was purchased jointly for £………….. in</w:t>
+      </w:r>
+      <w:r>
+        <w:rPr>
+          <w:rFonts w:ascii="Arial" w:hAnsi="Arial" w:cs="Arial"/>
+        </w:rPr>
+        <w:t xml:space="preserve"> ……….</w:t>
+      </w:r>
+      <w:r>
+        <w:rPr>
+          <w:rFonts w:ascii="Arial" w:hAnsi="Arial" w:cs="Arial"/>
+        </w:rPr>
+        <w:t>. There is an outstanding mortgage of £</w:t>
+      </w:r>
+      <w:r>
+        <w:rPr>
+          <w:rFonts w:ascii="Arial" w:hAnsi="Arial" w:cs="Arial"/>
+        </w:rPr>
+        <w:t>………. and ……….</w:t>
+      </w:r>
+      <w:r>
+        <w:rPr>
+          <w:rFonts w:ascii="Arial" w:hAnsi="Arial" w:cs="Arial"/>
+        </w:rPr>
+        <w:t>,</w:t>
+      </w:r>
+      <w:r>
+        <w:rPr>
+          <w:rFonts w:ascii="Arial" w:hAnsi="Arial" w:cs="Arial"/>
+        </w:rPr>
+        <w:t xml:space="preserve">  Together these total £…………, giving a net equity </w:t>
+      </w:r>
+      <w:r>
+        <w:rPr>
+          <w:rFonts w:ascii="Arial" w:hAnsi="Arial" w:cs="Arial"/>
+        </w:rPr>
+        <w:t>of £………....</w:t>
+      </w:r>
+    </w:p>
+    <w:p>
+      <w:pPr>
+        <w:jc w:val="both"/>
+        <w:rPr>
+          <w:rFonts w:ascii="Arial" w:hAnsi="Arial" w:cs="Arial"/>
+        </w:rPr>
+      </w:pPr>
+    </w:p>
+    <w:p>
+      <w:pPr>
+        <w:jc w:val="both"/>
+        <w:rPr>
+          <w:rFonts w:ascii="Arial" w:hAnsi="Arial" w:cs="Arial"/>
+          <w:i/>
+        </w:rPr>
+      </w:pPr>
+      <w:r>
+        <w:rPr>
+          <w:rFonts w:ascii="Arial" w:hAnsi="Arial" w:cs="Arial"/>
+          <w:i/>
+        </w:rPr>
+        <w:t>Details of proposal – house to be sold or retained? If sold, how are proceeds to be divided? If retained, is ownership to be transferred? What happens re mortgage – who’ll pay what? Is there to be a Charge – if so, how much and when realised? eg…</w:t>
+      </w:r>
+    </w:p>
+    <w:p>
+      <w:pPr>
+        <w:jc w:val="both"/>
+        <w:rPr>
+          <w:rFonts w:ascii="Arial" w:hAnsi="Arial" w:cs="Arial"/>
+          <w:i/>
+        </w:rPr>
+      </w:pPr>
+    </w:p>
+    <w:p>
+      <w:pPr>
+        <w:jc w:val="both"/>
+        <w:rPr>
+          <w:rFonts w:ascii="Arial" w:hAnsi="Arial" w:cs="Arial"/>
+        </w:rPr>
+      </w:pPr>
+      <w:r>
+        <w:rPr>
+          <w:rFonts w:ascii="Arial" w:hAnsi="Arial" w:cs="Arial"/>
+        </w:rPr>
+        <w:t xml:space="preserve">We have agreed that the family home ………………….  We have budgeted approximately £…………. to meet sale costs, leaving an expected sum available of £………….  From </w:t>
+      </w:r>
+      <w:r>
+        <w:rPr>
+          <w:rFonts w:ascii="Arial" w:hAnsi="Arial" w:cs="Arial"/>
+        </w:rPr>
+        <w:t>this we will discharge our total liabilities of £…………, leaving a balance for division of £……………..</w:t>
+      </w:r>
+    </w:p>
+    <w:p>
+      <w:pPr>
+        <w:jc w:val="both"/>
+        <w:rPr>
+          <w:rFonts w:ascii="Arial" w:hAnsi="Arial" w:cs="Arial"/>
+        </w:rPr>
+      </w:pPr>
+    </w:p>
+    <w:p>
+      <w:pPr>
+        <w:jc w:val="both"/>
+        <w:rPr>
+          <w:rFonts w:ascii="Arial" w:hAnsi="Arial" w:cs="Arial"/>
+        </w:rPr>
+      </w:pPr>
+      <w:r>
+        <w:rPr>
+          <w:rFonts w:ascii="Arial" w:hAnsi="Arial" w:cs="Arial"/>
+        </w:rPr>
+        <w:t xml:space="preserve">We have agreed that ………. </w:t>
+      </w:r>
+      <w:r>
+        <w:rPr>
+          <w:rFonts w:ascii="Arial" w:hAnsi="Arial" w:cs="Arial"/>
+        </w:rPr>
+        <w:t>should receive £</w:t>
+      </w:r>
+      <w:r>
+        <w:rPr>
+          <w:rFonts w:ascii="Arial" w:hAnsi="Arial" w:cs="Arial"/>
+        </w:rPr>
+        <w:t>…………</w:t>
+      </w:r>
+      <w:r>
+        <w:rPr>
+          <w:rFonts w:ascii="Arial" w:hAnsi="Arial" w:cs="Arial"/>
+        </w:rPr>
+        <w:t xml:space="preserve"> from this sum and that </w:t>
+      </w:r>
+      <w:r>
+        <w:rPr>
+          <w:rFonts w:ascii="Arial" w:hAnsi="Arial" w:cs="Arial"/>
+        </w:rPr>
+        <w:t>………..</w:t>
+      </w:r>
+      <w:r>
+        <w:rPr>
+          <w:rFonts w:ascii="Arial" w:hAnsi="Arial" w:cs="Arial"/>
+        </w:rPr>
+        <w:t xml:space="preserve"> should receive the balance, estimated at £</w:t>
+      </w:r>
+      <w:r>
+        <w:rPr>
+          <w:rFonts w:ascii="Arial" w:hAnsi="Arial" w:cs="Arial"/>
+        </w:rPr>
+        <w:t>…………..</w:t>
+      </w:r>
+      <w:r>
+        <w:rPr>
+          <w:rFonts w:ascii="Arial" w:hAnsi="Arial" w:cs="Arial"/>
         </w:rPr>
         <w:t>.</w:t>
       </w:r>
@@ -4067,527 +4090,74 @@
         <w:jc w:val="both"/>
         <w:rPr>
           <w:rFonts w:ascii="Arial" w:hAnsi="Arial" w:cs="Arial"/>
-          <w:b/>
-        </w:rPr>
-      </w:pPr>
-      <w:r>
-        <w:rPr>
-          <w:rFonts w:ascii="Arial" w:hAnsi="Arial" w:cs="Arial"/>
-          <w:b/>
-        </w:rPr>
-        <w:t>Insurance for child support/spousal maintenance</w:t>
-      </w:r>
-      <w:r>
-        <w:rPr>
-          <w:rFonts w:ascii="Arial" w:hAnsi="Arial" w:cs="Arial"/>
-          <w:b/>
-        </w:rPr>
-        <w:t xml:space="preserve"> </w:t>
-      </w:r>
-    </w:p>
-    <w:p>
-      <w:pPr>
-        <w:jc w:val="both"/>
-        <w:rPr>
-          <w:rFonts w:ascii="Arial" w:hAnsi="Arial" w:cs="Arial"/>
-          <w:b/>
-          <w:u w:val="single"/>
-        </w:rPr>
-      </w:pPr>
-    </w:p>
-    <w:p>
-      <w:pPr>
-        <w:jc w:val="both"/>
-        <w:rPr>
-          <w:rFonts w:ascii="Arial" w:hAnsi="Arial" w:cs="Arial"/>
-        </w:rPr>
-      </w:pPr>
-      <w:r>
-        <w:rPr>
-          <w:rFonts w:ascii="Arial" w:hAnsi="Arial" w:cs="Arial"/>
-          <w:i/>
-        </w:rPr>
-        <w:t>IF discussed…</w:t>
-      </w:r>
-      <w:r>
-        <w:rPr>
-          <w:rFonts w:ascii="Arial" w:hAnsi="Arial" w:cs="Arial"/>
-          <w:i/>
-        </w:rPr>
-        <w:t xml:space="preserve"> (it needs to be, but don’t write in something that hasn’t been discussed!</w:t>
-      </w:r>
-      <w:r>
-        <w:rPr>
-          <w:rFonts w:ascii="Arial" w:hAnsi="Arial" w:cs="Arial"/>
-          <w:i/>
-        </w:rPr>
-        <w:t>)</w:t>
-      </w:r>
-      <w:r>
-        <w:rPr>
-          <w:rFonts w:ascii="Arial" w:hAnsi="Arial" w:cs="Arial"/>
-        </w:rPr>
-        <w:t xml:space="preserve"> W</w:t>
-      </w:r>
-      <w:r>
-        <w:rPr>
-          <w:rFonts w:ascii="Arial" w:hAnsi="Arial" w:cs="Arial"/>
-        </w:rPr>
-        <w:t>e understand that t</w:t>
-      </w:r>
-      <w:r>
-        <w:rPr>
-          <w:rFonts w:ascii="Arial" w:hAnsi="Arial" w:cs="Arial"/>
-        </w:rPr>
-        <w:t xml:space="preserve">he death benefits associated with </w:t>
-      </w:r>
-      <w:r>
-        <w:rPr>
-          <w:rFonts w:ascii="Arial" w:hAnsi="Arial" w:cs="Arial"/>
-        </w:rPr>
-        <w:t>our</w:t>
-      </w:r>
-      <w:r>
-        <w:rPr>
-          <w:rFonts w:ascii="Arial" w:hAnsi="Arial" w:cs="Arial"/>
-        </w:rPr>
-        <w:t xml:space="preserve"> pensions will provide some ongoing child support in the event of </w:t>
-      </w:r>
-      <w:r>
-        <w:rPr>
-          <w:rFonts w:ascii="Arial" w:hAnsi="Arial" w:cs="Arial"/>
-        </w:rPr>
-        <w:t>our</w:t>
-      </w:r>
-      <w:r>
-        <w:rPr>
-          <w:rFonts w:ascii="Arial" w:hAnsi="Arial" w:cs="Arial"/>
-        </w:rPr>
-        <w:t xml:space="preserve"> death. </w:t>
-      </w:r>
-      <w:r>
-        <w:rPr>
-          <w:rFonts w:ascii="Arial" w:hAnsi="Arial" w:cs="Arial"/>
-          <w:i/>
-        </w:rPr>
-        <w:t xml:space="preserve"> </w:t>
-      </w:r>
-      <w:r>
-        <w:rPr>
-          <w:rFonts w:ascii="Arial" w:hAnsi="Arial" w:cs="Arial"/>
-          <w:i/>
-        </w:rPr>
-        <w:t>He / she / w</w:t>
-      </w:r>
-      <w:r>
-        <w:rPr>
-          <w:rFonts w:ascii="Arial" w:hAnsi="Arial" w:cs="Arial"/>
-          <w:i/>
-        </w:rPr>
-        <w:t>e</w:t>
-      </w:r>
-      <w:r>
-        <w:rPr>
-          <w:rFonts w:ascii="Arial" w:hAnsi="Arial" w:cs="Arial"/>
-          <w:i/>
-        </w:rPr>
-        <w:t xml:space="preserve"> will</w:t>
-      </w:r>
-      <w:r>
-        <w:rPr>
-          <w:rFonts w:ascii="Arial" w:hAnsi="Arial" w:cs="Arial"/>
-          <w:i/>
-        </w:rPr>
-        <w:t xml:space="preserve"> each</w:t>
-      </w:r>
-      <w:r>
-        <w:rPr>
-          <w:rFonts w:ascii="Arial" w:hAnsi="Arial" w:cs="Arial"/>
-        </w:rPr>
-        <w:t xml:space="preserve"> </w:t>
-      </w:r>
-      <w:r>
-        <w:rPr>
-          <w:rFonts w:ascii="Arial" w:hAnsi="Arial" w:cs="Arial"/>
-        </w:rPr>
-        <w:t>take all necessary steps required by our</w:t>
-      </w:r>
-      <w:r>
-        <w:rPr>
-          <w:rFonts w:ascii="Arial" w:hAnsi="Arial" w:cs="Arial"/>
-        </w:rPr>
-        <w:t xml:space="preserve"> </w:t>
-      </w:r>
-      <w:r>
-        <w:rPr>
-          <w:rFonts w:ascii="Arial" w:hAnsi="Arial" w:cs="Arial"/>
-        </w:rPr>
-        <w:t xml:space="preserve">pension schemes </w:t>
-      </w:r>
-      <w:r>
-        <w:rPr>
-          <w:rFonts w:ascii="Arial" w:hAnsi="Arial" w:cs="Arial"/>
-        </w:rPr>
-        <w:t>to ensure</w:t>
-      </w:r>
-      <w:r>
-        <w:rPr>
-          <w:rFonts w:ascii="Arial" w:hAnsi="Arial" w:cs="Arial"/>
-        </w:rPr>
-        <w:t xml:space="preserve"> payment </w:t>
-      </w:r>
-      <w:r>
-        <w:rPr>
-          <w:rFonts w:ascii="Arial" w:hAnsi="Arial" w:cs="Arial"/>
-        </w:rPr>
-        <w:t>of</w:t>
-      </w:r>
-      <w:r>
-        <w:rPr>
-          <w:rFonts w:ascii="Arial" w:hAnsi="Arial" w:cs="Arial"/>
-        </w:rPr>
-        <w:t xml:space="preserve"> benefits due to the children</w:t>
-      </w:r>
-      <w:r>
-        <w:rPr>
-          <w:rFonts w:ascii="Arial" w:hAnsi="Arial" w:cs="Arial"/>
-        </w:rPr>
-        <w:t xml:space="preserve"> so that these can be used for their needs</w:t>
-      </w:r>
-      <w:r>
-        <w:rPr>
-          <w:rFonts w:ascii="Arial" w:hAnsi="Arial" w:cs="Arial"/>
-        </w:rPr>
-        <w:t xml:space="preserve">. </w:t>
-      </w:r>
-    </w:p>
-    <w:p>
-      <w:pPr>
-        <w:jc w:val="both"/>
-        <w:rPr>
-          <w:rFonts w:ascii="Arial" w:hAnsi="Arial" w:cs="Arial"/>
-        </w:rPr>
-      </w:pPr>
-    </w:p>
-    <w:p>
-      <w:pPr>
-        <w:jc w:val="both"/>
-        <w:rPr>
-          <w:rFonts w:ascii="Arial" w:hAnsi="Arial" w:cs="Arial"/>
-          <w:i/>
-        </w:rPr>
-      </w:pPr>
-      <w:r>
-        <w:rPr>
-          <w:rFonts w:ascii="Arial" w:hAnsi="Arial" w:cs="Arial"/>
-          <w:i/>
-        </w:rPr>
-        <w:t>Otherwise, have clients considered other life insurance to cover maintenance?</w:t>
-      </w:r>
-    </w:p>
-    <w:p>
-      <w:pPr>
-        <w:jc w:val="both"/>
-        <w:rPr>
-          <w:rFonts w:ascii="Arial" w:hAnsi="Arial" w:cs="Arial"/>
-          <w:b/>
-          <w:u w:val="single"/>
-        </w:rPr>
-      </w:pPr>
-    </w:p>
-    <w:p>
-      <w:pPr>
-        <w:pStyle w:val="Heading5"/>
-        <w:jc w:val="both"/>
-        <w:rPr>
-          <w:sz w:val="24"/>
-        </w:rPr>
-      </w:pPr>
-      <w:r>
-        <w:rPr>
-          <w:sz w:val="24"/>
-        </w:rPr>
-        <w:t>The family home and future living arrangements</w:t>
-      </w:r>
-    </w:p>
-    <w:p>
-      <w:pPr>
-        <w:pStyle w:val="BodyText2"/>
-        <w:jc w:val="both"/>
-        <w:rPr>
-          <w:sz w:val="24"/>
-        </w:rPr>
-      </w:pPr>
-    </w:p>
-    <w:p>
-      <w:pPr>
-        <w:jc w:val="both"/>
-        <w:rPr>
-          <w:rFonts w:ascii="Arial" w:hAnsi="Arial" w:cs="Arial"/>
-        </w:rPr>
-      </w:pPr>
-      <w:r>
-        <w:rPr>
-          <w:rFonts w:ascii="Arial" w:hAnsi="Arial" w:cs="Arial"/>
-        </w:rPr>
-        <w:t xml:space="preserve">The family home is a </w:t>
-      </w:r>
-      <w:r>
-        <w:rPr>
-          <w:rFonts w:ascii="Arial" w:hAnsi="Arial" w:cs="Arial"/>
-        </w:rPr>
-        <w:t>……….</w:t>
-      </w:r>
-      <w:r>
-        <w:rPr>
-          <w:rFonts w:ascii="Arial" w:hAnsi="Arial" w:cs="Arial"/>
-        </w:rPr>
-        <w:t xml:space="preserve"> bedroom</w:t>
-      </w:r>
-      <w:r>
-        <w:rPr>
-          <w:rFonts w:ascii="Arial" w:hAnsi="Arial" w:cs="Arial"/>
-        </w:rPr>
-        <w:t xml:space="preserve"> house at</w:t>
-      </w:r>
-      <w:r>
-        <w:rPr>
-          <w:rFonts w:ascii="Arial" w:hAnsi="Arial" w:cs="Arial"/>
-        </w:rPr>
-        <w:t xml:space="preserve"> </w:t>
-      </w:r>
-      <w:r>
-        <w:rPr>
-          <w:rFonts w:ascii="Arial" w:hAnsi="Arial" w:cs="Arial"/>
-        </w:rPr>
-        <w:t>……….</w:t>
-      </w:r>
-      <w:r>
-        <w:rPr>
-          <w:rFonts w:ascii="Arial" w:hAnsi="Arial" w:cs="Arial"/>
-        </w:rPr>
-        <w:t>, Oxon.</w:t>
-      </w:r>
-      <w:r>
-        <w:rPr>
-          <w:rFonts w:ascii="Arial" w:hAnsi="Arial" w:cs="Arial"/>
-        </w:rPr>
-        <w:t xml:space="preserve">  It was purchased jointly for £………</w:t>
-      </w:r>
-      <w:proofErr w:type="gramStart"/>
-      <w:r>
-        <w:rPr>
-          <w:rFonts w:ascii="Arial" w:hAnsi="Arial" w:cs="Arial"/>
-        </w:rPr>
-        <w:t>…..</w:t>
-      </w:r>
-      <w:proofErr w:type="gramEnd"/>
-      <w:r>
-        <w:rPr>
-          <w:rFonts w:ascii="Arial" w:hAnsi="Arial" w:cs="Arial"/>
-        </w:rPr>
-        <w:t xml:space="preserve"> in</w:t>
-      </w:r>
-      <w:r>
-        <w:rPr>
-          <w:rFonts w:ascii="Arial" w:hAnsi="Arial" w:cs="Arial"/>
-        </w:rPr>
-        <w:t xml:space="preserve"> ……</w:t>
-      </w:r>
-      <w:proofErr w:type="gramStart"/>
-      <w:r>
-        <w:rPr>
-          <w:rFonts w:ascii="Arial" w:hAnsi="Arial" w:cs="Arial"/>
-        </w:rPr>
-        <w:t>….</w:t>
-      </w:r>
-      <w:r>
-        <w:rPr>
-          <w:rFonts w:ascii="Arial" w:hAnsi="Arial" w:cs="Arial"/>
-        </w:rPr>
-        <w:t>.</w:t>
-      </w:r>
-      <w:proofErr w:type="gramEnd"/>
-      <w:r>
-        <w:rPr>
-          <w:rFonts w:ascii="Arial" w:hAnsi="Arial" w:cs="Arial"/>
-        </w:rPr>
-        <w:t xml:space="preserve"> There is an outstanding mortgage of £</w:t>
-      </w:r>
-      <w:r>
-        <w:rPr>
-          <w:rFonts w:ascii="Arial" w:hAnsi="Arial" w:cs="Arial"/>
-        </w:rPr>
-        <w:t>………. and ………</w:t>
-      </w:r>
-      <w:proofErr w:type="gramStart"/>
-      <w:r>
-        <w:rPr>
-          <w:rFonts w:ascii="Arial" w:hAnsi="Arial" w:cs="Arial"/>
-        </w:rPr>
-        <w:t>.</w:t>
-      </w:r>
-      <w:r>
-        <w:rPr>
-          <w:rFonts w:ascii="Arial" w:hAnsi="Arial" w:cs="Arial"/>
-        </w:rPr>
-        <w:t>,</w:t>
-      </w:r>
-      <w:r>
-        <w:rPr>
-          <w:rFonts w:ascii="Arial" w:hAnsi="Arial" w:cs="Arial"/>
-        </w:rPr>
-        <w:t xml:space="preserve">  Together</w:t>
-      </w:r>
-      <w:proofErr w:type="gramEnd"/>
-      <w:r>
-        <w:rPr>
-          <w:rFonts w:ascii="Arial" w:hAnsi="Arial" w:cs="Arial"/>
-        </w:rPr>
-        <w:t xml:space="preserve"> these total £…………, giving a net equity </w:t>
-      </w:r>
-      <w:r>
-        <w:rPr>
-          <w:rFonts w:ascii="Arial" w:hAnsi="Arial" w:cs="Arial"/>
-        </w:rPr>
-        <w:t>of £………....</w:t>
-      </w:r>
-    </w:p>
-    <w:p>
-      <w:pPr>
-        <w:jc w:val="both"/>
-        <w:rPr>
-          <w:rFonts w:ascii="Arial" w:hAnsi="Arial" w:cs="Arial"/>
-        </w:rPr>
-      </w:pPr>
-    </w:p>
-    <w:p>
-      <w:pPr>
-        <w:jc w:val="both"/>
-        <w:rPr>
-          <w:rFonts w:ascii="Arial" w:hAnsi="Arial" w:cs="Arial"/>
-          <w:i/>
-        </w:rPr>
-      </w:pPr>
-      <w:r>
-        <w:rPr>
-          <w:rFonts w:ascii="Arial" w:hAnsi="Arial" w:cs="Arial"/>
-          <w:i/>
-        </w:rPr>
-        <w:t xml:space="preserve">Details of proposal – house to be sold or retained? If sold, how are proceeds to be divided? If retained, is ownership to be transferred? What happens re mortgage – who’ll pay what? Is there to be a Charge – if so, how much and when realised? </w:t>
-      </w:r>
-      <w:proofErr w:type="spellStart"/>
-      <w:r>
-        <w:rPr>
-          <w:rFonts w:ascii="Arial" w:hAnsi="Arial" w:cs="Arial"/>
-          <w:i/>
-        </w:rPr>
-        <w:t>eg</w:t>
-      </w:r>
-      <w:proofErr w:type="spellEnd"/>
-      <w:r>
-        <w:rPr>
-          <w:rFonts w:ascii="Arial" w:hAnsi="Arial" w:cs="Arial"/>
-          <w:i/>
-        </w:rPr>
-        <w:t>…</w:t>
-      </w:r>
-    </w:p>
-    <w:p>
-      <w:pPr>
-        <w:jc w:val="both"/>
-        <w:rPr>
-          <w:rFonts w:ascii="Arial" w:hAnsi="Arial" w:cs="Arial"/>
-          <w:i/>
-        </w:rPr>
-      </w:pPr>
-    </w:p>
-    <w:p>
-      <w:pPr>
-        <w:jc w:val="both"/>
-        <w:rPr>
-          <w:rFonts w:ascii="Arial" w:hAnsi="Arial" w:cs="Arial"/>
-        </w:rPr>
-      </w:pPr>
-      <w:r>
-        <w:rPr>
-          <w:rFonts w:ascii="Arial" w:hAnsi="Arial" w:cs="Arial"/>
-        </w:rPr>
-        <w:t xml:space="preserve">We have agreed that the family home ………………….  We have budgeted approximately £…………. to meet sale costs, leaving an expected sum available of £………….  From </w:t>
-      </w:r>
-      <w:r>
-        <w:rPr>
-          <w:rFonts w:ascii="Arial" w:hAnsi="Arial" w:cs="Arial"/>
-        </w:rPr>
-        <w:t>this we will discharge our total liabilities of £…………, leaving a balance for division of £…………</w:t>
-      </w:r>
-      <w:proofErr w:type="gramStart"/>
-      <w:r>
-        <w:rPr>
-          <w:rFonts w:ascii="Arial" w:hAnsi="Arial" w:cs="Arial"/>
-        </w:rPr>
-        <w:t>…..</w:t>
-      </w:r>
-      <w:proofErr w:type="gramEnd"/>
-    </w:p>
-    <w:p>
-      <w:pPr>
-        <w:jc w:val="both"/>
-        <w:rPr>
-          <w:rFonts w:ascii="Arial" w:hAnsi="Arial" w:cs="Arial"/>
-        </w:rPr>
-      </w:pPr>
-    </w:p>
-    <w:p>
-      <w:pPr>
-        <w:jc w:val="both"/>
-        <w:rPr>
-          <w:rFonts w:ascii="Arial" w:hAnsi="Arial" w:cs="Arial"/>
-        </w:rPr>
-      </w:pPr>
-      <w:r>
-        <w:rPr>
-          <w:rFonts w:ascii="Arial" w:hAnsi="Arial" w:cs="Arial"/>
-        </w:rPr>
-        <w:t xml:space="preserve">We have agreed that ………. </w:t>
-      </w:r>
-      <w:r>
-        <w:rPr>
-          <w:rFonts w:ascii="Arial" w:hAnsi="Arial" w:cs="Arial"/>
-        </w:rPr>
-        <w:t>should receive £</w:t>
-      </w:r>
-      <w:r>
-        <w:rPr>
-          <w:rFonts w:ascii="Arial" w:hAnsi="Arial" w:cs="Arial"/>
-        </w:rPr>
-        <w:t>…………</w:t>
-      </w:r>
-      <w:r>
-        <w:rPr>
-          <w:rFonts w:ascii="Arial" w:hAnsi="Arial" w:cs="Arial"/>
-        </w:rPr>
-        <w:t xml:space="preserve"> from this sum and that </w:t>
-      </w:r>
-      <w:r>
-        <w:rPr>
-          <w:rFonts w:ascii="Arial" w:hAnsi="Arial" w:cs="Arial"/>
-        </w:rPr>
-        <w:t>……</w:t>
-      </w:r>
-      <w:proofErr w:type="gramStart"/>
-      <w:r>
-        <w:rPr>
-          <w:rFonts w:ascii="Arial" w:hAnsi="Arial" w:cs="Arial"/>
-        </w:rPr>
-        <w:t>…..</w:t>
-      </w:r>
-      <w:proofErr w:type="gramEnd"/>
-      <w:r>
-        <w:rPr>
-          <w:rFonts w:ascii="Arial" w:hAnsi="Arial" w:cs="Arial"/>
-        </w:rPr>
-        <w:t xml:space="preserve"> should receive the balance, estimated at £</w:t>
+          <w:i/>
+        </w:rPr>
+      </w:pPr>
+      <w:r>
+        <w:rPr>
+          <w:rFonts w:ascii="Arial" w:hAnsi="Arial"/>
+          <w:i/>
+          <w:iCs/>
+        </w:rPr>
+        <w:t>Brief summary of</w:t>
+      </w:r>
+      <w:r>
+        <w:rPr>
+          <w:rFonts w:ascii="Arial" w:hAnsi="Arial" w:cs="Arial"/>
+          <w:i/>
+          <w:iCs/>
+        </w:rPr>
+        <w:t xml:space="preserve"> the</w:t>
+      </w:r>
+      <w:r>
+        <w:rPr>
+          <w:rFonts w:ascii="Arial" w:hAnsi="Arial" w:cs="Arial"/>
+          <w:i/>
+        </w:rPr>
+        <w:t xml:space="preserve"> factors taken into account in reaching proposals</w:t>
+      </w:r>
+      <w:r>
+        <w:rPr>
+          <w:rFonts w:ascii="Arial" w:hAnsi="Arial" w:cs="Arial"/>
+          <w:i/>
+        </w:rPr>
+        <w:t xml:space="preserve"> (and explanation of anything unusual or which doesn’t on the face of it look affordable)</w:t>
+      </w:r>
+      <w:r>
+        <w:rPr>
+          <w:rFonts w:ascii="Arial" w:hAnsi="Arial" w:cs="Arial"/>
+          <w:i/>
+        </w:rPr>
+        <w:t xml:space="preserve"> eg… </w:t>
+      </w:r>
+    </w:p>
+    <w:p>
+      <w:pPr>
+        <w:jc w:val="both"/>
+        <w:rPr>
+          <w:rFonts w:ascii="Arial" w:hAnsi="Arial" w:cs="Arial"/>
+          <w:i/>
+        </w:rPr>
+      </w:pPr>
+    </w:p>
+    <w:p>
+      <w:pPr>
+        <w:jc w:val="both"/>
+        <w:rPr>
+          <w:rFonts w:ascii="Arial" w:hAnsi="Arial" w:cs="Arial"/>
+        </w:rPr>
+      </w:pPr>
+      <w:r>
+        <w:rPr>
+          <w:rFonts w:ascii="Arial" w:hAnsi="Arial" w:cs="Arial"/>
+        </w:rPr>
+        <w:t xml:space="preserve">Eg </w:t>
+      </w:r>
+      <w:r>
+        <w:rPr>
+          <w:rFonts w:ascii="Arial" w:hAnsi="Arial" w:cs="Arial"/>
+        </w:rPr>
+        <w:t xml:space="preserve">This proposal recognised the need for </w:t>
       </w:r>
       <w:r>
         <w:rPr>
@@ -4599,160 +4169,19 @@
         <w:rPr>
           <w:rFonts w:ascii="Arial" w:hAnsi="Arial" w:cs="Arial"/>
         </w:rPr>
-        <w:t>.</w:t>
-      </w:r>
-    </w:p>
-    <w:p>
-      <w:pPr>
-        <w:jc w:val="both"/>
-        <w:rPr>
-          <w:rFonts w:ascii="Arial" w:hAnsi="Arial" w:cs="Arial"/>
-        </w:rPr>
-      </w:pPr>
-    </w:p>
-    <w:p>
-      <w:pPr>
-        <w:jc w:val="both"/>
-        <w:rPr>
-          <w:rFonts w:ascii="Arial" w:hAnsi="Arial" w:cs="Arial"/>
-          <w:i/>
-        </w:rPr>
-      </w:pPr>
-      <w:r>
-        <w:rPr>
-          <w:rFonts w:ascii="Arial" w:hAnsi="Arial"/>
-          <w:i/>
-          <w:iCs/>
-        </w:rPr>
-        <w:t>Brief summary of</w:t>
-      </w:r>
-      <w:r>
-        <w:rPr>
-          <w:rFonts w:ascii="Arial" w:hAnsi="Arial" w:cs="Arial"/>
-          <w:i/>
-          <w:iCs/>
-        </w:rPr>
-        <w:t xml:space="preserve"> the</w:t>
-      </w:r>
-      <w:r>
-        <w:rPr>
-          <w:rFonts w:ascii="Arial" w:hAnsi="Arial" w:cs="Arial"/>
-          <w:i/>
-        </w:rPr>
-        <w:t xml:space="preserve"> factors taken into account in reaching proposals</w:t>
-      </w:r>
-      <w:r>
-        <w:rPr>
-          <w:rFonts w:ascii="Arial" w:hAnsi="Arial" w:cs="Arial"/>
-          <w:i/>
-        </w:rPr>
-        <w:t xml:space="preserve"> (and explanation of anything unusual or which doesn’t on the face of it look affordable)</w:t>
-      </w:r>
-      <w:r>
-        <w:rPr>
-          <w:rFonts w:ascii="Arial" w:hAnsi="Arial" w:cs="Arial"/>
-          <w:i/>
-        </w:rPr>
-        <w:t xml:space="preserve"> </w:t>
-      </w:r>
-      <w:proofErr w:type="spellStart"/>
-      <w:r>
-        <w:rPr>
-          <w:rFonts w:ascii="Arial" w:hAnsi="Arial" w:cs="Arial"/>
-          <w:i/>
-        </w:rPr>
-        <w:t>eg</w:t>
-      </w:r>
-      <w:proofErr w:type="spellEnd"/>
-      <w:r>
-        <w:rPr>
-          <w:rFonts w:ascii="Arial" w:hAnsi="Arial" w:cs="Arial"/>
-          <w:i/>
-        </w:rPr>
-        <w:t xml:space="preserve">… </w:t>
-      </w:r>
-    </w:p>
-    <w:p>
-      <w:pPr>
-        <w:jc w:val="both"/>
-        <w:rPr>
-          <w:rFonts w:ascii="Arial" w:hAnsi="Arial" w:cs="Arial"/>
-          <w:i/>
-        </w:rPr>
-      </w:pPr>
-    </w:p>
-    <w:p>
-      <w:pPr>
-        <w:jc w:val="both"/>
-        <w:rPr>
-          <w:rFonts w:ascii="Arial" w:hAnsi="Arial" w:cs="Arial"/>
-        </w:rPr>
-      </w:pPr>
-      <w:proofErr w:type="spellStart"/>
-      <w:r>
-        <w:rPr>
-          <w:rFonts w:ascii="Arial" w:hAnsi="Arial" w:cs="Arial"/>
-        </w:rPr>
-        <w:t>Eg</w:t>
-      </w:r>
-      <w:proofErr w:type="spellEnd"/>
-      <w:r>
-        <w:rPr>
-          <w:rFonts w:ascii="Arial" w:hAnsi="Arial" w:cs="Arial"/>
-        </w:rPr>
-        <w:t xml:space="preserve"> </w:t>
-      </w:r>
-      <w:r>
-        <w:rPr>
-          <w:rFonts w:ascii="Arial" w:hAnsi="Arial" w:cs="Arial"/>
-        </w:rPr>
-        <w:t xml:space="preserve">This proposal recognised the need for </w:t>
-      </w:r>
-      <w:r>
-        <w:rPr>
-          <w:rFonts w:ascii="Arial" w:hAnsi="Arial" w:cs="Arial"/>
-        </w:rPr>
-        <w:t>………</w:t>
-      </w:r>
-      <w:proofErr w:type="gramStart"/>
-      <w:r>
-        <w:rPr>
-          <w:rFonts w:ascii="Arial" w:hAnsi="Arial" w:cs="Arial"/>
-        </w:rPr>
-        <w:t>…..</w:t>
-      </w:r>
-      <w:proofErr w:type="gramEnd"/>
-      <w:r>
-        <w:rPr>
-          <w:rFonts w:ascii="Arial" w:hAnsi="Arial" w:cs="Arial"/>
-        </w:rPr>
         <w:t xml:space="preserve"> to be able to </w:t>
       </w:r>
       <w:r>
         <w:rPr>
           <w:rFonts w:ascii="Arial" w:hAnsi="Arial" w:cs="Arial"/>
         </w:rPr>
-        <w:t>…………</w:t>
-      </w:r>
-      <w:proofErr w:type="gramStart"/>
-      <w:r>
-        <w:rPr>
-          <w:rFonts w:ascii="Arial" w:hAnsi="Arial" w:cs="Arial"/>
-        </w:rPr>
-        <w:t>….</w:t>
-      </w:r>
-      <w:r>
-        <w:rPr>
-          <w:rFonts w:ascii="Arial" w:hAnsi="Arial" w:cs="Arial"/>
-        </w:rPr>
-        <w:t>.</w:t>
-      </w:r>
-      <w:proofErr w:type="gramEnd"/>
-      <w:r>
-        <w:rPr>
-          <w:rFonts w:ascii="Arial" w:hAnsi="Arial" w:cs="Arial"/>
-        </w:rPr>
-        <w:t xml:space="preserve">  It also recognises the difference in our earning capacities and the need to discharge our respective liabilities in order to start again.</w:t>
+        <w:t>…………….</w:t>
+      </w:r>
+      <w:r>
+        <w:rPr>
+          <w:rFonts w:ascii="Arial" w:hAnsi="Arial" w:cs="Arial"/>
+        </w:rPr>
+        <w:t>.  It also recognises the difference in our earning capacities and the need to discharge our respective liabilities in order to start again.</w:t>
       </w:r>
     </w:p>
     <w:p>
@@ -4779,25 +4208,7 @@
           <w:b w:val="0"/>
           <w:i/>
         </w:rPr>
-        <w:t xml:space="preserve">State where each client is to live and confirm feasibility of plans has been checked (e.g. if a transfer of the family home from joint to one person’s sole name is proposed, will the building society agree to release the transferor from the mortgage?) </w:t>
-      </w:r>
-      <w:proofErr w:type="spellStart"/>
-      <w:r>
-        <w:rPr>
-          <w:rFonts w:ascii="Arial" w:hAnsi="Arial" w:cs="Arial"/>
-          <w:b w:val="0"/>
-          <w:i/>
-        </w:rPr>
-        <w:t>eg</w:t>
-      </w:r>
-      <w:proofErr w:type="spellEnd"/>
-      <w:r>
-        <w:rPr>
-          <w:rFonts w:ascii="Arial" w:hAnsi="Arial" w:cs="Arial"/>
-          <w:b w:val="0"/>
-          <w:i/>
-        </w:rPr>
-        <w:t>…</w:t>
+        <w:t>State where each client is to live and confirm feasibility of plans has been checked (e.g. if a transfer of the family home from joint to one person’s sole name is proposed, will the building society agree to release the transferor from the mortgage?) eg…</w:t>
       </w:r>
     </w:p>
     <w:p>
@@ -4860,14 +4271,7 @@
         <w:rPr>
           <w:rFonts w:ascii="Arial" w:hAnsi="Arial" w:cs="Arial"/>
         </w:rPr>
-        <w:t>……………………</w:t>
-      </w:r>
-      <w:proofErr w:type="gramStart"/>
-      <w:r>
-        <w:rPr>
-          <w:rFonts w:ascii="Arial" w:hAnsi="Arial" w:cs="Arial"/>
-        </w:rPr>
-        <w:t>….</w:t>
+        <w:t>……………………….</w:t>
       </w:r>
       <w:r>
         <w:rPr>
@@ -4875,7 +4279,6 @@
         </w:rPr>
         <w:t>.</w:t>
       </w:r>
-      <w:proofErr w:type="gramEnd"/>
     </w:p>
     <w:p>
       <w:pPr>
@@ -4926,7 +4329,6 @@
           <w:i/>
         </w:rPr>
       </w:pPr>
-      <w:proofErr w:type="gramStart"/>
       <w:r>
         <w:rPr>
           <w:rFonts w:ascii="Arial" w:hAnsi="Arial" w:cs="Arial"/>
@@ -4934,7 +4336,6 @@
         </w:rPr>
         <w:t>Note :</w:t>
       </w:r>
-      <w:proofErr w:type="gramEnd"/>
       <w:r>
         <w:rPr>
           <w:rFonts w:ascii="Arial" w:hAnsi="Arial" w:cs="Arial"/>
@@ -5004,17 +4405,8 @@
           <w:rFonts w:ascii="Arial" w:hAnsi="Arial" w:cs="Arial"/>
           <w:i/>
         </w:rPr>
-        <w:t xml:space="preserve">Cars </w:t>
-      </w:r>
-      <w:proofErr w:type="spellStart"/>
-      <w:r>
-        <w:rPr>
-          <w:rFonts w:ascii="Arial" w:hAnsi="Arial" w:cs="Arial"/>
-          <w:i/>
-        </w:rPr>
-        <w:t>etc</w:t>
-      </w:r>
-      <w:proofErr w:type="spellEnd"/>
+        <w:t>Cars etc</w:t>
+      </w:r>
     </w:p>
     <w:p>
       <w:pPr>
@@ -5084,60 +4476,60 @@
           <w:rFonts w:ascii="Arial" w:hAnsi="Arial" w:cs="Arial"/>
           <w:i/>
         </w:rPr>
+        <w:t>Details of any business interests. How are they held?</w:t>
+      </w:r>
+      <w:r>
+        <w:rPr>
+          <w:rFonts w:ascii="Arial" w:hAnsi="Arial" w:cs="Arial"/>
+          <w:i/>
+        </w:rPr>
+        <w:t xml:space="preserve"> How has the business been valued (even if between the clients)?</w:t>
+      </w:r>
+      <w:r>
+        <w:rPr>
+          <w:rFonts w:ascii="Arial" w:hAnsi="Arial" w:cs="Arial"/>
+          <w:i/>
+        </w:rPr>
+        <w:t xml:space="preserve"> Does the other</w:t>
+      </w:r>
+      <w:r>
+        <w:rPr>
+          <w:rFonts w:ascii="Arial" w:hAnsi="Arial" w:cs="Arial"/>
+          <w:i/>
+        </w:rPr>
+        <w:t xml:space="preserve"> client</w:t>
+      </w:r>
+      <w:r>
+        <w:rPr>
+          <w:rFonts w:ascii="Arial" w:hAnsi="Arial" w:cs="Arial"/>
+          <w:i/>
+        </w:rPr>
+        <w:t xml:space="preserve"> have any involvement and what will happen now?</w:t>
+      </w:r>
+    </w:p>
+    <w:p>
+      <w:pPr>
+        <w:jc w:val="both"/>
+        <w:rPr>
+          <w:rFonts w:ascii="Arial" w:hAnsi="Arial" w:cs="Arial"/>
+          <w:i/>
+        </w:rPr>
+      </w:pPr>
+    </w:p>
+    <w:p>
+      <w:pPr>
+        <w:jc w:val="both"/>
+        <w:rPr>
+          <w:rFonts w:ascii="Arial" w:hAnsi="Arial" w:cs="Arial"/>
+          <w:i/>
+        </w:rPr>
+      </w:pPr>
+      <w:r>
+        <w:rPr>
+          <w:rFonts w:ascii="Arial" w:hAnsi="Arial" w:cs="Arial"/>
+          <w:i/>
+        </w:rPr>
         <w:lastRenderedPageBreak/>
-        <w:t>Details of any business interests. How are they held?</w:t>
-      </w:r>
-      <w:r>
-        <w:rPr>
-          <w:rFonts w:ascii="Arial" w:hAnsi="Arial" w:cs="Arial"/>
-          <w:i/>
-        </w:rPr>
-        <w:t xml:space="preserve"> How has the business been valued (even if between the clients)?</w:t>
-      </w:r>
-      <w:r>
-        <w:rPr>
-          <w:rFonts w:ascii="Arial" w:hAnsi="Arial" w:cs="Arial"/>
-          <w:i/>
-        </w:rPr>
-        <w:t xml:space="preserve"> Does the other</w:t>
-      </w:r>
-      <w:r>
-        <w:rPr>
-          <w:rFonts w:ascii="Arial" w:hAnsi="Arial" w:cs="Arial"/>
-          <w:i/>
-        </w:rPr>
-        <w:t xml:space="preserve"> client</w:t>
-      </w:r>
-      <w:r>
-        <w:rPr>
-          <w:rFonts w:ascii="Arial" w:hAnsi="Arial" w:cs="Arial"/>
-          <w:i/>
-        </w:rPr>
-        <w:t xml:space="preserve"> have any involvement and what will happen now?</w:t>
-      </w:r>
-    </w:p>
-    <w:p>
-      <w:pPr>
-        <w:jc w:val="both"/>
-        <w:rPr>
-          <w:rFonts w:ascii="Arial" w:hAnsi="Arial" w:cs="Arial"/>
-          <w:i/>
-        </w:rPr>
-      </w:pPr>
-    </w:p>
-    <w:p>
-      <w:pPr>
-        <w:jc w:val="both"/>
-        <w:rPr>
-          <w:rFonts w:ascii="Arial" w:hAnsi="Arial" w:cs="Arial"/>
-          <w:i/>
-        </w:rPr>
-      </w:pPr>
-      <w:r>
-        <w:rPr>
-          <w:rFonts w:ascii="Arial" w:hAnsi="Arial" w:cs="Arial"/>
-          <w:i/>
-        </w:rPr>
         <w:t>Or delete section if not applicable</w:t>
       </w:r>
     </w:p>
@@ -5232,30 +4624,8 @@
         <w:rPr>
           <w:rFonts w:ascii="Arial" w:hAnsi="Arial" w:cs="Arial"/>
         </w:rPr>
-        <w:t>………….. has ……</w:t>
-      </w:r>
-      <w:proofErr w:type="gramStart"/>
-      <w:r>
-        <w:rPr>
-          <w:rFonts w:ascii="Arial" w:hAnsi="Arial" w:cs="Arial"/>
-        </w:rPr>
-        <w:t>…..</w:t>
-      </w:r>
-      <w:proofErr w:type="gramEnd"/>
-      <w:r>
-        <w:rPr>
-          <w:rFonts w:ascii="Arial" w:hAnsi="Arial" w:cs="Arial"/>
-        </w:rPr>
-        <w:t xml:space="preserve"> pension with a total Cash Equivalent Transfer Value of £…</w:t>
-      </w:r>
-      <w:proofErr w:type="gramStart"/>
-      <w:r>
-        <w:rPr>
-          <w:rFonts w:ascii="Arial" w:hAnsi="Arial" w:cs="Arial"/>
-        </w:rPr>
-        <w:t>…..</w:t>
-      </w:r>
-      <w:proofErr w:type="gramEnd"/>
+        <w:t>………….. has ……….. pension with a total Cash Equivalent Transfer Value of £……..</w:t>
+      </w:r>
       <w:r>
         <w:rPr>
           <w:rFonts w:ascii="Arial" w:hAnsi="Arial" w:cs="Arial"/>
@@ -5300,35 +4670,7 @@
         <w:rPr>
           <w:rFonts w:ascii="Arial" w:hAnsi="Arial" w:cs="Arial"/>
         </w:rPr>
-        <w:t>…………. will retain the sole benefit of ………</w:t>
-      </w:r>
-      <w:proofErr w:type="gramStart"/>
-      <w:r>
-        <w:rPr>
-          <w:rFonts w:ascii="Arial" w:hAnsi="Arial" w:cs="Arial"/>
-        </w:rPr>
-        <w:t>…..</w:t>
-      </w:r>
-      <w:proofErr w:type="gramEnd"/>
-      <w:r>
-        <w:rPr>
-          <w:rFonts w:ascii="Arial" w:hAnsi="Arial" w:cs="Arial"/>
-        </w:rPr>
-        <w:t xml:space="preserve"> his pension and ………</w:t>
-      </w:r>
-      <w:proofErr w:type="gramStart"/>
-      <w:r>
-        <w:rPr>
-          <w:rFonts w:ascii="Arial" w:hAnsi="Arial" w:cs="Arial"/>
-        </w:rPr>
-        <w:t>…..</w:t>
-      </w:r>
-      <w:proofErr w:type="gramEnd"/>
-      <w:r>
-        <w:rPr>
-          <w:rFonts w:ascii="Arial" w:hAnsi="Arial" w:cs="Arial"/>
-        </w:rPr>
-        <w:t xml:space="preserve"> will retain her pension. </w:t>
+        <w:t xml:space="preserve">…………. will retain the sole benefit of ………….. his pension and ………….. will retain her pension. </w:t>
       </w:r>
     </w:p>
     <w:p>
@@ -5565,16 +4907,8 @@
         <w:rPr>
           <w:rFonts w:ascii="Arial" w:hAnsi="Arial" w:cs="Arial"/>
         </w:rPr>
-        <w:t>……</w:t>
-      </w:r>
-      <w:proofErr w:type="gramStart"/>
-      <w:r>
-        <w:rPr>
-          <w:rFonts w:ascii="Arial" w:hAnsi="Arial" w:cs="Arial"/>
-        </w:rPr>
-        <w:t>…..</w:t>
-      </w:r>
-      <w:proofErr w:type="gramEnd"/>
+        <w:t>………..</w:t>
+      </w:r>
       <w:r>
         <w:rPr>
           <w:rFonts w:ascii="Arial" w:hAnsi="Arial" w:cs="Arial"/>
@@ -5585,16 +4919,8 @@
         <w:rPr>
           <w:rFonts w:ascii="Arial" w:hAnsi="Arial" w:cs="Arial"/>
         </w:rPr>
-        <w:t>…</w:t>
-      </w:r>
-      <w:proofErr w:type="gramStart"/>
-      <w:r>
-        <w:rPr>
-          <w:rFonts w:ascii="Arial" w:hAnsi="Arial" w:cs="Arial"/>
-        </w:rPr>
-        <w:t>…..</w:t>
-      </w:r>
-      <w:proofErr w:type="gramEnd"/>
+        <w:t>……..</w:t>
+      </w:r>
       <w:r>
         <w:rPr>
           <w:rFonts w:ascii="Arial" w:hAnsi="Arial" w:cs="Arial"/>
@@ -5611,21 +4937,7 @@
         <w:rPr>
           <w:rFonts w:ascii="Arial" w:hAnsi="Arial" w:cs="Arial"/>
         </w:rPr>
-        <w:t xml:space="preserve">  </w:t>
-      </w:r>
-      <w:proofErr w:type="gramStart"/>
-      <w:r>
-        <w:rPr>
-          <w:rFonts w:ascii="Arial" w:hAnsi="Arial" w:cs="Arial"/>
-        </w:rPr>
-        <w:t>OR  This</w:t>
-      </w:r>
-      <w:proofErr w:type="gramEnd"/>
-      <w:r>
-        <w:rPr>
-          <w:rFonts w:ascii="Arial" w:hAnsi="Arial" w:cs="Arial"/>
-        </w:rPr>
-        <w:t xml:space="preserve"> issue will be dealt with between us by agreement.</w:t>
+        <w:t xml:space="preserve">  OR  This issue will be dealt with between us by agreement.</w:t>
       </w:r>
     </w:p>
     <w:p>
@@ -5796,7 +5108,6 @@
         <w:rPr>
           <w:rFonts w:ascii="Arial" w:hAnsi="Arial" w:cs="Arial"/>
         </w:rPr>
-        <w:lastRenderedPageBreak/>
         <w:t xml:space="preserve">We are aware of the need to make new wills following our divorce and </w:t>
       </w:r>
       <w:r>
@@ -5877,6 +5188,7 @@
         <w:rPr>
           <w:rFonts w:ascii="Arial" w:hAnsi="Arial" w:cs="Arial"/>
         </w:rPr>
+        <w:lastRenderedPageBreak/>
         <w:t xml:space="preserve">We estimated that …… will have a total future net monthly income of £……….  This is made up of income from …………………………………   </w:t>
       </w:r>
     </w:p>
@@ -5891,21 +5203,7 @@
         <w:rPr>
           <w:rFonts w:ascii="Arial" w:hAnsi="Arial" w:cs="Arial"/>
         </w:rPr>
-        <w:t>……</w:t>
-      </w:r>
-      <w:proofErr w:type="gramStart"/>
-      <w:r>
-        <w:rPr>
-          <w:rFonts w:ascii="Arial" w:hAnsi="Arial" w:cs="Arial"/>
-        </w:rPr>
-        <w:t>…..</w:t>
-      </w:r>
-      <w:proofErr w:type="gramEnd"/>
-      <w:r>
-        <w:rPr>
-          <w:rFonts w:ascii="Arial" w:hAnsi="Arial" w:cs="Arial"/>
-        </w:rPr>
-        <w:t>’s estimated future outgoings total £………..</w:t>
+        <w:t>………..’s estimated future outgoings total £………..</w:t>
       </w:r>
     </w:p>
     <w:p>
@@ -5933,35 +5231,7 @@
         <w:rPr>
           <w:rFonts w:ascii="Arial" w:hAnsi="Arial" w:cs="Arial"/>
         </w:rPr>
-        <w:t xml:space="preserve"> of £………</w:t>
-      </w:r>
-      <w:proofErr w:type="gramStart"/>
-      <w:r>
-        <w:rPr>
-          <w:rFonts w:ascii="Arial" w:hAnsi="Arial" w:cs="Arial"/>
-        </w:rPr>
-        <w:t>…..</w:t>
-      </w:r>
-      <w:proofErr w:type="gramEnd"/>
-      <w:r>
-        <w:rPr>
-          <w:rFonts w:ascii="Arial" w:hAnsi="Arial" w:cs="Arial"/>
-        </w:rPr>
-        <w:t xml:space="preserve"> after he has paid child support of £………… and maintenance for ………… of £………</w:t>
-      </w:r>
-      <w:proofErr w:type="gramStart"/>
-      <w:r>
-        <w:rPr>
-          <w:rFonts w:ascii="Arial" w:hAnsi="Arial" w:cs="Arial"/>
-        </w:rPr>
-        <w:t>…..</w:t>
-      </w:r>
-      <w:proofErr w:type="gramEnd"/>
-      <w:r>
-        <w:rPr>
-          <w:rFonts w:ascii="Arial" w:hAnsi="Arial" w:cs="Arial"/>
-        </w:rPr>
-        <w:t xml:space="preserve"> </w:t>
+        <w:t xml:space="preserve"> of £………….. after he has paid child support of £………… and maintenance for ………… of £………….. </w:t>
       </w:r>
     </w:p>
     <w:p>
@@ -7154,58 +6424,40 @@
           <w:i/>
           <w:iCs/>
         </w:rPr>
-        <w:t xml:space="preserve">Consider if relevant whose legal adviser will prepare a consent order/separation agreement/transfer or property and how the costs and disbursements will be met. </w:t>
-      </w:r>
-      <w:proofErr w:type="spellStart"/>
-      <w:r>
-        <w:rPr>
-          <w:rFonts w:ascii="Arial" w:hAnsi="Arial" w:cs="Arial"/>
-          <w:i/>
-          <w:iCs/>
-        </w:rPr>
-        <w:t>eg</w:t>
-      </w:r>
-      <w:proofErr w:type="spellEnd"/>
-      <w:r>
-        <w:rPr>
-          <w:rFonts w:ascii="Arial" w:hAnsi="Arial" w:cs="Arial"/>
-          <w:i/>
-          <w:iCs/>
+        <w:t xml:space="preserve">Consider if relevant whose legal adviser will prepare a consent order/separation agreement/transfer or property and how the costs and disbursements will be met. eg </w:t>
+      </w:r>
+    </w:p>
+    <w:p>
+      <w:pPr>
+        <w:jc w:val="both"/>
+        <w:rPr>
+          <w:rFonts w:ascii="Arial" w:hAnsi="Arial" w:cs="Arial"/>
+        </w:rPr>
+      </w:pPr>
+      <w:r>
+        <w:rPr>
+          <w:rFonts w:ascii="Arial" w:hAnsi="Arial" w:cs="Arial"/>
+        </w:rPr>
+        <w:t>………… will instruct her</w:t>
+      </w:r>
+      <w:r>
+        <w:rPr>
+          <w:rFonts w:ascii="Arial" w:hAnsi="Arial" w:cs="Arial"/>
+        </w:rPr>
+        <w:t>/his</w:t>
+      </w:r>
+      <w:r>
+        <w:rPr>
+          <w:rFonts w:ascii="Arial" w:hAnsi="Arial" w:cs="Arial"/>
+        </w:rPr>
+        <w:t xml:space="preserve"> solicitor to prepare a consent order in the terms of this memorandum.</w:t>
+      </w:r>
+      <w:r>
+        <w:rPr>
+          <w:rFonts w:ascii="Arial" w:hAnsi="Arial" w:cs="Arial"/>
         </w:rPr>
         <w:t xml:space="preserve"> </w:t>
       </w:r>
-    </w:p>
-    <w:p>
-      <w:pPr>
-        <w:jc w:val="both"/>
-        <w:rPr>
-          <w:rFonts w:ascii="Arial" w:hAnsi="Arial" w:cs="Arial"/>
-        </w:rPr>
-      </w:pPr>
-      <w:r>
-        <w:rPr>
-          <w:rFonts w:ascii="Arial" w:hAnsi="Arial" w:cs="Arial"/>
-        </w:rPr>
-        <w:t>………… will instruct her</w:t>
-      </w:r>
-      <w:r>
-        <w:rPr>
-          <w:rFonts w:ascii="Arial" w:hAnsi="Arial" w:cs="Arial"/>
-        </w:rPr>
-        <w:t>/his</w:t>
-      </w:r>
-      <w:r>
-        <w:rPr>
-          <w:rFonts w:ascii="Arial" w:hAnsi="Arial" w:cs="Arial"/>
-        </w:rPr>
-        <w:t xml:space="preserve"> solicitor to prepare a consent order in the terms of this memorandum.</w:t>
-      </w:r>
-      <w:r>
-        <w:rPr>
-          <w:rFonts w:ascii="Arial" w:hAnsi="Arial" w:cs="Arial"/>
-        </w:rPr>
-        <w:t xml:space="preserve"> </w:t>
-      </w:r>
       <w:r>
         <w:rPr>
           <w:rFonts w:ascii="Arial" w:hAnsi="Arial" w:cs="Arial"/>
@@ -7250,7 +6502,6 @@
         <w:rPr>
           <w:rFonts w:ascii="Arial" w:hAnsi="Arial" w:cs="Arial"/>
         </w:rPr>
-        <w:lastRenderedPageBreak/>
         <w:t xml:space="preserve">We would like this Memorandum to be attached to </w:t>
       </w:r>
       <w:r>
@@ -7330,6 +6581,7 @@
           <w:rFonts w:cs="Arial"/>
           <w:i/>
         </w:rPr>
+        <w:lastRenderedPageBreak/>
         <w:t>(use as a last resort</w:t>
       </w:r>
       <w:r>
@@ -7351,23 +6603,7 @@
           <w:rFonts w:cs="Arial"/>
           <w:i/>
         </w:rPr>
-        <w:t xml:space="preserve"> </w:t>
-      </w:r>
-      <w:proofErr w:type="spellStart"/>
-      <w:r>
-        <w:rPr>
-          <w:rFonts w:cs="Arial"/>
-          <w:i/>
-        </w:rPr>
-        <w:t>ie</w:t>
-      </w:r>
-      <w:proofErr w:type="spellEnd"/>
-      <w:r>
-        <w:rPr>
-          <w:rFonts w:cs="Arial"/>
-          <w:i/>
-        </w:rPr>
-        <w:t xml:space="preserve"> not for a pension with 20 years’ contributions. E</w:t>
+        <w:t xml:space="preserve"> ie not for a pension with 20 years’ contributions. E</w:t>
       </w:r>
       <w:r>
         <w:rPr>
@@ -7473,9 +6709,9 @@
         <w:tblLook w:val="01E0" w:firstRow="1" w:lastRow="1" w:firstColumn="1" w:lastColumn="1" w:noHBand="0" w:noVBand="0"/>
       </w:tblPr>
       <w:tblGrid>
-        <w:gridCol w:w="5148"/>
-        <w:gridCol w:w="1800"/>
-        <w:gridCol w:w="1620"/>
+        <w:gridCol w:w="4678"/>
+        <w:gridCol w:w="2191"/>
+        <w:gridCol w:w="2191"/>
       </w:tblGrid>
       <w:tr>
         <w:tc>
@@ -7508,7 +6744,19 @@
               <w:rPr>
                 <w:rFonts w:ascii="Arial" w:hAnsi="Arial" w:cs="Arial"/>
               </w:rPr>
-              <w:t xml:space="preserve">Name </w:t>
+              <w:t>{</w:t>
+            </w:r>
+            <w:r>
+              <w:rPr>
+                <w:rFonts w:ascii="Arial" w:hAnsi="Arial" w:cs="Arial"/>
+              </w:rPr>
+              <w:t>FIRST_NAME_A</w:t>
+            </w:r>
+            <w:r>
+              <w:rPr>
+                <w:rFonts w:ascii="Arial" w:hAnsi="Arial" w:cs="Arial"/>
+              </w:rPr>
+              <w:t xml:space="preserve">} </w:t>
             </w:r>
             <w:r>
               <w:rPr>
@@ -7534,7 +6782,19 @@
               <w:rPr>
                 <w:rFonts w:ascii="Arial" w:hAnsi="Arial" w:cs="Arial"/>
               </w:rPr>
-              <w:t xml:space="preserve">Name </w:t>
+              <w:t>{</w:t>
+            </w:r>
+            <w:r>
+              <w:rPr>
+                <w:rFonts w:ascii="Arial" w:hAnsi="Arial" w:cs="Arial"/>
+              </w:rPr>
+              <w:t>FIRST_NAME_B</w:t>
+            </w:r>
+            <w:r>
+              <w:rPr>
+                <w:rFonts w:ascii="Arial" w:hAnsi="Arial" w:cs="Arial"/>
+              </w:rPr>
+              <w:t xml:space="preserve">} </w:t>
             </w:r>
             <w:r>
               <w:rPr>
@@ -7888,6 +7148,24 @@
                 <w:rFonts w:ascii="Arial" w:hAnsi="Arial" w:cs="Arial"/>
               </w:rPr>
             </w:pPr>
+            <w:r>
+              <w:rPr>
+                <w:rFonts w:ascii="Arial" w:hAnsi="Arial" w:cs="Arial"/>
+              </w:rPr>
+              <w:t>{</w:t>
+            </w:r>
+            <w:r>
+              <w:rPr>
+                <w:rFonts w:ascii="Arial" w:hAnsi="Arial" w:cs="Arial"/>
+              </w:rPr>
+              <w:t>LIABILITIES_B</w:t>
+            </w:r>
+            <w:r>
+              <w:rPr>
+                <w:rFonts w:ascii="Arial" w:hAnsi="Arial" w:cs="Arial"/>
+              </w:rPr>
+              <w:t>}</w:t>
+            </w:r>
           </w:p>
         </w:tc>
       </w:tr>
@@ -8086,131 +7364,97 @@
           <w:sz w:val="24"/>
           <w:szCs w:val="24"/>
         </w:rPr>
-        <w:t>………</w:t>
-      </w:r>
-      <w:proofErr w:type="gramStart"/>
+        <w:t xml:space="preserve">………….. - ……% and </w:t>
+      </w:r>
       <w:r>
         <w:rPr>
           <w:sz w:val="24"/>
           <w:szCs w:val="24"/>
         </w:rPr>
-        <w:t>…..</w:t>
-      </w:r>
-      <w:proofErr w:type="gramEnd"/>
+        <w:t>……..</w:t>
+      </w:r>
       <w:r>
         <w:rPr>
           <w:sz w:val="24"/>
           <w:szCs w:val="24"/>
         </w:rPr>
-        <w:t xml:space="preserve"> - ……% and </w:t>
+        <w:t xml:space="preserve"> - ……….%</w:t>
       </w:r>
       <w:r>
         <w:rPr>
           <w:sz w:val="24"/>
           <w:szCs w:val="24"/>
         </w:rPr>
-        <w:t>…</w:t>
-      </w:r>
-      <w:proofErr w:type="gramStart"/>
+        <w:t xml:space="preserve"> of the current net disposable assets in favour of </w:t>
+      </w:r>
       <w:r>
         <w:rPr>
           <w:sz w:val="24"/>
           <w:szCs w:val="24"/>
         </w:rPr>
-        <w:t>…..</w:t>
-      </w:r>
-      <w:proofErr w:type="gramEnd"/>
+        <w:t>………….</w:t>
+      </w:r>
       <w:r>
         <w:rPr>
           <w:sz w:val="24"/>
           <w:szCs w:val="24"/>
         </w:rPr>
-        <w:t xml:space="preserve"> - ……</w:t>
-      </w:r>
-      <w:proofErr w:type="gramStart"/>
-      <w:r>
+        <w:t xml:space="preserve">. </w:t>
+      </w:r>
+    </w:p>
+    <w:p>
+      <w:pPr>
+        <w:pStyle w:val="BodyText3"/>
+        <w:jc w:val="both"/>
         <w:rPr>
           <w:sz w:val="24"/>
           <w:szCs w:val="24"/>
         </w:rPr>
-        <w:t>….%</w:t>
-      </w:r>
-      <w:proofErr w:type="gramEnd"/>
+      </w:pPr>
       <w:r>
         <w:rPr>
           <w:sz w:val="24"/>
           <w:szCs w:val="24"/>
         </w:rPr>
-        <w:t xml:space="preserve"> of the current net disposable assets in favour of </w:t>
+        <w:t>Distribution of pensions</w:t>
       </w:r>
       <w:r>
         <w:rPr>
           <w:sz w:val="24"/>
           <w:szCs w:val="24"/>
         </w:rPr>
-        <w:t>………….</w:t>
+        <w:t xml:space="preserve"> is </w:t>
       </w:r>
       <w:r>
         <w:rPr>
           <w:sz w:val="24"/>
           <w:szCs w:val="24"/>
         </w:rPr>
-        <w:t xml:space="preserve">. </w:t>
-      </w:r>
-    </w:p>
-    <w:p>
-      <w:pPr>
-        <w:pStyle w:val="BodyText3"/>
-        <w:jc w:val="both"/>
+        <w:t>………… - ………</w:t>
+      </w:r>
+      <w:r>
         <w:rPr>
           <w:sz w:val="24"/>
           <w:szCs w:val="24"/>
         </w:rPr>
-      </w:pPr>
+        <w:t xml:space="preserve">% </w:t>
+      </w:r>
       <w:r>
         <w:rPr>
           <w:sz w:val="24"/>
           <w:szCs w:val="24"/>
         </w:rPr>
-        <w:t>Distribution of pensions</w:t>
-      </w:r>
-      <w:r>
+        <w:t>and ………… - ………%.</w:t>
+      </w:r>
+    </w:p>
+    <w:p>
+      <w:pPr>
+        <w:pStyle w:val="BodyText3"/>
+        <w:jc w:val="both"/>
         <w:rPr>
           <w:sz w:val="24"/>
           <w:szCs w:val="24"/>
         </w:rPr>
-        <w:t xml:space="preserve"> is </w:t>
-      </w:r>
-      <w:r>
-        <w:rPr>
-          <w:sz w:val="24"/>
-          <w:szCs w:val="24"/>
-        </w:rPr>
-        <w:t>………… - ………</w:t>
-      </w:r>
-      <w:r>
-        <w:rPr>
-          <w:sz w:val="24"/>
-          <w:szCs w:val="24"/>
-        </w:rPr>
-        <w:t xml:space="preserve">% </w:t>
-      </w:r>
-      <w:r>
-        <w:rPr>
-          <w:sz w:val="24"/>
-          <w:szCs w:val="24"/>
-        </w:rPr>
-        <w:t>and ………… - ………%.</w:t>
-      </w:r>
-    </w:p>
-    <w:p>
-      <w:pPr>
-        <w:pStyle w:val="BodyText3"/>
-        <w:jc w:val="both"/>
-        <w:rPr>
-          <w:sz w:val="24"/>
-          <w:szCs w:val="24"/>
-        </w:rPr>
       </w:pPr>
     </w:p>
     <w:p>
@@ -8250,21 +7494,7 @@
         <w:rPr>
           <w:rFonts w:ascii="Arial" w:hAnsi="Arial" w:cs="Arial"/>
         </w:rPr>
-        <w:t>………</w:t>
-      </w:r>
-      <w:proofErr w:type="gramStart"/>
-      <w:r>
-        <w:rPr>
-          <w:rFonts w:ascii="Arial" w:hAnsi="Arial" w:cs="Arial"/>
-        </w:rPr>
-        <w:t>…..</w:t>
-      </w:r>
-      <w:proofErr w:type="gramEnd"/>
-      <w:r>
-        <w:rPr>
-          <w:rFonts w:ascii="Arial" w:hAnsi="Arial" w:cs="Arial"/>
-        </w:rPr>
-        <w:t xml:space="preserve"> at </w:t>
+        <w:t xml:space="preserve">………….. at </w:t>
       </w:r>
       <w:r>
         <w:rPr>
@@ -8547,7 +7777,7 @@
   <w:abstractNum w:abstractNumId="0">
     <w:nsid w:val="FFFFFF1D"/>
     <w:multiLevelType w:val="multilevel"/>
-    <w:tmpl w:val="9E50F994"/>
+    <w:tmpl w:val="5FDCEFFC"/>
     <w:lvl w:ilvl="0">
       <w:start w:val="1"/>
       <w:numFmt w:val="bullet"/>
@@ -10667,7 +9897,7 @@
 </file>
 
 <file path=customXml/itemProps1.xml><?xml version="1.0" encoding="utf-8"?>
-<ds:datastoreItem xmlns:ds="http://schemas.openxmlformats.org/officeDocument/2006/customXml" ds:itemID="{DC59D078-37CE-9B46-8F85-131207687FEC}">
+<ds:datastoreItem xmlns:ds="http://schemas.openxmlformats.org/officeDocument/2006/customXml" ds:itemID="{249B6472-67E7-BF49-9616-35B9D070D3B9}">
   <ds:schemaRefs>
     <ds:schemaRef ds:uri="http://schemas.openxmlformats.org/officeDocument/2006/bibliography"/>
   </ds:schemaRefs>

</xml_diff>

<commit_message>
split health and relationship status generator functions, in total 30% complete
</commit_message>
<xml_diff>
--- a/docgen/MOU_input.docx
+++ b/docgen/MOU_input.docx
@@ -247,7 +247,21 @@
           <w:rFonts w:ascii="Arial" w:hAnsi="Arial" w:cs="Arial"/>
           <w:b/>
         </w:rPr>
-        <w:t>Date</w:t>
+        <w:t>{DATE_TODAY</w:t>
+      </w:r>
+      <w:r>
+        <w:rPr>
+          <w:rFonts w:ascii="Arial" w:hAnsi="Arial" w:cs="Arial"/>
+          <w:b/>
+        </w:rPr>
+        <w:t xml:space="preserve"> – CAN THIS/SHOULD THIS BE DONE IN WORD?</w:t>
+      </w:r>
+      <w:r>
+        <w:rPr>
+          <w:rFonts w:ascii="Arial" w:hAnsi="Arial" w:cs="Arial"/>
+          <w:b/>
+        </w:rPr>
+        <w:t>}</w:t>
       </w:r>
     </w:p>
     <w:p>
@@ -795,147 +809,6 @@
         <w:jc w:val="both"/>
         <w:rPr>
           <w:rFonts w:ascii="Arial" w:hAnsi="Arial" w:cs="Arial"/>
-        </w:rPr>
-      </w:pPr>
-      <w:r>
-        <w:rPr>
-          <w:rFonts w:ascii="Arial" w:hAnsi="Arial" w:cs="Arial"/>
-        </w:rPr>
-        <w:t xml:space="preserve">We have both been informed of the importance of obtaining legal advice </w:t>
-      </w:r>
-      <w:r>
-        <w:rPr>
-          <w:rFonts w:ascii="Arial" w:hAnsi="Arial" w:cs="Arial"/>
-        </w:rPr>
-        <w:t xml:space="preserve">during mediation </w:t>
-      </w:r>
-      <w:r>
-        <w:rPr>
-          <w:rFonts w:ascii="Arial" w:hAnsi="Arial" w:cs="Arial"/>
-        </w:rPr>
-        <w:t>and</w:t>
-      </w:r>
-      <w:r>
-        <w:rPr>
-          <w:rFonts w:ascii="Arial" w:hAnsi="Arial" w:cs="Arial"/>
-        </w:rPr>
-        <w:t>…</w:t>
-      </w:r>
-      <w:r>
-        <w:rPr>
-          <w:rFonts w:ascii="Arial" w:hAnsi="Arial" w:cs="Arial"/>
-        </w:rPr>
-        <w:t xml:space="preserve"> </w:t>
-      </w:r>
-      <w:r>
-        <w:rPr>
-          <w:rFonts w:ascii="Arial" w:hAnsi="Arial" w:cs="Arial"/>
-          <w:i/>
-        </w:rPr>
-        <w:t>(</w:t>
-      </w:r>
-      <w:r>
-        <w:rPr>
-          <w:rFonts w:ascii="Arial" w:hAnsi="Arial" w:cs="Arial"/>
-          <w:i/>
-        </w:rPr>
-        <w:t xml:space="preserve">or </w:t>
-      </w:r>
-      <w:r>
-        <w:rPr>
-          <w:rFonts w:ascii="Arial" w:hAnsi="Arial" w:cs="Arial"/>
-          <w:i/>
-        </w:rPr>
-        <w:t>if necessary</w:t>
-      </w:r>
-      <w:r>
-        <w:rPr>
-          <w:rFonts w:ascii="Arial" w:hAnsi="Arial" w:cs="Arial"/>
-          <w:i/>
-        </w:rPr>
-        <w:t>)</w:t>
-      </w:r>
-      <w:r>
-        <w:rPr>
-          <w:rFonts w:ascii="Arial" w:hAnsi="Arial" w:cs="Arial"/>
-          <w:i/>
-        </w:rPr>
-        <w:t xml:space="preserve"> </w:t>
-      </w:r>
-      <w:r>
-        <w:rPr>
-          <w:rFonts w:ascii="Arial" w:hAnsi="Arial" w:cs="Arial"/>
-        </w:rPr>
-        <w:t xml:space="preserve">… </w:t>
-      </w:r>
-      <w:r>
-        <w:rPr>
-          <w:rFonts w:ascii="Arial" w:hAnsi="Arial" w:cs="Arial"/>
-        </w:rPr>
-        <w:t xml:space="preserve">have </w:t>
-      </w:r>
-      <w:r>
-        <w:rPr>
-          <w:rFonts w:ascii="Arial" w:hAnsi="Arial" w:cs="Arial"/>
-        </w:rPr>
-        <w:t>decided</w:t>
-      </w:r>
-      <w:r>
-        <w:rPr>
-          <w:rFonts w:ascii="Arial" w:hAnsi="Arial" w:cs="Arial"/>
-        </w:rPr>
-        <w:t xml:space="preserve"> (</w:t>
-      </w:r>
-      <w:r>
-        <w:rPr>
-          <w:rFonts w:ascii="Arial" w:hAnsi="Arial" w:cs="Arial"/>
-        </w:rPr>
-        <w:t>not</w:t>
-      </w:r>
-      <w:r>
-        <w:rPr>
-          <w:rFonts w:ascii="Arial" w:hAnsi="Arial" w:cs="Arial"/>
-        </w:rPr>
-        <w:t>)</w:t>
-      </w:r>
-      <w:r>
-        <w:rPr>
-          <w:rFonts w:ascii="Arial" w:hAnsi="Arial" w:cs="Arial"/>
-        </w:rPr>
-        <w:t xml:space="preserve"> </w:t>
-      </w:r>
-      <w:r>
-        <w:rPr>
-          <w:rFonts w:ascii="Arial" w:hAnsi="Arial" w:cs="Arial"/>
-        </w:rPr>
-        <w:t>to take</w:t>
-      </w:r>
-      <w:r>
-        <w:rPr>
-          <w:rFonts w:ascii="Arial" w:hAnsi="Arial" w:cs="Arial"/>
-        </w:rPr>
-        <w:t xml:space="preserve"> legal advice befo</w:t>
-      </w:r>
-      <w:r>
-        <w:rPr>
-          <w:rFonts w:ascii="Arial" w:hAnsi="Arial" w:cs="Arial"/>
-        </w:rPr>
-        <w:t>re implementing these proposals.</w:t>
-      </w:r>
-    </w:p>
-    <w:p>
-      <w:pPr>
-        <w:jc w:val="both"/>
-        <w:rPr>
-          <w:rFonts w:ascii="Arial" w:hAnsi="Arial" w:cs="Arial"/>
-        </w:rPr>
-      </w:pPr>
-    </w:p>
-    <w:p>
-      <w:pPr>
-        <w:jc w:val="both"/>
-        <w:rPr>
-          <w:rFonts w:ascii="Arial" w:hAnsi="Arial" w:cs="Arial"/>
           <w:b/>
         </w:rPr>
       </w:pPr>
@@ -953,8 +826,89 @@
         </w:rPr>
         <w:t>LEGAL_ADVICE</w:t>
       </w:r>
+      <w:r>
+        <w:rPr>
+          <w:rFonts w:ascii="Arial" w:hAnsi="Arial" w:cs="Arial"/>
+          <w:b/>
+        </w:rPr>
+        <w:t>}</w:t>
+      </w:r>
+      <w:r>
+        <w:rPr>
+          <w:rFonts w:ascii="Arial" w:hAnsi="Arial" w:cs="Arial"/>
+        </w:rPr>
+        <w:t>.</w:t>
+      </w:r>
+    </w:p>
+    <w:p>
+      <w:pPr>
+        <w:jc w:val="both"/>
+        <w:rPr>
+          <w:rFonts w:ascii="Arial" w:hAnsi="Arial" w:cs="Arial"/>
+          <w:b/>
+        </w:rPr>
+      </w:pPr>
+    </w:p>
+    <w:p>
+      <w:pPr>
+        <w:jc w:val="both"/>
+        <w:rPr>
+          <w:rFonts w:ascii="Arial" w:hAnsi="Arial" w:cs="Arial"/>
+        </w:rPr>
+      </w:pPr>
       <w:bookmarkStart w:id="0" w:name="_GoBack"/>
       <w:bookmarkEnd w:id="0"/>
+    </w:p>
+    <w:p>
+      <w:pPr>
+        <w:pStyle w:val="Heading1"/>
+        <w:jc w:val="both"/>
+        <w:rPr>
+          <w:rFonts w:ascii="Arial" w:hAnsi="Arial" w:cs="Arial"/>
+        </w:rPr>
+      </w:pPr>
+      <w:r>
+        <w:rPr>
+          <w:rFonts w:ascii="Arial" w:hAnsi="Arial" w:cs="Arial"/>
+        </w:rPr>
+        <w:t>Background information</w:t>
+      </w:r>
+    </w:p>
+    <w:p>
+      <w:pPr>
+        <w:jc w:val="both"/>
+        <w:rPr>
+          <w:rFonts w:ascii="Arial" w:hAnsi="Arial" w:cs="Arial"/>
+        </w:rPr>
+      </w:pPr>
+    </w:p>
+    <w:p>
+      <w:pPr>
+        <w:jc w:val="both"/>
+        <w:rPr>
+          <w:rFonts w:ascii="Arial" w:hAnsi="Arial" w:cs="Arial"/>
+        </w:rPr>
+      </w:pPr>
+      <w:r>
+        <w:rPr>
+          <w:rFonts w:ascii="Arial" w:hAnsi="Arial" w:cs="Arial"/>
+        </w:rPr>
+        <w:t xml:space="preserve">We were married on </w:t>
+      </w:r>
+      <w:r>
+        <w:rPr>
+          <w:rFonts w:ascii="Arial" w:hAnsi="Arial" w:cs="Arial"/>
+          <w:b/>
+        </w:rPr>
+        <w:t>{</w:t>
+      </w:r>
+      <w:r>
+        <w:rPr>
+          <w:rFonts w:ascii="Arial" w:hAnsi="Arial" w:cs="Arial"/>
+          <w:b/>
+        </w:rPr>
+        <w:t>DATE_MARRIED</w:t>
+      </w:r>
       <w:r>
         <w:rPr>
           <w:rFonts w:ascii="Arial" w:hAnsi="Arial" w:cs="Arial"/>
@@ -962,59 +916,11 @@
         </w:rPr>
         <w:t>}</w:t>
       </w:r>
-    </w:p>
-    <w:p>
-      <w:pPr>
-        <w:jc w:val="both"/>
-        <w:rPr>
-          <w:rFonts w:ascii="Arial" w:hAnsi="Arial" w:cs="Arial"/>
-          <w:b/>
-        </w:rPr>
-      </w:pPr>
-    </w:p>
-    <w:p>
-      <w:pPr>
-        <w:jc w:val="both"/>
-        <w:rPr>
-          <w:rFonts w:ascii="Arial" w:hAnsi="Arial" w:cs="Arial"/>
-        </w:rPr>
-      </w:pPr>
-    </w:p>
-    <w:p>
-      <w:pPr>
-        <w:pStyle w:val="Heading1"/>
-        <w:jc w:val="both"/>
-        <w:rPr>
-          <w:rFonts w:ascii="Arial" w:hAnsi="Arial" w:cs="Arial"/>
-        </w:rPr>
-      </w:pPr>
-      <w:r>
-        <w:rPr>
-          <w:rFonts w:ascii="Arial" w:hAnsi="Arial" w:cs="Arial"/>
-        </w:rPr>
-        <w:t>Background information</w:t>
-      </w:r>
-    </w:p>
-    <w:p>
-      <w:pPr>
-        <w:jc w:val="both"/>
-        <w:rPr>
-          <w:rFonts w:ascii="Arial" w:hAnsi="Arial" w:cs="Arial"/>
-        </w:rPr>
-      </w:pPr>
-    </w:p>
-    <w:p>
-      <w:pPr>
-        <w:jc w:val="both"/>
-        <w:rPr>
-          <w:rFonts w:ascii="Arial" w:hAnsi="Arial" w:cs="Arial"/>
-        </w:rPr>
-      </w:pPr>
-      <w:r>
-        <w:rPr>
-          <w:rFonts w:ascii="Arial" w:hAnsi="Arial" w:cs="Arial"/>
-        </w:rPr>
-        <w:t xml:space="preserve">We were married on </w:t>
+      <w:r>
+        <w:rPr>
+          <w:rFonts w:ascii="Arial" w:hAnsi="Arial" w:cs="Arial"/>
+        </w:rPr>
+        <w:t xml:space="preserve"> and lived together from </w:t>
       </w:r>
       <w:r>
         <w:rPr>
@@ -1028,7 +934,7 @@
           <w:rFonts w:ascii="Arial" w:hAnsi="Arial" w:cs="Arial"/>
           <w:b/>
         </w:rPr>
-        <w:t>DATE_MARRIED</w:t>
+        <w:t>DATE_COHABITED</w:t>
       </w:r>
       <w:r>
         <w:rPr>
@@ -1041,7 +947,19 @@
         <w:rPr>
           <w:rFonts w:ascii="Arial" w:hAnsi="Arial" w:cs="Arial"/>
         </w:rPr>
-        <w:t xml:space="preserve"> and lived together from </w:t>
+        <w:t>.</w:t>
+      </w:r>
+      <w:r>
+        <w:rPr>
+          <w:rFonts w:ascii="Arial" w:hAnsi="Arial" w:cs="Arial"/>
+        </w:rPr>
+        <w:t xml:space="preserve"> </w:t>
+      </w:r>
+      <w:r>
+        <w:rPr>
+          <w:rFonts w:ascii="Arial" w:hAnsi="Arial" w:cs="Arial"/>
+        </w:rPr>
+        <w:t xml:space="preserve">We separated in </w:t>
       </w:r>
       <w:r>
         <w:rPr>
@@ -1055,7 +973,7 @@
           <w:rFonts w:ascii="Arial" w:hAnsi="Arial" w:cs="Arial"/>
           <w:b/>
         </w:rPr>
-        <w:t>DATE_COHABITED</w:t>
+        <w:t>DATE_SEPARATED</w:t>
       </w:r>
       <w:r>
         <w:rPr>
@@ -1070,6 +988,43 @@
         </w:rPr>
         <w:t>.</w:t>
       </w:r>
+    </w:p>
+    <w:p>
+      <w:pPr>
+        <w:jc w:val="both"/>
+        <w:rPr>
+          <w:rFonts w:ascii="Arial" w:hAnsi="Arial" w:cs="Arial"/>
+        </w:rPr>
+      </w:pPr>
+    </w:p>
+    <w:p>
+      <w:pPr>
+        <w:jc w:val="both"/>
+        <w:rPr>
+          <w:rFonts w:ascii="Arial" w:hAnsi="Arial" w:cs="Arial"/>
+        </w:rPr>
+      </w:pPr>
+      <w:r>
+        <w:rPr>
+          <w:rFonts w:ascii="Arial" w:hAnsi="Arial" w:cs="Arial"/>
+          <w:b/>
+        </w:rPr>
+        <w:t>{</w:t>
+      </w:r>
+      <w:r>
+        <w:rPr>
+          <w:rFonts w:ascii="Arial" w:hAnsi="Arial" w:cs="Arial"/>
+          <w:b/>
+        </w:rPr>
+        <w:t>FIRST_NAME_A</w:t>
+      </w:r>
+      <w:r>
+        <w:rPr>
+          <w:rFonts w:ascii="Arial" w:hAnsi="Arial" w:cs="Arial"/>
+          <w:b/>
+        </w:rPr>
+        <w:t>}</w:t>
+      </w:r>
       <w:r>
         <w:rPr>
           <w:rFonts w:ascii="Arial" w:hAnsi="Arial" w:cs="Arial"/>
@@ -1080,7 +1035,7 @@
         <w:rPr>
           <w:rFonts w:ascii="Arial" w:hAnsi="Arial" w:cs="Arial"/>
         </w:rPr>
-        <w:t xml:space="preserve">We separated in </w:t>
+        <w:t xml:space="preserve">is </w:t>
       </w:r>
       <w:r>
         <w:rPr>
@@ -1094,7 +1049,7 @@
           <w:rFonts w:ascii="Arial" w:hAnsi="Arial" w:cs="Arial"/>
           <w:b/>
         </w:rPr>
-        <w:t>DATE_SEPARATED</w:t>
+        <w:t>AGE_B</w:t>
       </w:r>
       <w:r>
         <w:rPr>
@@ -1107,24 +1062,117 @@
         <w:rPr>
           <w:rFonts w:ascii="Arial" w:hAnsi="Arial" w:cs="Arial"/>
         </w:rPr>
+        <w:t xml:space="preserve"> </w:t>
+      </w:r>
+      <w:r>
+        <w:rPr>
+          <w:rFonts w:ascii="Arial" w:hAnsi="Arial" w:cs="Arial"/>
+        </w:rPr>
+        <w:t xml:space="preserve">years of age, </w:t>
+      </w:r>
+      <w:r>
+        <w:rPr>
+          <w:rFonts w:ascii="Arial" w:hAnsi="Arial" w:cs="Arial"/>
+        </w:rPr>
+        <w:t>(date of birth</w:t>
+      </w:r>
+      <w:r>
+        <w:rPr>
+          <w:rFonts w:ascii="Arial" w:hAnsi="Arial" w:cs="Arial"/>
+        </w:rPr>
+        <w:t xml:space="preserve"> </w:t>
+      </w:r>
+      <w:r>
+        <w:rPr>
+          <w:rFonts w:ascii="Arial" w:hAnsi="Arial" w:cs="Arial"/>
+          <w:b/>
+        </w:rPr>
+        <w:t>{</w:t>
+      </w:r>
+      <w:r>
+        <w:rPr>
+          <w:rFonts w:ascii="Arial" w:hAnsi="Arial" w:cs="Arial"/>
+          <w:b/>
+        </w:rPr>
+        <w:t>DOB_A</w:t>
+      </w:r>
+      <w:r>
+        <w:rPr>
+          <w:rFonts w:ascii="Arial" w:hAnsi="Arial" w:cs="Arial"/>
+          <w:b/>
+        </w:rPr>
+        <w:t>}</w:t>
+      </w:r>
+      <w:r>
+        <w:rPr>
+          <w:rFonts w:ascii="Arial" w:hAnsi="Arial" w:cs="Arial"/>
+        </w:rPr>
+        <w:t>)</w:t>
+      </w:r>
+      <w:r>
+        <w:rPr>
+          <w:rFonts w:ascii="Arial" w:hAnsi="Arial" w:cs="Arial"/>
+        </w:rPr>
+        <w:t>, and is em</w:t>
+      </w:r>
+      <w:r>
+        <w:rPr>
+          <w:rFonts w:ascii="Arial" w:hAnsi="Arial" w:cs="Arial"/>
+        </w:rPr>
+        <w:t xml:space="preserve">ployed as a </w:t>
+      </w:r>
+      <w:r>
+        <w:rPr>
+          <w:rFonts w:ascii="Arial" w:hAnsi="Arial" w:cs="Arial"/>
+          <w:b/>
+        </w:rPr>
+        <w:t>{</w:t>
+      </w:r>
+      <w:r>
+        <w:rPr>
+          <w:rFonts w:ascii="Arial" w:hAnsi="Arial" w:cs="Arial"/>
+          <w:b/>
+        </w:rPr>
+        <w:t>OCCUPATION_A</w:t>
+      </w:r>
+      <w:r>
+        <w:rPr>
+          <w:rFonts w:ascii="Arial" w:hAnsi="Arial" w:cs="Arial"/>
+          <w:b/>
+        </w:rPr>
+        <w:t>}</w:t>
+      </w:r>
+      <w:r>
+        <w:rPr>
+          <w:rFonts w:ascii="Arial" w:hAnsi="Arial" w:cs="Arial"/>
+        </w:rPr>
         <w:t>.</w:t>
       </w:r>
-    </w:p>
-    <w:p>
-      <w:pPr>
-        <w:jc w:val="both"/>
-        <w:rPr>
-          <w:rFonts w:ascii="Arial" w:hAnsi="Arial" w:cs="Arial"/>
-        </w:rPr>
-      </w:pPr>
-    </w:p>
-    <w:p>
-      <w:pPr>
-        <w:jc w:val="both"/>
-        <w:rPr>
-          <w:rFonts w:ascii="Arial" w:hAnsi="Arial" w:cs="Arial"/>
-        </w:rPr>
-      </w:pPr>
+      <w:r>
+        <w:rPr>
+          <w:rFonts w:ascii="Arial" w:hAnsi="Arial" w:cs="Arial"/>
+        </w:rPr>
+        <w:t xml:space="preserve"> </w:t>
+      </w:r>
+      <w:r>
+        <w:rPr>
+          <w:rFonts w:ascii="Arial" w:hAnsi="Arial" w:cs="Arial"/>
+          <w:b/>
+        </w:rPr>
+        <w:t>{BACKGROUND_INFO_A}</w:t>
+      </w:r>
+      <w:r>
+        <w:rPr>
+          <w:rFonts w:ascii="Arial" w:hAnsi="Arial" w:cs="Arial"/>
+        </w:rPr>
+        <w:t>.</w:t>
+      </w:r>
+      <w:r>
+        <w:rPr>
+          <w:rFonts w:ascii="Arial" w:hAnsi="Arial" w:cs="Arial"/>
+        </w:rPr>
+        <w:t xml:space="preserve"> </w:t>
+      </w:r>
       <w:r>
         <w:rPr>
           <w:rFonts w:ascii="Arial" w:hAnsi="Arial" w:cs="Arial"/>
@@ -1137,7 +1185,7 @@
           <w:rFonts w:ascii="Arial" w:hAnsi="Arial" w:cs="Arial"/>
           <w:b/>
         </w:rPr>
-        <w:t>FIRST_NAME_A</w:t>
+        <w:t>FIRST_NAME_B</w:t>
       </w:r>
       <w:r>
         <w:rPr>
@@ -1163,14 +1211,21 @@
           <w:rFonts w:ascii="Arial" w:hAnsi="Arial" w:cs="Arial"/>
           <w:b/>
         </w:rPr>
-        <w:t>{partner_A_</w:t>
-      </w:r>
-      <w:r>
-        <w:rPr>
-          <w:rFonts w:ascii="Arial" w:hAnsi="Arial" w:cs="Arial"/>
-          <w:b/>
-        </w:rPr>
-        <w:t>age}</w:t>
+        <w:t>{</w:t>
+      </w:r>
+      <w:r>
+        <w:rPr>
+          <w:rFonts w:ascii="Arial" w:hAnsi="Arial" w:cs="Arial"/>
+          <w:b/>
+        </w:rPr>
+        <w:t>AGE_B</w:t>
+      </w:r>
+      <w:r>
+        <w:rPr>
+          <w:rFonts w:ascii="Arial" w:hAnsi="Arial" w:cs="Arial"/>
+          <w:b/>
+        </w:rPr>
+        <w:t>}</w:t>
       </w:r>
       <w:r>
         <w:rPr>
@@ -1182,13 +1237,61 @@
         <w:rPr>
           <w:rFonts w:ascii="Arial" w:hAnsi="Arial" w:cs="Arial"/>
         </w:rPr>
-        <w:t xml:space="preserve">years of age, </w:t>
-      </w:r>
-      <w:r>
-        <w:rPr>
-          <w:rFonts w:ascii="Arial" w:hAnsi="Arial" w:cs="Arial"/>
-        </w:rPr>
-        <w:t>(date of birth</w:t>
+        <w:t xml:space="preserve">years of age, (date of birth </w:t>
+      </w:r>
+      <w:r>
+        <w:rPr>
+          <w:rFonts w:ascii="Arial" w:hAnsi="Arial" w:cs="Arial"/>
+          <w:b/>
+        </w:rPr>
+        <w:t>{</w:t>
+      </w:r>
+      <w:r>
+        <w:rPr>
+          <w:rFonts w:ascii="Arial" w:hAnsi="Arial" w:cs="Arial"/>
+          <w:b/>
+        </w:rPr>
+        <w:t>DOB_B</w:t>
+      </w:r>
+      <w:r>
+        <w:rPr>
+          <w:rFonts w:ascii="Arial" w:hAnsi="Arial" w:cs="Arial"/>
+          <w:b/>
+        </w:rPr>
+        <w:t>}</w:t>
+      </w:r>
+      <w:r>
+        <w:rPr>
+          <w:rFonts w:ascii="Arial" w:hAnsi="Arial" w:cs="Arial"/>
+        </w:rPr>
+        <w:t xml:space="preserve">), and is employed as a </w:t>
+      </w:r>
+      <w:r>
+        <w:rPr>
+          <w:rFonts w:ascii="Arial" w:hAnsi="Arial" w:cs="Arial"/>
+          <w:b/>
+        </w:rPr>
+        <w:t>{</w:t>
+      </w:r>
+      <w:r>
+        <w:rPr>
+          <w:rFonts w:ascii="Arial" w:hAnsi="Arial" w:cs="Arial"/>
+          <w:b/>
+        </w:rPr>
+        <w:t>OCCUPATION_B</w:t>
+      </w:r>
+      <w:r>
+        <w:rPr>
+          <w:rFonts w:ascii="Arial" w:hAnsi="Arial" w:cs="Arial"/>
+          <w:b/>
+        </w:rPr>
+        <w:t>}</w:t>
+      </w:r>
+      <w:r>
+        <w:rPr>
+          <w:rFonts w:ascii="Arial" w:hAnsi="Arial" w:cs="Arial"/>
+        </w:rPr>
+        <w:t>.</w:t>
       </w:r>
       <w:r>
         <w:rPr>
@@ -1199,6 +1302,78 @@
       <w:r>
         <w:rPr>
           <w:rFonts w:ascii="Arial" w:hAnsi="Arial" w:cs="Arial"/>
+        </w:rPr>
+        <w:t xml:space="preserve"> </w:t>
+      </w:r>
+      <w:r>
+        <w:rPr>
+          <w:rFonts w:ascii="Arial" w:hAnsi="Arial" w:cs="Arial"/>
+          <w:b/>
+        </w:rPr>
+        <w:t>{BACKGROUND_INFO_B}</w:t>
+      </w:r>
+      <w:r>
+        <w:rPr>
+          <w:rFonts w:ascii="Arial" w:hAnsi="Arial" w:cs="Arial"/>
+        </w:rPr>
+        <w:t>.</w:t>
+      </w:r>
+    </w:p>
+    <w:p>
+      <w:pPr>
+        <w:jc w:val="both"/>
+        <w:rPr>
+          <w:rFonts w:ascii="Arial" w:hAnsi="Arial" w:cs="Arial"/>
+          <w:i/>
+          <w:iCs/>
+        </w:rPr>
+      </w:pPr>
+      <w:r>
+        <w:rPr>
+          <w:rFonts w:ascii="Arial" w:hAnsi="Arial" w:cs="Arial"/>
+        </w:rPr>
+        <w:t xml:space="preserve"> </w:t>
+      </w:r>
+      <w:r>
+        <w:rPr>
+          <w:rFonts w:ascii="Arial" w:hAnsi="Arial" w:cs="Arial"/>
+          <w:i/>
+        </w:rPr>
+        <w:t>(</w:t>
+      </w:r>
+      <w:r>
+        <w:rPr>
+          <w:rFonts w:ascii="Arial" w:hAnsi="Arial" w:cs="Arial"/>
+          <w:i/>
+          <w:iCs/>
+        </w:rPr>
+        <w:t>or whether either has formed a new relationship and is cohabiting, or has remarried or intends to do so)</w:t>
+      </w:r>
+    </w:p>
+    <w:p>
+      <w:pPr>
+        <w:jc w:val="both"/>
+        <w:rPr>
+          <w:rFonts w:ascii="Arial" w:hAnsi="Arial" w:cs="Arial"/>
+        </w:rPr>
+      </w:pPr>
+    </w:p>
+    <w:p>
+      <w:pPr>
+        <w:jc w:val="both"/>
+        <w:rPr>
+          <w:rFonts w:ascii="Arial" w:hAnsi="Arial" w:cs="Arial"/>
+        </w:rPr>
+      </w:pPr>
+      <w:r>
+        <w:rPr>
+          <w:rFonts w:ascii="Arial" w:hAnsi="Arial" w:cs="Arial"/>
+        </w:rPr>
+        <w:t xml:space="preserve">We have </w:t>
+      </w:r>
+      <w:r>
+        <w:rPr>
+          <w:rFonts w:ascii="Arial" w:hAnsi="Arial" w:cs="Arial"/>
           <w:b/>
         </w:rPr>
         <w:t>{</w:t>
@@ -1208,7 +1383,7 @@
           <w:rFonts w:ascii="Arial" w:hAnsi="Arial" w:cs="Arial"/>
           <w:b/>
         </w:rPr>
-        <w:t>DOB_A</w:t>
+        <w:t>NUMBER_OF_CHILDREN</w:t>
       </w:r>
       <w:r>
         <w:rPr>
@@ -1216,328 +1391,6 @@
           <w:b/>
         </w:rPr>
         <w:t>}</w:t>
-      </w:r>
-      <w:r>
-        <w:rPr>
-          <w:rFonts w:ascii="Arial" w:hAnsi="Arial" w:cs="Arial"/>
-        </w:rPr>
-        <w:t>)</w:t>
-      </w:r>
-      <w:r>
-        <w:rPr>
-          <w:rFonts w:ascii="Arial" w:hAnsi="Arial" w:cs="Arial"/>
-        </w:rPr>
-        <w:t>, and is em</w:t>
-      </w:r>
-      <w:r>
-        <w:rPr>
-          <w:rFonts w:ascii="Arial" w:hAnsi="Arial" w:cs="Arial"/>
-        </w:rPr>
-        <w:t xml:space="preserve">ployed as a </w:t>
-      </w:r>
-      <w:r>
-        <w:rPr>
-          <w:rFonts w:ascii="Arial" w:hAnsi="Arial" w:cs="Arial"/>
-          <w:b/>
-        </w:rPr>
-        <w:t>{partner_A_</w:t>
-      </w:r>
-      <w:r>
-        <w:rPr>
-          <w:rFonts w:ascii="Arial" w:hAnsi="Arial" w:cs="Arial"/>
-          <w:b/>
-        </w:rPr>
-        <w:t>profession}</w:t>
-      </w:r>
-      <w:r>
-        <w:rPr>
-          <w:rFonts w:ascii="Arial" w:hAnsi="Arial" w:cs="Arial"/>
-        </w:rPr>
-        <w:t>.</w:t>
-      </w:r>
-      <w:r>
-        <w:rPr>
-          <w:rFonts w:ascii="Arial" w:hAnsi="Arial" w:cs="Arial"/>
-        </w:rPr>
-        <w:t xml:space="preserve"> </w:t>
-      </w:r>
-      <w:r>
-        <w:rPr>
-          <w:rFonts w:ascii="Arial" w:hAnsi="Arial" w:cs="Arial"/>
-        </w:rPr>
-        <w:t>He</w:t>
-      </w:r>
-      <w:r>
-        <w:rPr>
-          <w:rFonts w:ascii="Arial" w:hAnsi="Arial" w:cs="Arial"/>
-        </w:rPr>
-        <w:t xml:space="preserve"> is in good health and </w:t>
-      </w:r>
-      <w:r>
-        <w:rPr>
-          <w:rFonts w:ascii="Arial" w:hAnsi="Arial" w:cs="Arial"/>
-        </w:rPr>
-        <w:t>does</w:t>
-      </w:r>
-      <w:r>
-        <w:rPr>
-          <w:rFonts w:ascii="Arial" w:hAnsi="Arial" w:cs="Arial"/>
-        </w:rPr>
-        <w:t xml:space="preserve"> not</w:t>
-      </w:r>
-      <w:r>
-        <w:rPr>
-          <w:rFonts w:ascii="Arial" w:hAnsi="Arial" w:cs="Arial"/>
-          <w:i/>
-        </w:rPr>
-        <w:t xml:space="preserve"> </w:t>
-      </w:r>
-      <w:r>
-        <w:rPr>
-          <w:rFonts w:ascii="Arial" w:hAnsi="Arial" w:cs="Arial"/>
-        </w:rPr>
-        <w:t>have a new partner</w:t>
-      </w:r>
-      <w:r>
-        <w:rPr>
-          <w:rFonts w:ascii="Arial" w:hAnsi="Arial" w:cs="Arial"/>
-        </w:rPr>
-        <w:t xml:space="preserve">. </w:t>
-      </w:r>
-      <w:r>
-        <w:rPr>
-          <w:rFonts w:ascii="Arial" w:hAnsi="Arial" w:cs="Arial"/>
-          <w:b/>
-        </w:rPr>
-        <w:t>{partner_</w:t>
-      </w:r>
-      <w:r>
-        <w:rPr>
-          <w:rFonts w:ascii="Arial" w:hAnsi="Arial" w:cs="Arial"/>
-          <w:b/>
-        </w:rPr>
-        <w:t>B</w:t>
-      </w:r>
-      <w:r>
-        <w:rPr>
-          <w:rFonts w:ascii="Arial" w:hAnsi="Arial" w:cs="Arial"/>
-          <w:b/>
-        </w:rPr>
-        <w:t>_first_</w:t>
-      </w:r>
-      <w:r>
-        <w:rPr>
-          <w:rFonts w:ascii="Arial" w:hAnsi="Arial" w:cs="Arial"/>
-          <w:b/>
-        </w:rPr>
-        <w:t>name}</w:t>
-      </w:r>
-      <w:r>
-        <w:rPr>
-          <w:rFonts w:ascii="Arial" w:hAnsi="Arial" w:cs="Arial"/>
-        </w:rPr>
-        <w:t xml:space="preserve"> </w:t>
-      </w:r>
-      <w:r>
-        <w:rPr>
-          <w:rFonts w:ascii="Arial" w:hAnsi="Arial" w:cs="Arial"/>
-        </w:rPr>
-        <w:t xml:space="preserve">is </w:t>
-      </w:r>
-      <w:r>
-        <w:rPr>
-          <w:rFonts w:ascii="Arial" w:hAnsi="Arial" w:cs="Arial"/>
-          <w:b/>
-        </w:rPr>
-        <w:t>{partner_</w:t>
-      </w:r>
-      <w:r>
-        <w:rPr>
-          <w:rFonts w:ascii="Arial" w:hAnsi="Arial" w:cs="Arial"/>
-          <w:b/>
-        </w:rPr>
-        <w:t>B</w:t>
-      </w:r>
-      <w:r>
-        <w:rPr>
-          <w:rFonts w:ascii="Arial" w:hAnsi="Arial" w:cs="Arial"/>
-          <w:b/>
-        </w:rPr>
-        <w:t>_</w:t>
-      </w:r>
-      <w:r>
-        <w:rPr>
-          <w:rFonts w:ascii="Arial" w:hAnsi="Arial" w:cs="Arial"/>
-          <w:b/>
-        </w:rPr>
-        <w:t>age}</w:t>
-      </w:r>
-      <w:r>
-        <w:rPr>
-          <w:rFonts w:ascii="Arial" w:hAnsi="Arial" w:cs="Arial"/>
-        </w:rPr>
-        <w:t xml:space="preserve"> </w:t>
-      </w:r>
-      <w:r>
-        <w:rPr>
-          <w:rFonts w:ascii="Arial" w:hAnsi="Arial" w:cs="Arial"/>
-        </w:rPr>
-        <w:t xml:space="preserve">years of age, (date of birth </w:t>
-      </w:r>
-      <w:r>
-        <w:rPr>
-          <w:rFonts w:ascii="Arial" w:hAnsi="Arial" w:cs="Arial"/>
-          <w:b/>
-        </w:rPr>
-        <w:t>{</w:t>
-      </w:r>
-      <w:r>
-        <w:rPr>
-          <w:rFonts w:ascii="Arial" w:hAnsi="Arial" w:cs="Arial"/>
-          <w:b/>
-        </w:rPr>
-        <w:t>DOB_B</w:t>
-      </w:r>
-      <w:r>
-        <w:rPr>
-          <w:rFonts w:ascii="Arial" w:hAnsi="Arial" w:cs="Arial"/>
-          <w:b/>
-        </w:rPr>
-        <w:t>}</w:t>
-      </w:r>
-      <w:r>
-        <w:rPr>
-          <w:rFonts w:ascii="Arial" w:hAnsi="Arial" w:cs="Arial"/>
-        </w:rPr>
-        <w:t xml:space="preserve">), and is employed as a </w:t>
-      </w:r>
-      <w:r>
-        <w:rPr>
-          <w:rFonts w:ascii="Arial" w:hAnsi="Arial" w:cs="Arial"/>
-          <w:b/>
-        </w:rPr>
-        <w:t>{partner_</w:t>
-      </w:r>
-      <w:r>
-        <w:rPr>
-          <w:rFonts w:ascii="Arial" w:hAnsi="Arial" w:cs="Arial"/>
-          <w:b/>
-        </w:rPr>
-        <w:t>B</w:t>
-      </w:r>
-      <w:r>
-        <w:rPr>
-          <w:rFonts w:ascii="Arial" w:hAnsi="Arial" w:cs="Arial"/>
-          <w:b/>
-        </w:rPr>
-        <w:t>_</w:t>
-      </w:r>
-      <w:r>
-        <w:rPr>
-          <w:rFonts w:ascii="Arial" w:hAnsi="Arial" w:cs="Arial"/>
-          <w:b/>
-        </w:rPr>
-        <w:t>profession}</w:t>
-      </w:r>
-      <w:r>
-        <w:rPr>
-          <w:rFonts w:ascii="Arial" w:hAnsi="Arial" w:cs="Arial"/>
-        </w:rPr>
-        <w:t>.</w:t>
-      </w:r>
-      <w:r>
-        <w:rPr>
-          <w:rFonts w:ascii="Arial" w:hAnsi="Arial" w:cs="Arial"/>
-        </w:rPr>
-        <w:t xml:space="preserve"> </w:t>
-      </w:r>
-      <w:r>
-        <w:rPr>
-          <w:rFonts w:ascii="Arial" w:hAnsi="Arial" w:cs="Arial"/>
-        </w:rPr>
-        <w:t xml:space="preserve"> She too</w:t>
-      </w:r>
-      <w:r>
-        <w:rPr>
-          <w:rFonts w:ascii="Arial" w:hAnsi="Arial" w:cs="Arial"/>
-        </w:rPr>
-        <w:t xml:space="preserve"> is in good health and </w:t>
-      </w:r>
-      <w:r>
-        <w:rPr>
-          <w:rFonts w:ascii="Arial" w:hAnsi="Arial" w:cs="Arial"/>
-        </w:rPr>
-        <w:t xml:space="preserve">does </w:t>
-      </w:r>
-      <w:r>
-        <w:rPr>
-          <w:rFonts w:ascii="Arial" w:hAnsi="Arial" w:cs="Arial"/>
-        </w:rPr>
-        <w:t>not</w:t>
-      </w:r>
-      <w:r>
-        <w:rPr>
-          <w:rFonts w:ascii="Arial" w:hAnsi="Arial" w:cs="Arial"/>
-          <w:i/>
-        </w:rPr>
-        <w:t xml:space="preserve"> </w:t>
-      </w:r>
-      <w:r>
-        <w:rPr>
-          <w:rFonts w:ascii="Arial" w:hAnsi="Arial" w:cs="Arial"/>
-        </w:rPr>
-        <w:t>have a new partner</w:t>
-      </w:r>
-      <w:r>
-        <w:rPr>
-          <w:rFonts w:ascii="Arial" w:hAnsi="Arial" w:cs="Arial"/>
-        </w:rPr>
-        <w:t xml:space="preserve"> </w:t>
-      </w:r>
-      <w:r>
-        <w:rPr>
-          <w:rFonts w:ascii="Arial" w:hAnsi="Arial" w:cs="Arial"/>
-          <w:i/>
-        </w:rPr>
-        <w:t>(</w:t>
-      </w:r>
-      <w:r>
-        <w:rPr>
-          <w:rFonts w:ascii="Arial" w:hAnsi="Arial" w:cs="Arial"/>
-          <w:i/>
-          <w:iCs/>
-        </w:rPr>
-        <w:t>or whether either has formed a new relationship and is cohabiting, or has remarried or intends to do so)</w:t>
-      </w:r>
-    </w:p>
-    <w:p>
-      <w:pPr>
-        <w:jc w:val="both"/>
-        <w:rPr>
-          <w:rFonts w:ascii="Arial" w:hAnsi="Arial" w:cs="Arial"/>
-        </w:rPr>
-      </w:pPr>
-    </w:p>
-    <w:p>
-      <w:pPr>
-        <w:jc w:val="both"/>
-        <w:rPr>
-          <w:rFonts w:ascii="Arial" w:hAnsi="Arial" w:cs="Arial"/>
-        </w:rPr>
-      </w:pPr>
-      <w:r>
-        <w:rPr>
-          <w:rFonts w:ascii="Arial" w:hAnsi="Arial" w:cs="Arial"/>
-        </w:rPr>
-        <w:lastRenderedPageBreak/>
-        <w:t xml:space="preserve">We have </w:t>
-      </w:r>
-      <w:r>
-        <w:rPr>
-          <w:rFonts w:ascii="Arial" w:hAnsi="Arial" w:cs="Arial"/>
-          <w:b/>
-        </w:rPr>
-        <w:t>{number_of_children}</w:t>
       </w:r>
       <w:r>
         <w:rPr>
@@ -2649,103 +2502,109 @@
         <w:rPr>
           <w:rFonts w:cs="Arial"/>
         </w:rPr>
+        <w:t xml:space="preserve">We acknowledge we will both continue to have parental responsibility for </w:t>
+      </w:r>
+      <w:r>
+        <w:rPr>
+          <w:rFonts w:cs="Arial"/>
+          <w:b/>
+        </w:rPr>
+        <w:t>{child_1_first_name}</w:t>
+      </w:r>
+      <w:r>
+        <w:rPr>
+          <w:rFonts w:cs="Arial"/>
+        </w:rPr>
+        <w:t>,</w:t>
+      </w:r>
+      <w:r>
+        <w:rPr>
+          <w:rFonts w:cs="Arial"/>
+        </w:rPr>
+        <w:t xml:space="preserve"> </w:t>
+      </w:r>
+      <w:r>
+        <w:rPr>
+          <w:rFonts w:cs="Arial"/>
+          <w:b/>
+        </w:rPr>
+        <w:t>{child_2</w:t>
+      </w:r>
+      <w:r>
+        <w:rPr>
+          <w:rFonts w:cs="Arial"/>
+          <w:b/>
+        </w:rPr>
+        <w:t>_first_name}</w:t>
+      </w:r>
+      <w:r>
+        <w:rPr>
+          <w:rFonts w:cs="Arial"/>
+        </w:rPr>
+        <w:t>,</w:t>
+      </w:r>
+      <w:r>
+        <w:rPr>
+          <w:rFonts w:cs="Arial"/>
+        </w:rPr>
+        <w:t xml:space="preserve"> </w:t>
+      </w:r>
+      <w:r>
+        <w:rPr>
+          <w:rFonts w:cs="Arial"/>
+        </w:rPr>
+        <w:t xml:space="preserve">and </w:t>
+      </w:r>
+      <w:r>
+        <w:rPr>
+          <w:rFonts w:cs="Arial"/>
+          <w:b/>
+        </w:rPr>
+        <w:t>{child_3</w:t>
+      </w:r>
+      <w:r>
+        <w:rPr>
+          <w:rFonts w:cs="Arial"/>
+          <w:b/>
+        </w:rPr>
+        <w:t>_first_name}</w:t>
+      </w:r>
+      <w:r>
+        <w:rPr>
+          <w:rFonts w:cs="Arial"/>
+        </w:rPr>
+        <w:t xml:space="preserve"> </w:t>
+      </w:r>
+      <w:r>
+        <w:rPr>
+          <w:rFonts w:cs="Arial"/>
+        </w:rPr>
+        <w:t>and recognise the importance of good communication between us, particularly concerning their health, education and welfare.</w:t>
+      </w:r>
+      <w:r>
+        <w:rPr>
+          <w:rFonts w:cs="Arial"/>
+        </w:rPr>
+        <w:t xml:space="preserve"> </w:t>
+      </w:r>
+      <w:r>
+        <w:rPr>
+          <w:rFonts w:cs="Arial"/>
+        </w:rPr>
+        <w:t xml:space="preserve"> </w:t>
+      </w:r>
+      <w:r>
+        <w:rPr>
+          <w:rFonts w:cs="Arial"/>
+        </w:rPr>
+        <w:t xml:space="preserve">We will cooperate to ensure the children maintain </w:t>
+      </w:r>
+      <w:r>
+        <w:rPr>
+          <w:rFonts w:cs="Arial"/>
+        </w:rPr>
         <w:lastRenderedPageBreak/>
-        <w:t xml:space="preserve">We acknowledge we will both continue to have parental responsibility for </w:t>
-      </w:r>
-      <w:r>
-        <w:rPr>
-          <w:rFonts w:cs="Arial"/>
-          <w:b/>
-        </w:rPr>
-        <w:t>{child_1_first_name}</w:t>
-      </w:r>
-      <w:r>
-        <w:rPr>
-          <w:rFonts w:cs="Arial"/>
-        </w:rPr>
-        <w:t>,</w:t>
-      </w:r>
-      <w:r>
-        <w:rPr>
-          <w:rFonts w:cs="Arial"/>
-        </w:rPr>
-        <w:t xml:space="preserve"> </w:t>
-      </w:r>
-      <w:r>
-        <w:rPr>
-          <w:rFonts w:cs="Arial"/>
-          <w:b/>
-        </w:rPr>
-        <w:t>{child_2</w:t>
-      </w:r>
-      <w:r>
-        <w:rPr>
-          <w:rFonts w:cs="Arial"/>
-          <w:b/>
-        </w:rPr>
-        <w:t>_first_name}</w:t>
-      </w:r>
-      <w:r>
-        <w:rPr>
-          <w:rFonts w:cs="Arial"/>
-        </w:rPr>
-        <w:t>,</w:t>
-      </w:r>
-      <w:r>
-        <w:rPr>
-          <w:rFonts w:cs="Arial"/>
-        </w:rPr>
-        <w:t xml:space="preserve"> </w:t>
-      </w:r>
-      <w:r>
-        <w:rPr>
-          <w:rFonts w:cs="Arial"/>
-        </w:rPr>
-        <w:t xml:space="preserve">and </w:t>
-      </w:r>
-      <w:r>
-        <w:rPr>
-          <w:rFonts w:cs="Arial"/>
-          <w:b/>
-        </w:rPr>
-        <w:t>{child_3</w:t>
-      </w:r>
-      <w:r>
-        <w:rPr>
-          <w:rFonts w:cs="Arial"/>
-          <w:b/>
-        </w:rPr>
-        <w:t>_first_name}</w:t>
-      </w:r>
-      <w:r>
-        <w:rPr>
-          <w:rFonts w:cs="Arial"/>
-        </w:rPr>
-        <w:t xml:space="preserve"> </w:t>
-      </w:r>
-      <w:r>
-        <w:rPr>
-          <w:rFonts w:cs="Arial"/>
-        </w:rPr>
-        <w:t>and recognise the importance of good communication between us, particularly concerning their health, education and welfare.</w:t>
-      </w:r>
-      <w:r>
-        <w:rPr>
-          <w:rFonts w:cs="Arial"/>
-        </w:rPr>
-        <w:t xml:space="preserve"> </w:t>
-      </w:r>
-      <w:r>
-        <w:rPr>
-          <w:rFonts w:cs="Arial"/>
-        </w:rPr>
-        <w:t xml:space="preserve"> </w:t>
-      </w:r>
-      <w:r>
-        <w:rPr>
-          <w:rFonts w:cs="Arial"/>
-        </w:rPr>
-        <w:t>We will cooperate to ensure the children maintain a positive relationship with both of us and with their extended family in the future.</w:t>
+        <w:t>a positive relationship with both of us and with their extended family in the future.</w:t>
       </w:r>
       <w:r>
         <w:rPr>
@@ -3879,6 +3738,7 @@
         <w:rPr>
           <w:rFonts w:ascii="Arial" w:hAnsi="Arial" w:cs="Arial"/>
         </w:rPr>
+        <w:lastRenderedPageBreak/>
         <w:t xml:space="preserve">The family home is a </w:t>
       </w:r>
       <w:r>
@@ -4529,27 +4389,27 @@
           <w:rFonts w:ascii="Arial" w:hAnsi="Arial" w:cs="Arial"/>
           <w:i/>
         </w:rPr>
+        <w:t>Or delete section if not applicable</w:t>
+      </w:r>
+    </w:p>
+    <w:p>
+      <w:pPr>
+        <w:jc w:val="both"/>
+      </w:pPr>
+    </w:p>
+    <w:p>
+      <w:pPr>
+        <w:pStyle w:val="Heading1"/>
+        <w:jc w:val="both"/>
+        <w:rPr>
+          <w:rFonts w:ascii="Arial" w:hAnsi="Arial" w:cs="Arial"/>
+        </w:rPr>
+      </w:pPr>
+      <w:r>
+        <w:rPr>
+          <w:rFonts w:ascii="Arial" w:hAnsi="Arial" w:cs="Arial"/>
+        </w:rPr>
         <w:lastRenderedPageBreak/>
-        <w:t>Or delete section if not applicable</w:t>
-      </w:r>
-    </w:p>
-    <w:p>
-      <w:pPr>
-        <w:jc w:val="both"/>
-      </w:pPr>
-    </w:p>
-    <w:p>
-      <w:pPr>
-        <w:pStyle w:val="Heading1"/>
-        <w:jc w:val="both"/>
-        <w:rPr>
-          <w:rFonts w:ascii="Arial" w:hAnsi="Arial" w:cs="Arial"/>
-        </w:rPr>
-      </w:pPr>
-      <w:r>
-        <w:rPr>
-          <w:rFonts w:ascii="Arial" w:hAnsi="Arial" w:cs="Arial"/>
-        </w:rPr>
         <w:t>Pensions</w:t>
       </w:r>
     </w:p>
@@ -5188,21 +5048,21 @@
         <w:rPr>
           <w:rFonts w:ascii="Arial" w:hAnsi="Arial" w:cs="Arial"/>
         </w:rPr>
+        <w:t xml:space="preserve">We estimated that …… will have a total future net monthly income of £……….  This is made up of income from …………………………………   </w:t>
+      </w:r>
+    </w:p>
+    <w:p>
+      <w:pPr>
+        <w:jc w:val="both"/>
+        <w:rPr>
+          <w:rFonts w:ascii="Arial" w:hAnsi="Arial" w:cs="Arial"/>
+        </w:rPr>
+      </w:pPr>
+      <w:r>
+        <w:rPr>
+          <w:rFonts w:ascii="Arial" w:hAnsi="Arial" w:cs="Arial"/>
+        </w:rPr>
         <w:lastRenderedPageBreak/>
-        <w:t xml:space="preserve">We estimated that …… will have a total future net monthly income of £……….  This is made up of income from …………………………………   </w:t>
-      </w:r>
-    </w:p>
-    <w:p>
-      <w:pPr>
-        <w:jc w:val="both"/>
-        <w:rPr>
-          <w:rFonts w:ascii="Arial" w:hAnsi="Arial" w:cs="Arial"/>
-        </w:rPr>
-      </w:pPr>
-      <w:r>
-        <w:rPr>
-          <w:rFonts w:ascii="Arial" w:hAnsi="Arial" w:cs="Arial"/>
-        </w:rPr>
         <w:t>………..’s estimated future outgoings total £………..</w:t>
       </w:r>
     </w:p>
@@ -6581,7 +6441,6 @@
           <w:rFonts w:cs="Arial"/>
           <w:i/>
         </w:rPr>
-        <w:lastRenderedPageBreak/>
         <w:t>(use as a last resort</w:t>
       </w:r>
       <w:r>
@@ -6782,19 +6641,7 @@
               <w:rPr>
                 <w:rFonts w:ascii="Arial" w:hAnsi="Arial" w:cs="Arial"/>
               </w:rPr>
-              <w:t>{</w:t>
-            </w:r>
-            <w:r>
-              <w:rPr>
-                <w:rFonts w:ascii="Arial" w:hAnsi="Arial" w:cs="Arial"/>
-              </w:rPr>
-              <w:t>FIRST_NAME_B</w:t>
-            </w:r>
-            <w:r>
-              <w:rPr>
-                <w:rFonts w:ascii="Arial" w:hAnsi="Arial" w:cs="Arial"/>
-              </w:rPr>
-              <w:t xml:space="preserve">} </w:t>
+              <w:t xml:space="preserve">{FIRST_NAME_B} </w:t>
             </w:r>
             <w:r>
               <w:rPr>
@@ -7679,7 +7526,7 @@
         <w:rStyle w:val="PageNumber"/>
         <w:noProof/>
       </w:rPr>
-      <w:t>2</w:t>
+      <w:t>7</w:t>
     </w:r>
     <w:r>
       <w:rPr>
@@ -7777,7 +7624,7 @@
   <w:abstractNum w:abstractNumId="0">
     <w:nsid w:val="FFFFFF1D"/>
     <w:multiLevelType w:val="multilevel"/>
-    <w:tmpl w:val="5FDCEFFC"/>
+    <w:tmpl w:val="1052621E"/>
     <w:lvl w:ilvl="0">
       <w:start w:val="1"/>
       <w:numFmt w:val="bullet"/>
@@ -9897,7 +9744,7 @@
 </file>
 
 <file path=customXml/itemProps1.xml><?xml version="1.0" encoding="utf-8"?>
-<ds:datastoreItem xmlns:ds="http://schemas.openxmlformats.org/officeDocument/2006/customXml" ds:itemID="{249B6472-67E7-BF49-9616-35B9D070D3B9}">
+<ds:datastoreItem xmlns:ds="http://schemas.openxmlformats.org/officeDocument/2006/customXml" ds:itemID="{246B74E7-37A3-6D45-8F24-BF29A2072A5B}">
   <ds:schemaRefs>
     <ds:schemaRef ds:uri="http://schemas.openxmlformats.org/officeDocument/2006/bibliography"/>
   </ds:schemaRefs>

</xml_diff>